<commit_message>
Add summary / more details
</commit_message>
<xml_diff>
--- a/cv-yanicksenn-2022-en.docx
+++ b/cv-yanicksenn-2022-en.docx
@@ -5,7 +5,7 @@
     <w:tbl>
       <w:tblPr>
         <w:tblStyle w:val="TableGrid"/>
-        <w:tblW w:w="0" w:type="auto"/>
+        <w:tblW w:w="9776" w:type="dxa"/>
         <w:tblBorders>
           <w:top w:val="none" w:sz="0" w:space="0" w:color="auto"/>
           <w:left w:val="none" w:sz="0" w:space="0" w:color="auto"/>
@@ -17,14 +17,14 @@
         <w:tblLook w:val="04A0" w:firstRow="1" w:lastRow="0" w:firstColumn="1" w:lastColumn="0" w:noHBand="0" w:noVBand="1"/>
       </w:tblPr>
       <w:tblGrid>
-        <w:gridCol w:w="2716"/>
-        <w:gridCol w:w="2077"/>
-        <w:gridCol w:w="4233"/>
+        <w:gridCol w:w="2713"/>
+        <w:gridCol w:w="1535"/>
+        <w:gridCol w:w="5528"/>
       </w:tblGrid>
       <w:tr>
         <w:tc>
           <w:tcPr>
-            <w:tcW w:w="2716" w:type="dxa"/>
+            <w:tcW w:w="2713" w:type="dxa"/>
             <w:vMerge w:val="restart"/>
           </w:tcPr>
           <w:p>
@@ -45,9 +45,9 @@
                 <w:lang w:val="de-CH"/>
               </w:rPr>
               <w:drawing>
-                <wp:inline distT="0" distB="0" distL="0" distR="0" wp14:anchorId="50CA382A" wp14:editId="7D97DCDF">
-                  <wp:extent cx="1158843" cy="1592623"/>
-                  <wp:effectExtent l="0" t="0" r="0" b="0"/>
+                <wp:inline distT="0" distB="0" distL="0" distR="0" wp14:anchorId="50CA382A" wp14:editId="1CABA091">
+                  <wp:extent cx="1050587" cy="1443845"/>
+                  <wp:effectExtent l="0" t="0" r="3810" b="4445"/>
                   <wp:docPr id="3" name="Picture 3" descr="A person standing posing for the camera&#10;&#10;Description automatically generated"/>
                   <wp:cNvGraphicFramePr>
                     <a:graphicFrameLocks xmlns:a="http://schemas.openxmlformats.org/drawingml/2006/main" noChangeAspect="1"/>
@@ -73,7 +73,7 @@
                         <pic:spPr bwMode="auto">
                           <a:xfrm>
                             <a:off x="0" y="0"/>
-                            <a:ext cx="1227040" cy="1686348"/>
+                            <a:ext cx="1122125" cy="1542161"/>
                           </a:xfrm>
                           <a:prstGeom prst="rect">
                             <a:avLst/>
@@ -97,12 +97,12 @@
         </w:tc>
         <w:tc>
           <w:tcPr>
-            <w:tcW w:w="6310" w:type="dxa"/>
+            <w:tcW w:w="7063" w:type="dxa"/>
             <w:gridSpan w:val="2"/>
           </w:tcPr>
           <w:p>
             <w:pPr>
-              <w:spacing w:line="276" w:lineRule="auto"/>
+              <w:spacing w:after="120" w:line="276" w:lineRule="auto"/>
               <w:ind w:firstLine="0"/>
               <w:rPr>
                 <w:b/>
@@ -142,7 +142,7 @@
       <w:tr>
         <w:tc>
           <w:tcPr>
-            <w:tcW w:w="2716" w:type="dxa"/>
+            <w:tcW w:w="2713" w:type="dxa"/>
             <w:vMerge/>
           </w:tcPr>
           <w:p>
@@ -158,7 +158,7 @@
         </w:tc>
         <w:tc>
           <w:tcPr>
-            <w:tcW w:w="2077" w:type="dxa"/>
+            <w:tcW w:w="1535" w:type="dxa"/>
           </w:tcPr>
           <w:p>
             <w:pPr>
@@ -182,7 +182,7 @@
         </w:tc>
         <w:tc>
           <w:tcPr>
-            <w:tcW w:w="4233" w:type="dxa"/>
+            <w:tcW w:w="5528" w:type="dxa"/>
           </w:tcPr>
           <w:p>
             <w:pPr>
@@ -210,7 +210,7 @@
       <w:tr>
         <w:tc>
           <w:tcPr>
-            <w:tcW w:w="2716" w:type="dxa"/>
+            <w:tcW w:w="2713" w:type="dxa"/>
             <w:vMerge/>
           </w:tcPr>
           <w:p>
@@ -226,7 +226,7 @@
         </w:tc>
         <w:tc>
           <w:tcPr>
-            <w:tcW w:w="2077" w:type="dxa"/>
+            <w:tcW w:w="1535" w:type="dxa"/>
           </w:tcPr>
           <w:p>
             <w:pPr>
@@ -249,7 +249,7 @@
         </w:tc>
         <w:tc>
           <w:tcPr>
-            <w:tcW w:w="4233" w:type="dxa"/>
+            <w:tcW w:w="5528" w:type="dxa"/>
           </w:tcPr>
           <w:p>
             <w:pPr>
@@ -268,7 +268,7 @@
       <w:tr>
         <w:tc>
           <w:tcPr>
-            <w:tcW w:w="2716" w:type="dxa"/>
+            <w:tcW w:w="2713" w:type="dxa"/>
             <w:vMerge/>
           </w:tcPr>
           <w:p>
@@ -284,7 +284,7 @@
         </w:tc>
         <w:tc>
           <w:tcPr>
-            <w:tcW w:w="2077" w:type="dxa"/>
+            <w:tcW w:w="1535" w:type="dxa"/>
           </w:tcPr>
           <w:p>
             <w:pPr>
@@ -309,7 +309,7 @@
         </w:tc>
         <w:tc>
           <w:tcPr>
-            <w:tcW w:w="4233" w:type="dxa"/>
+            <w:tcW w:w="5528" w:type="dxa"/>
           </w:tcPr>
           <w:p>
             <w:pPr>
@@ -336,7 +336,7 @@
       <w:tr>
         <w:tc>
           <w:tcPr>
-            <w:tcW w:w="2716" w:type="dxa"/>
+            <w:tcW w:w="2713" w:type="dxa"/>
             <w:vMerge/>
           </w:tcPr>
           <w:p>
@@ -352,7 +352,7 @@
         </w:tc>
         <w:tc>
           <w:tcPr>
-            <w:tcW w:w="2077" w:type="dxa"/>
+            <w:tcW w:w="1535" w:type="dxa"/>
           </w:tcPr>
           <w:p>
             <w:pPr>
@@ -368,7 +368,7 @@
         </w:tc>
         <w:tc>
           <w:tcPr>
-            <w:tcW w:w="4233" w:type="dxa"/>
+            <w:tcW w:w="5528" w:type="dxa"/>
           </w:tcPr>
           <w:p>
             <w:pPr>
@@ -387,7 +387,7 @@
         </w:trPr>
         <w:tc>
           <w:tcPr>
-            <w:tcW w:w="2716" w:type="dxa"/>
+            <w:tcW w:w="2713" w:type="dxa"/>
             <w:vMerge/>
           </w:tcPr>
           <w:p>
@@ -403,7 +403,7 @@
         </w:tc>
         <w:tc>
           <w:tcPr>
-            <w:tcW w:w="2077" w:type="dxa"/>
+            <w:tcW w:w="1535" w:type="dxa"/>
           </w:tcPr>
           <w:p>
             <w:pPr>
@@ -426,7 +426,7 @@
         </w:tc>
         <w:tc>
           <w:tcPr>
-            <w:tcW w:w="4233" w:type="dxa"/>
+            <w:tcW w:w="5528" w:type="dxa"/>
           </w:tcPr>
           <w:p>
             <w:pPr>
@@ -458,25 +458,31 @@
               <w:rPr>
                 <w:lang w:val="en-US"/>
               </w:rPr>
+              <w:t xml:space="preserve">SQL, </w:t>
+            </w:r>
+            <w:r>
+              <w:rPr>
+                <w:lang w:val="en-US"/>
+              </w:rPr>
               <w:t xml:space="preserve">Maven, </w:t>
             </w:r>
             <w:r>
               <w:rPr>
                 <w:lang w:val="en-US"/>
               </w:rPr>
-              <w:t xml:space="preserve">Spring, Typescript, </w:t>
-            </w:r>
-            <w:r>
-              <w:rPr>
-                <w:lang w:val="en-US"/>
-              </w:rPr>
               <w:t xml:space="preserve">Docker, </w:t>
             </w:r>
             <w:r>
               <w:rPr>
                 <w:lang w:val="en-US"/>
               </w:rPr>
-              <w:t>Angular</w:t>
+              <w:t>Spring, Typescript, Angular</w:t>
+            </w:r>
+            <w:r>
+              <w:rPr>
+                <w:lang w:val="en-US"/>
+              </w:rPr>
+              <w:t>, JavaScript, HTML, CSS</w:t>
             </w:r>
           </w:p>
         </w:tc>
@@ -484,26 +490,167 @@
     </w:tbl>
     <w:p>
       <w:pPr>
-        <w:spacing w:after="0" w:line="276" w:lineRule="auto"/>
-        <w:ind w:firstLine="0"/>
-        <w:rPr>
-          <w:sz w:val="20"/>
-          <w:szCs w:val="20"/>
-          <w:lang w:val="en-US"/>
-        </w:rPr>
-      </w:pPr>
+        <w:pStyle w:val="Heading1"/>
+      </w:pPr>
+      <w:r>
+        <w:t>Summary</w:t>
+      </w:r>
     </w:p>
+    <w:tbl>
+      <w:tblPr>
+        <w:tblStyle w:val="TableGrid"/>
+        <w:tblW w:w="9776" w:type="dxa"/>
+        <w:tblBorders>
+          <w:top w:val="none" w:sz="0" w:space="0" w:color="auto"/>
+          <w:left w:val="none" w:sz="0" w:space="0" w:color="auto"/>
+          <w:bottom w:val="none" w:sz="0" w:space="0" w:color="auto"/>
+          <w:right w:val="none" w:sz="0" w:space="0" w:color="auto"/>
+          <w:insideH w:val="none" w:sz="0" w:space="0" w:color="auto"/>
+          <w:insideV w:val="none" w:sz="0" w:space="0" w:color="auto"/>
+        </w:tblBorders>
+        <w:tblLook w:val="04A0" w:firstRow="1" w:lastRow="0" w:firstColumn="1" w:lastColumn="0" w:noHBand="0" w:noVBand="1"/>
+      </w:tblPr>
+      <w:tblGrid>
+        <w:gridCol w:w="9776"/>
+      </w:tblGrid>
+      <w:tr>
+        <w:trPr>
+          <w:trHeight w:val="746"/>
+        </w:trPr>
+        <w:tc>
+          <w:tcPr>
+            <w:tcW w:w="9776" w:type="dxa"/>
+          </w:tcPr>
+          <w:p>
+            <w:pPr>
+              <w:spacing w:after="10"/>
+              <w:ind w:firstLine="0"/>
+              <w:jc w:val="both"/>
+              <w:rPr>
+                <w:lang w:val="en-US"/>
+              </w:rPr>
+            </w:pPr>
+            <w:r>
+              <w:rPr>
+                <w:sz w:val="20"/>
+                <w:szCs w:val="20"/>
+                <w:lang w:val="en-US"/>
+              </w:rPr>
+              <w:t>Skilled software engineer with 6+ years of working experience</w:t>
+            </w:r>
+            <w:r>
+              <w:rPr>
+                <w:sz w:val="20"/>
+                <w:szCs w:val="20"/>
+                <w:lang w:val="en-US"/>
+              </w:rPr>
+              <w:t xml:space="preserve"> and </w:t>
+            </w:r>
+            <w:r>
+              <w:rPr>
+                <w:sz w:val="20"/>
+                <w:szCs w:val="20"/>
+                <w:lang w:val="en-US"/>
+              </w:rPr>
+              <w:t xml:space="preserve">a </w:t>
+            </w:r>
+            <w:r>
+              <w:rPr>
+                <w:sz w:val="20"/>
+                <w:szCs w:val="20"/>
+                <w:lang w:val="en-US"/>
+              </w:rPr>
+              <w:t>BSc in Computer Science</w:t>
+            </w:r>
+            <w:r>
+              <w:rPr>
+                <w:sz w:val="20"/>
+                <w:szCs w:val="20"/>
+                <w:lang w:val="en-US"/>
+              </w:rPr>
+              <w:t>.</w:t>
+            </w:r>
+            <w:r>
+              <w:rPr>
+                <w:sz w:val="20"/>
+                <w:szCs w:val="20"/>
+                <w:lang w:val="en-US"/>
+              </w:rPr>
+              <w:t xml:space="preserve"> </w:t>
+            </w:r>
+            <w:r>
+              <w:rPr>
+                <w:sz w:val="20"/>
+                <w:szCs w:val="20"/>
+                <w:lang w:val="en-US"/>
+              </w:rPr>
+              <w:t>A quick learner</w:t>
+            </w:r>
+            <w:r>
+              <w:rPr>
+                <w:sz w:val="20"/>
+                <w:szCs w:val="20"/>
+                <w:lang w:val="en-US"/>
+              </w:rPr>
+              <w:t xml:space="preserve"> who can absorb and </w:t>
+            </w:r>
+            <w:r>
+              <w:rPr>
+                <w:sz w:val="20"/>
+                <w:szCs w:val="20"/>
+                <w:lang w:val="en-US"/>
+              </w:rPr>
+              <w:t>contribute new ideas and concepts</w:t>
+            </w:r>
+            <w:r>
+              <w:rPr>
+                <w:sz w:val="20"/>
+                <w:szCs w:val="20"/>
+                <w:lang w:val="en-US"/>
+              </w:rPr>
+              <w:t xml:space="preserve">. Always pushing to reduce technical debt </w:t>
+            </w:r>
+            <w:r>
+              <w:rPr>
+                <w:sz w:val="20"/>
+                <w:szCs w:val="20"/>
+                <w:lang w:val="en-US"/>
+              </w:rPr>
+              <w:t>and optimizing processes in software development</w:t>
+            </w:r>
+            <w:r>
+              <w:rPr>
+                <w:sz w:val="20"/>
+                <w:szCs w:val="20"/>
+                <w:lang w:val="en-US"/>
+              </w:rPr>
+              <w:t xml:space="preserve">. </w:t>
+            </w:r>
+            <w:r>
+              <w:rPr>
+                <w:sz w:val="20"/>
+                <w:szCs w:val="20"/>
+                <w:lang w:val="en-US"/>
+              </w:rPr>
+              <w:t>Reliable team player with strong oral and written communication skills</w:t>
+            </w:r>
+            <w:r>
+              <w:rPr>
+                <w:sz w:val="20"/>
+                <w:szCs w:val="20"/>
+                <w:lang w:val="en-US"/>
+              </w:rPr>
+              <w:t xml:space="preserve">. Staying in the loop through contributions to open-source and personal projects.  </w:t>
+            </w:r>
+          </w:p>
+        </w:tc>
+      </w:tr>
+    </w:tbl>
     <w:p>
       <w:pPr>
         <w:pStyle w:val="Heading1"/>
-        <w:rPr>
-          <w:lang w:val="de-CH"/>
-        </w:rPr>
       </w:pPr>
       <w:r>
-        <w:rPr>
-          <w:lang w:val="de-CH"/>
-        </w:rPr>
         <w:t>Education</w:t>
       </w:r>
     </w:p>
@@ -522,13 +669,13 @@
         <w:tblLook w:val="04A0" w:firstRow="1" w:lastRow="0" w:firstColumn="1" w:lastColumn="0" w:noHBand="0" w:noVBand="1"/>
       </w:tblPr>
       <w:tblGrid>
-        <w:gridCol w:w="7655"/>
-        <w:gridCol w:w="2121"/>
+        <w:gridCol w:w="7933"/>
+        <w:gridCol w:w="1843"/>
       </w:tblGrid>
       <w:tr>
         <w:tc>
           <w:tcPr>
-            <w:tcW w:w="7655" w:type="dxa"/>
+            <w:tcW w:w="7933" w:type="dxa"/>
           </w:tcPr>
           <w:p>
             <w:pPr>
@@ -572,7 +719,7 @@
         </w:tc>
         <w:tc>
           <w:tcPr>
-            <w:tcW w:w="2121" w:type="dxa"/>
+            <w:tcW w:w="1843" w:type="dxa"/>
           </w:tcPr>
           <w:p>
             <w:pPr>
@@ -600,7 +747,7 @@
       <w:tr>
         <w:tc>
           <w:tcPr>
-            <w:tcW w:w="7655" w:type="dxa"/>
+            <w:tcW w:w="7933" w:type="dxa"/>
           </w:tcPr>
           <w:p>
             <w:pPr>
@@ -618,7 +765,23 @@
                 <w:szCs w:val="20"/>
                 <w:lang w:val="en-US"/>
               </w:rPr>
-              <w:t xml:space="preserve">B.S. in </w:t>
+              <w:t>BS</w:t>
+            </w:r>
+            <w:r>
+              <w:rPr>
+                <w:sz w:val="20"/>
+                <w:szCs w:val="20"/>
+                <w:lang w:val="en-US"/>
+              </w:rPr>
+              <w:t>c</w:t>
+            </w:r>
+            <w:r>
+              <w:rPr>
+                <w:sz w:val="20"/>
+                <w:szCs w:val="20"/>
+                <w:lang w:val="en-US"/>
+              </w:rPr>
+              <w:t xml:space="preserve"> in </w:t>
             </w:r>
             <w:r>
               <w:rPr>
@@ -653,6 +816,11 @@
               <w:t>cience</w:t>
             </w:r>
           </w:p>
+        </w:tc>
+        <w:tc>
+          <w:tcPr>
+            <w:tcW w:w="1843" w:type="dxa"/>
+          </w:tcPr>
           <w:p>
             <w:pPr>
               <w:spacing w:line="276" w:lineRule="auto"/>
@@ -669,58 +837,42 @@
                 <w:szCs w:val="20"/>
                 <w:lang w:val="en-US"/>
               </w:rPr>
-              <w:t>Graduating in August 2022</w:t>
-            </w:r>
-          </w:p>
-        </w:tc>
-        <w:tc>
-          <w:tcPr>
-            <w:tcW w:w="2121" w:type="dxa"/>
+              <w:t xml:space="preserve">2018 – </w:t>
+            </w:r>
+            <w:r>
+              <w:rPr>
+                <w:sz w:val="20"/>
+                <w:szCs w:val="20"/>
+                <w:lang w:val="en-US"/>
+              </w:rPr>
+              <w:t>2022</w:t>
+            </w:r>
+          </w:p>
+        </w:tc>
+      </w:tr>
+      <w:tr>
+        <w:tc>
+          <w:tcPr>
+            <w:tcW w:w="9776" w:type="dxa"/>
+            <w:gridSpan w:val="2"/>
           </w:tcPr>
           <w:p>
             <w:pPr>
               <w:spacing w:line="276" w:lineRule="auto"/>
               <w:ind w:firstLine="0"/>
               <w:rPr>
-                <w:sz w:val="20"/>
-                <w:szCs w:val="20"/>
-                <w:lang w:val="en-US"/>
-              </w:rPr>
-            </w:pPr>
-            <w:r>
-              <w:rPr>
-                <w:sz w:val="20"/>
-                <w:szCs w:val="20"/>
-                <w:lang w:val="en-US"/>
-              </w:rPr>
-              <w:t>2018 – Now</w:t>
-            </w:r>
+                <w:sz w:val="21"/>
+                <w:szCs w:val="21"/>
+                <w:lang w:val="en-US"/>
+              </w:rPr>
+            </w:pPr>
           </w:p>
         </w:tc>
       </w:tr>
       <w:tr>
         <w:tc>
           <w:tcPr>
-            <w:tcW w:w="9776" w:type="dxa"/>
-            <w:gridSpan w:val="2"/>
-          </w:tcPr>
-          <w:p>
-            <w:pPr>
-              <w:spacing w:line="276" w:lineRule="auto"/>
-              <w:ind w:firstLine="0"/>
-              <w:rPr>
-                <w:sz w:val="21"/>
-                <w:szCs w:val="21"/>
-                <w:lang w:val="en-US"/>
-              </w:rPr>
-            </w:pPr>
-          </w:p>
-        </w:tc>
-      </w:tr>
-      <w:tr>
-        <w:tc>
-          <w:tcPr>
-            <w:tcW w:w="7655" w:type="dxa"/>
+            <w:tcW w:w="7933" w:type="dxa"/>
           </w:tcPr>
           <w:p>
             <w:pPr>
@@ -764,7 +916,7 @@
         </w:tc>
         <w:tc>
           <w:tcPr>
-            <w:tcW w:w="2121" w:type="dxa"/>
+            <w:tcW w:w="1843" w:type="dxa"/>
           </w:tcPr>
           <w:p>
             <w:pPr>
@@ -795,7 +947,7 @@
         </w:trPr>
         <w:tc>
           <w:tcPr>
-            <w:tcW w:w="7655" w:type="dxa"/>
+            <w:tcW w:w="7933" w:type="dxa"/>
           </w:tcPr>
           <w:p>
             <w:pPr>
@@ -859,7 +1011,7 @@
         </w:tc>
         <w:tc>
           <w:tcPr>
-            <w:tcW w:w="2121" w:type="dxa"/>
+            <w:tcW w:w="1843" w:type="dxa"/>
           </w:tcPr>
           <w:p>
             <w:pPr>
@@ -885,7 +1037,7 @@
       <w:tr>
         <w:tc>
           <w:tcPr>
-            <w:tcW w:w="7655" w:type="dxa"/>
+            <w:tcW w:w="7933" w:type="dxa"/>
           </w:tcPr>
           <w:p>
             <w:pPr>
@@ -909,7 +1061,7 @@
         </w:tc>
         <w:tc>
           <w:tcPr>
-            <w:tcW w:w="2121" w:type="dxa"/>
+            <w:tcW w:w="1843" w:type="dxa"/>
           </w:tcPr>
           <w:p>
             <w:pPr>
@@ -936,18 +1088,8 @@
     <w:p>
       <w:pPr>
         <w:pStyle w:val="Heading1"/>
-        <w:rPr>
-          <w:iCs w:val="0"/>
-          <w:szCs w:val="28"/>
-          <w:lang w:val="de-CH"/>
-        </w:rPr>
       </w:pPr>
       <w:r>
-        <w:rPr>
-          <w:iCs w:val="0"/>
-          <w:szCs w:val="28"/>
-          <w:lang w:val="de-CH"/>
-        </w:rPr>
         <w:t>Experience</w:t>
       </w:r>
     </w:p>
@@ -967,49 +1109,49 @@
         <w:tblLook w:val="04A0" w:firstRow="1" w:lastRow="0" w:firstColumn="1" w:lastColumn="0" w:noHBand="0" w:noVBand="1"/>
       </w:tblPr>
       <w:tblGrid>
-        <w:gridCol w:w="7655"/>
-        <w:gridCol w:w="2126"/>
+        <w:gridCol w:w="7933"/>
+        <w:gridCol w:w="1848"/>
       </w:tblGrid>
       <w:tr>
         <w:tc>
           <w:tcPr>
-            <w:tcW w:w="7655" w:type="dxa"/>
+            <w:tcW w:w="7933" w:type="dxa"/>
             <w:vMerge w:val="restart"/>
           </w:tcPr>
+          <w:p>
+            <w:pPr>
+              <w:spacing w:before="100" w:line="276" w:lineRule="auto"/>
+              <w:ind w:firstLine="0"/>
+              <w:rPr>
+                <w:b/>
+                <w:bCs/>
+                <w:lang w:val="de-CH"/>
+              </w:rPr>
+            </w:pPr>
+            <w:proofErr w:type="spellStart"/>
+            <w:r>
+              <w:rPr>
+                <w:b/>
+                <w:bCs/>
+                <w:lang w:val="de-CH"/>
+              </w:rPr>
+              <w:t>Worldline</w:t>
+            </w:r>
+            <w:proofErr w:type="spellEnd"/>
+            <w:r>
+              <w:rPr>
+                <w:b/>
+                <w:bCs/>
+                <w:lang w:val="de-CH"/>
+              </w:rPr>
+              <w:t xml:space="preserve"> Schweiz AG</w:t>
+            </w:r>
+          </w:p>
           <w:p>
             <w:pPr>
               <w:spacing w:line="276" w:lineRule="auto"/>
               <w:ind w:firstLine="0"/>
               <w:rPr>
-                <w:b/>
-                <w:bCs/>
-                <w:lang w:val="de-CH"/>
-              </w:rPr>
-            </w:pPr>
-            <w:proofErr w:type="spellStart"/>
-            <w:r>
-              <w:rPr>
-                <w:b/>
-                <w:bCs/>
-                <w:lang w:val="de-CH"/>
-              </w:rPr>
-              <w:t>Worldline</w:t>
-            </w:r>
-            <w:proofErr w:type="spellEnd"/>
-            <w:r>
-              <w:rPr>
-                <w:b/>
-                <w:bCs/>
-                <w:lang w:val="de-CH"/>
-              </w:rPr>
-              <w:t xml:space="preserve"> Schweiz AG</w:t>
-            </w:r>
-          </w:p>
-          <w:p>
-            <w:pPr>
-              <w:spacing w:line="276" w:lineRule="auto"/>
-              <w:ind w:firstLine="0"/>
-              <w:rPr>
                 <w:sz w:val="21"/>
                 <w:szCs w:val="21"/>
                 <w:lang w:val="de-CH"/>
@@ -1051,7 +1193,7 @@
         </w:tc>
         <w:tc>
           <w:tcPr>
-            <w:tcW w:w="2126" w:type="dxa"/>
+            <w:tcW w:w="1848" w:type="dxa"/>
           </w:tcPr>
           <w:p>
             <w:pPr>
@@ -1079,7 +1221,7 @@
       <w:tr>
         <w:tc>
           <w:tcPr>
-            <w:tcW w:w="7655" w:type="dxa"/>
+            <w:tcW w:w="7933" w:type="dxa"/>
             <w:vMerge/>
           </w:tcPr>
           <w:p>
@@ -1096,7 +1238,7 @@
         </w:tc>
         <w:tc>
           <w:tcPr>
-            <w:tcW w:w="2126" w:type="dxa"/>
+            <w:tcW w:w="1848" w:type="dxa"/>
           </w:tcPr>
           <w:p>
             <w:pPr>
@@ -1154,7 +1296,7 @@
       <w:tr>
         <w:tc>
           <w:tcPr>
-            <w:tcW w:w="7655" w:type="dxa"/>
+            <w:tcW w:w="7933" w:type="dxa"/>
           </w:tcPr>
           <w:p>
             <w:pPr>
@@ -1179,7 +1321,34 @@
                 <w:szCs w:val="20"/>
                 <w:lang w:val="en-US"/>
               </w:rPr>
-              <w:t xml:space="preserve">Developing and maintaining </w:t>
+              <w:t>Developed</w:t>
+            </w:r>
+            <w:r>
+              <w:rPr>
+                <w:color w:val="404040" w:themeColor="text1" w:themeTint="BF"/>
+                <w:sz w:val="20"/>
+                <w:szCs w:val="20"/>
+                <w:lang w:val="en-US"/>
+              </w:rPr>
+              <w:t xml:space="preserve"> and </w:t>
+            </w:r>
+            <w:r>
+              <w:rPr>
+                <w:color w:val="404040" w:themeColor="text1" w:themeTint="BF"/>
+                <w:sz w:val="20"/>
+                <w:szCs w:val="20"/>
+                <w:lang w:val="en-US"/>
+              </w:rPr>
+              <w:t>maintained</w:t>
+            </w:r>
+            <w:r>
+              <w:rPr>
+                <w:color w:val="404040" w:themeColor="text1" w:themeTint="BF"/>
+                <w:sz w:val="20"/>
+                <w:szCs w:val="20"/>
+                <w:lang w:val="en-US"/>
+              </w:rPr>
+              <w:t xml:space="preserve"> </w:t>
             </w:r>
             <w:r>
               <w:rPr>
@@ -1206,7 +1375,16 @@
                 <w:szCs w:val="20"/>
                 <w:lang w:val="en-US"/>
               </w:rPr>
-              <w:t>card payments.</w:t>
+              <w:t>card payments</w:t>
+            </w:r>
+            <w:r>
+              <w:rPr>
+                <w:color w:val="404040" w:themeColor="text1" w:themeTint="BF"/>
+                <w:sz w:val="20"/>
+                <w:szCs w:val="20"/>
+                <w:lang w:val="en-US"/>
+              </w:rPr>
+              <w:t>.</w:t>
             </w:r>
           </w:p>
           <w:p>
@@ -1232,7 +1410,7 @@
                 <w:szCs w:val="20"/>
                 <w:lang w:val="en-US"/>
               </w:rPr>
-              <w:t>Holding</w:t>
+              <w:t>Held</w:t>
             </w:r>
             <w:r>
               <w:rPr>
@@ -1285,25 +1463,7 @@
                 <w:szCs w:val="20"/>
                 <w:lang w:val="en-US"/>
               </w:rPr>
-              <w:t>a</w:t>
-            </w:r>
-            <w:r>
-              <w:rPr>
-                <w:color w:val="404040" w:themeColor="text1" w:themeTint="BF"/>
-                <w:sz w:val="20"/>
-                <w:szCs w:val="20"/>
-                <w:lang w:val="en-US"/>
-              </w:rPr>
-              <w:t>k</w:t>
-            </w:r>
-            <w:r>
-              <w:rPr>
-                <w:color w:val="404040" w:themeColor="text1" w:themeTint="BF"/>
-                <w:sz w:val="20"/>
-                <w:szCs w:val="20"/>
-                <w:lang w:val="en-US"/>
-              </w:rPr>
-              <w:t>ing</w:t>
+              <w:t>ook</w:t>
             </w:r>
             <w:r>
               <w:rPr>
@@ -1339,7 +1499,25 @@
                 <w:szCs w:val="20"/>
                 <w:lang w:val="en-US"/>
               </w:rPr>
-              <w:t>s.</w:t>
+              <w:t>s</w:t>
+            </w:r>
+            <w:r>
+              <w:rPr>
+                <w:color w:val="404040" w:themeColor="text1" w:themeTint="BF"/>
+                <w:sz w:val="20"/>
+                <w:szCs w:val="20"/>
+                <w:lang w:val="en-US"/>
+              </w:rPr>
+              <w:t xml:space="preserve"> regarding PCI DSS</w:t>
+            </w:r>
+            <w:r>
+              <w:rPr>
+                <w:color w:val="404040" w:themeColor="text1" w:themeTint="BF"/>
+                <w:sz w:val="20"/>
+                <w:szCs w:val="20"/>
+                <w:lang w:val="en-US"/>
+              </w:rPr>
+              <w:t xml:space="preserve">. </w:t>
             </w:r>
           </w:p>
           <w:p>
@@ -1365,7 +1543,16 @@
                 <w:szCs w:val="20"/>
                 <w:lang w:val="en-US"/>
               </w:rPr>
-              <w:t>Presenting</w:t>
+              <w:t>Present</w:t>
+            </w:r>
+            <w:r>
+              <w:rPr>
+                <w:color w:val="404040" w:themeColor="text1" w:themeTint="BF"/>
+                <w:sz w:val="20"/>
+                <w:szCs w:val="20"/>
+                <w:lang w:val="en-US"/>
+              </w:rPr>
+              <w:t>ed</w:t>
             </w:r>
             <w:r>
               <w:rPr>
@@ -1383,7 +1570,25 @@
                 <w:szCs w:val="20"/>
                 <w:lang w:val="en-US"/>
               </w:rPr>
-              <w:t xml:space="preserve">new </w:t>
+              <w:t>new</w:t>
+            </w:r>
+            <w:r>
+              <w:rPr>
+                <w:color w:val="404040" w:themeColor="text1" w:themeTint="BF"/>
+                <w:sz w:val="20"/>
+                <w:szCs w:val="20"/>
+                <w:lang w:val="en-US"/>
+              </w:rPr>
+              <w:t>ly developed</w:t>
+            </w:r>
+            <w:r>
+              <w:rPr>
+                <w:color w:val="404040" w:themeColor="text1" w:themeTint="BF"/>
+                <w:sz w:val="20"/>
+                <w:szCs w:val="20"/>
+                <w:lang w:val="en-US"/>
+              </w:rPr>
+              <w:t xml:space="preserve"> </w:t>
             </w:r>
             <w:r>
               <w:rPr>
@@ -1410,7 +1615,7 @@
                 <w:szCs w:val="20"/>
                 <w:lang w:val="en-US"/>
               </w:rPr>
-              <w:t>/</w:t>
+              <w:t>and</w:t>
             </w:r>
             <w:r>
               <w:rPr>
@@ -1461,7 +1666,7 @@
         </w:tc>
         <w:tc>
           <w:tcPr>
-            <w:tcW w:w="2126" w:type="dxa"/>
+            <w:tcW w:w="1848" w:type="dxa"/>
           </w:tcPr>
           <w:p>
             <w:pPr>
@@ -1487,93 +1692,405 @@
         </w:tc>
       </w:tr>
       <w:tr>
-        <w:trPr>
-          <w:trHeight w:val="229"/>
-        </w:trPr>
-        <w:tc>
-          <w:tcPr>
-            <w:tcW w:w="9781" w:type="dxa"/>
-            <w:gridSpan w:val="2"/>
+        <w:tc>
+          <w:tcPr>
+            <w:tcW w:w="7933" w:type="dxa"/>
+          </w:tcPr>
+          <w:p>
+            <w:pPr>
+              <w:spacing w:before="60" w:after="60" w:line="276" w:lineRule="auto"/>
+              <w:ind w:left="193" w:firstLine="0"/>
+              <w:rPr>
+                <w:color w:val="404040" w:themeColor="text1" w:themeTint="BF"/>
+                <w:sz w:val="18"/>
+                <w:szCs w:val="18"/>
+                <w:lang w:val="en-US"/>
+              </w:rPr>
+            </w:pPr>
+            <w:r>
+              <w:rPr>
+                <w:color w:val="404040" w:themeColor="text1" w:themeTint="BF"/>
+                <w:sz w:val="18"/>
+                <w:szCs w:val="18"/>
+                <w:bdr w:val="single" w:sz="4" w:space="0" w:color="auto"/>
+                <w:lang w:val="en-US"/>
+              </w:rPr>
+              <w:t xml:space="preserve"> </w:t>
+            </w:r>
+            <w:r>
+              <w:rPr>
+                <w:color w:val="404040" w:themeColor="text1" w:themeTint="BF"/>
+                <w:sz w:val="18"/>
+                <w:szCs w:val="18"/>
+                <w:bdr w:val="single" w:sz="4" w:space="0" w:color="auto"/>
+                <w:lang w:val="en-US"/>
+              </w:rPr>
+              <w:t>PL/SQL</w:t>
+            </w:r>
+            <w:r>
+              <w:rPr>
+                <w:color w:val="404040" w:themeColor="text1" w:themeTint="BF"/>
+                <w:sz w:val="18"/>
+                <w:szCs w:val="18"/>
+                <w:bdr w:val="single" w:sz="4" w:space="0" w:color="auto"/>
+                <w:lang w:val="en-US"/>
+              </w:rPr>
+              <w:t xml:space="preserve"> </w:t>
+            </w:r>
+            <w:r>
+              <w:rPr>
+                <w:color w:val="404040" w:themeColor="text1" w:themeTint="BF"/>
+                <w:sz w:val="18"/>
+                <w:szCs w:val="18"/>
+                <w:lang w:val="en-US"/>
+              </w:rPr>
+              <w:t xml:space="preserve"> </w:t>
+            </w:r>
+            <w:r>
+              <w:rPr>
+                <w:color w:val="404040" w:themeColor="text1" w:themeTint="BF"/>
+                <w:sz w:val="18"/>
+                <w:szCs w:val="18"/>
+                <w:bdr w:val="single" w:sz="4" w:space="0" w:color="auto"/>
+                <w:lang w:val="en-US"/>
+              </w:rPr>
+              <w:t xml:space="preserve"> S</w:t>
+            </w:r>
+            <w:r>
+              <w:rPr>
+                <w:color w:val="404040" w:themeColor="text1" w:themeTint="BF"/>
+                <w:sz w:val="18"/>
+                <w:szCs w:val="18"/>
+                <w:bdr w:val="single" w:sz="4" w:space="0" w:color="auto"/>
+                <w:lang w:val="en-US"/>
+              </w:rPr>
+              <w:t>pring</w:t>
+            </w:r>
+            <w:r>
+              <w:rPr>
+                <w:color w:val="404040" w:themeColor="text1" w:themeTint="BF"/>
+                <w:sz w:val="18"/>
+                <w:szCs w:val="18"/>
+                <w:bdr w:val="single" w:sz="4" w:space="0" w:color="auto"/>
+                <w:lang w:val="en-US"/>
+              </w:rPr>
+              <w:t xml:space="preserve"> </w:t>
+            </w:r>
+            <w:r>
+              <w:rPr>
+                <w:color w:val="404040" w:themeColor="text1" w:themeTint="BF"/>
+                <w:sz w:val="18"/>
+                <w:szCs w:val="18"/>
+                <w:lang w:val="en-US"/>
+              </w:rPr>
+              <w:t xml:space="preserve"> </w:t>
+            </w:r>
+            <w:r>
+              <w:rPr>
+                <w:color w:val="404040" w:themeColor="text1" w:themeTint="BF"/>
+                <w:sz w:val="18"/>
+                <w:szCs w:val="18"/>
+                <w:bdr w:val="single" w:sz="4" w:space="0" w:color="auto"/>
+                <w:lang w:val="en-US"/>
+              </w:rPr>
+              <w:t xml:space="preserve"> E</w:t>
+            </w:r>
+            <w:r>
+              <w:rPr>
+                <w:color w:val="404040" w:themeColor="text1" w:themeTint="BF"/>
+                <w:sz w:val="18"/>
+                <w:szCs w:val="18"/>
+                <w:bdr w:val="single" w:sz="4" w:space="0" w:color="auto"/>
+                <w:lang w:val="en-US"/>
+              </w:rPr>
+              <w:t>clipse-RCP</w:t>
+            </w:r>
+            <w:r>
+              <w:rPr>
+                <w:color w:val="404040" w:themeColor="text1" w:themeTint="BF"/>
+                <w:sz w:val="18"/>
+                <w:szCs w:val="18"/>
+                <w:bdr w:val="single" w:sz="4" w:space="0" w:color="auto"/>
+                <w:lang w:val="en-US"/>
+              </w:rPr>
+              <w:t xml:space="preserve"> </w:t>
+            </w:r>
+            <w:r>
+              <w:rPr>
+                <w:color w:val="404040" w:themeColor="text1" w:themeTint="BF"/>
+                <w:sz w:val="18"/>
+                <w:szCs w:val="18"/>
+                <w:lang w:val="en-US"/>
+              </w:rPr>
+              <w:t xml:space="preserve"> </w:t>
+            </w:r>
+            <w:r>
+              <w:rPr>
+                <w:color w:val="404040" w:themeColor="text1" w:themeTint="BF"/>
+                <w:sz w:val="18"/>
+                <w:szCs w:val="18"/>
+                <w:bdr w:val="single" w:sz="4" w:space="0" w:color="auto"/>
+                <w:lang w:val="en-US"/>
+              </w:rPr>
+              <w:t xml:space="preserve"> D</w:t>
+            </w:r>
+            <w:r>
+              <w:rPr>
+                <w:color w:val="404040" w:themeColor="text1" w:themeTint="BF"/>
+                <w:sz w:val="18"/>
+                <w:szCs w:val="18"/>
+                <w:bdr w:val="single" w:sz="4" w:space="0" w:color="auto"/>
+                <w:lang w:val="en-US"/>
+              </w:rPr>
+              <w:t>ocker</w:t>
+            </w:r>
+            <w:r>
+              <w:rPr>
+                <w:color w:val="404040" w:themeColor="text1" w:themeTint="BF"/>
+                <w:sz w:val="18"/>
+                <w:szCs w:val="18"/>
+                <w:bdr w:val="single" w:sz="4" w:space="0" w:color="auto"/>
+                <w:lang w:val="en-US"/>
+              </w:rPr>
+              <w:t xml:space="preserve"> </w:t>
+            </w:r>
+            <w:r>
+              <w:rPr>
+                <w:color w:val="404040" w:themeColor="text1" w:themeTint="BF"/>
+                <w:sz w:val="18"/>
+                <w:szCs w:val="18"/>
+                <w:lang w:val="en-US"/>
+              </w:rPr>
+              <w:t xml:space="preserve"> </w:t>
+            </w:r>
+            <w:r>
+              <w:rPr>
+                <w:color w:val="404040" w:themeColor="text1" w:themeTint="BF"/>
+                <w:sz w:val="18"/>
+                <w:szCs w:val="18"/>
+                <w:bdr w:val="single" w:sz="4" w:space="0" w:color="auto"/>
+                <w:lang w:val="en-US"/>
+              </w:rPr>
+              <w:t xml:space="preserve"> M</w:t>
+            </w:r>
+            <w:r>
+              <w:rPr>
+                <w:color w:val="404040" w:themeColor="text1" w:themeTint="BF"/>
+                <w:sz w:val="18"/>
+                <w:szCs w:val="18"/>
+                <w:bdr w:val="single" w:sz="4" w:space="0" w:color="auto"/>
+                <w:lang w:val="en-US"/>
+              </w:rPr>
+              <w:t>a</w:t>
+            </w:r>
+            <w:r>
+              <w:rPr>
+                <w:color w:val="404040" w:themeColor="text1" w:themeTint="BF"/>
+                <w:sz w:val="18"/>
+                <w:szCs w:val="18"/>
+                <w:bdr w:val="single" w:sz="4" w:space="0" w:color="auto"/>
+                <w:lang w:val="en-US"/>
+              </w:rPr>
+              <w:t xml:space="preserve">ven </w:t>
+            </w:r>
+            <w:r>
+              <w:rPr>
+                <w:color w:val="404040" w:themeColor="text1" w:themeTint="BF"/>
+                <w:sz w:val="18"/>
+                <w:szCs w:val="18"/>
+                <w:lang w:val="en-US"/>
+              </w:rPr>
+              <w:t xml:space="preserve"> </w:t>
+            </w:r>
+            <w:r>
+              <w:rPr>
+                <w:color w:val="404040" w:themeColor="text1" w:themeTint="BF"/>
+                <w:sz w:val="18"/>
+                <w:szCs w:val="18"/>
+                <w:bdr w:val="single" w:sz="4" w:space="0" w:color="auto"/>
+                <w:lang w:val="en-US"/>
+              </w:rPr>
+              <w:t xml:space="preserve"> J</w:t>
+            </w:r>
+            <w:r>
+              <w:rPr>
+                <w:color w:val="404040" w:themeColor="text1" w:themeTint="BF"/>
+                <w:sz w:val="18"/>
+                <w:szCs w:val="18"/>
+                <w:bdr w:val="single" w:sz="4" w:space="0" w:color="auto"/>
+                <w:lang w:val="en-US"/>
+              </w:rPr>
+              <w:t xml:space="preserve">ava </w:t>
+            </w:r>
+            <w:r>
+              <w:rPr>
+                <w:color w:val="404040" w:themeColor="text1" w:themeTint="BF"/>
+                <w:sz w:val="18"/>
+                <w:szCs w:val="18"/>
+                <w:lang w:val="en-US"/>
+              </w:rPr>
+              <w:t xml:space="preserve"> </w:t>
+            </w:r>
+            <w:r>
+              <w:rPr>
+                <w:color w:val="404040" w:themeColor="text1" w:themeTint="BF"/>
+                <w:sz w:val="18"/>
+                <w:szCs w:val="18"/>
+                <w:bdr w:val="single" w:sz="4" w:space="0" w:color="auto"/>
+                <w:lang w:val="en-US"/>
+              </w:rPr>
+              <w:t xml:space="preserve"> Kotlin</w:t>
+            </w:r>
+            <w:r>
+              <w:rPr>
+                <w:color w:val="404040" w:themeColor="text1" w:themeTint="BF"/>
+                <w:sz w:val="18"/>
+                <w:szCs w:val="18"/>
+                <w:bdr w:val="single" w:sz="4" w:space="0" w:color="auto"/>
+                <w:lang w:val="en-US"/>
+              </w:rPr>
+              <w:t xml:space="preserve"> </w:t>
+            </w:r>
+            <w:r>
+              <w:rPr>
+                <w:color w:val="404040" w:themeColor="text1" w:themeTint="BF"/>
+                <w:sz w:val="18"/>
+                <w:szCs w:val="18"/>
+                <w:lang w:val="en-US"/>
+              </w:rPr>
+              <w:t xml:space="preserve"> </w:t>
+            </w:r>
+            <w:r>
+              <w:rPr>
+                <w:color w:val="404040" w:themeColor="text1" w:themeTint="BF"/>
+                <w:sz w:val="18"/>
+                <w:szCs w:val="18"/>
+                <w:bdr w:val="single" w:sz="4" w:space="0" w:color="auto"/>
+                <w:lang w:val="en-US"/>
+              </w:rPr>
+              <w:t xml:space="preserve"> S</w:t>
+            </w:r>
+            <w:r>
+              <w:rPr>
+                <w:color w:val="404040" w:themeColor="text1" w:themeTint="BF"/>
+                <w:sz w:val="18"/>
+                <w:szCs w:val="18"/>
+                <w:bdr w:val="single" w:sz="4" w:space="0" w:color="auto"/>
+                <w:lang w:val="en-US"/>
+              </w:rPr>
+              <w:t xml:space="preserve">hell </w:t>
+            </w:r>
+            <w:r>
+              <w:rPr>
+                <w:color w:val="FFFFFF" w:themeColor="background1"/>
+                <w:sz w:val="18"/>
+                <w:szCs w:val="18"/>
+                <w:lang w:val="en-US"/>
+              </w:rPr>
+              <w:t>-</w:t>
+            </w:r>
+          </w:p>
+        </w:tc>
+        <w:tc>
+          <w:tcPr>
+            <w:tcW w:w="1848" w:type="dxa"/>
           </w:tcPr>
           <w:p>
             <w:pPr>
               <w:spacing w:line="276" w:lineRule="auto"/>
               <w:ind w:firstLine="0"/>
               <w:rPr>
+                <w:color w:val="404040" w:themeColor="text1" w:themeTint="BF"/>
+                <w:sz w:val="20"/>
+                <w:szCs w:val="20"/>
+                <w:lang w:val="en-US"/>
+              </w:rPr>
+            </w:pPr>
+          </w:p>
+        </w:tc>
+      </w:tr>
+      <w:tr>
+        <w:tc>
+          <w:tcPr>
+            <w:tcW w:w="7933" w:type="dxa"/>
+            <w:vMerge w:val="restart"/>
+          </w:tcPr>
+          <w:p>
+            <w:pPr>
+              <w:spacing w:before="100" w:line="276" w:lineRule="auto"/>
+              <w:ind w:firstLine="0"/>
+              <w:rPr>
+                <w:b/>
+                <w:bCs/>
+                <w:lang w:val="en-US"/>
+              </w:rPr>
+            </w:pPr>
+            <w:proofErr w:type="spellStart"/>
+            <w:r>
+              <w:rPr>
+                <w:b/>
+                <w:bCs/>
+                <w:lang w:val="en-US"/>
+              </w:rPr>
+              <w:t>aXenta</w:t>
+            </w:r>
+            <w:proofErr w:type="spellEnd"/>
+            <w:r>
+              <w:rPr>
+                <w:b/>
+                <w:bCs/>
+                <w:lang w:val="en-US"/>
+              </w:rPr>
+              <w:t xml:space="preserve"> AG</w:t>
+            </w:r>
+          </w:p>
+          <w:p>
+            <w:pPr>
+              <w:spacing w:line="276" w:lineRule="auto"/>
+              <w:ind w:firstLine="0"/>
+              <w:rPr>
                 <w:sz w:val="21"/>
                 <w:szCs w:val="21"/>
                 <w:lang w:val="en-US"/>
               </w:rPr>
             </w:pPr>
-          </w:p>
-        </w:tc>
-      </w:tr>
-      <w:tr>
-        <w:tc>
-          <w:tcPr>
-            <w:tcW w:w="7655" w:type="dxa"/>
-            <w:vMerge w:val="restart"/>
-          </w:tcPr>
-          <w:p>
-            <w:pPr>
-              <w:spacing w:line="276" w:lineRule="auto"/>
-              <w:ind w:firstLine="0"/>
-              <w:rPr>
-                <w:b/>
-                <w:bCs/>
-                <w:lang w:val="de-CH"/>
-              </w:rPr>
-            </w:pPr>
-            <w:proofErr w:type="spellStart"/>
-            <w:r>
-              <w:rPr>
-                <w:b/>
-                <w:bCs/>
-                <w:lang w:val="de-CH"/>
-              </w:rPr>
-              <w:t>aXenta</w:t>
-            </w:r>
-            <w:proofErr w:type="spellEnd"/>
-            <w:r>
-              <w:rPr>
-                <w:b/>
-                <w:bCs/>
-                <w:lang w:val="de-CH"/>
-              </w:rPr>
-              <w:t xml:space="preserve"> AG</w:t>
-            </w:r>
-          </w:p>
-          <w:p>
-            <w:pPr>
-              <w:spacing w:line="276" w:lineRule="auto"/>
-              <w:ind w:firstLine="0"/>
+            <w:r>
               <w:rPr>
                 <w:sz w:val="21"/>
                 <w:szCs w:val="21"/>
                 <w:lang w:val="en-US"/>
               </w:rPr>
-            </w:pPr>
+              <w:t>Software-Engineer</w:t>
+            </w:r>
             <w:r>
               <w:rPr>
                 <w:sz w:val="21"/>
                 <w:szCs w:val="21"/>
-                <w:lang w:val="de-CH"/>
-              </w:rPr>
-              <w:t>Software</w:t>
+                <w:lang w:val="en-US"/>
+              </w:rPr>
+              <w:t xml:space="preserve"> (Full</w:t>
             </w:r>
             <w:r>
               <w:rPr>
                 <w:sz w:val="21"/>
                 <w:szCs w:val="21"/>
-                <w:lang w:val="de-CH"/>
-              </w:rPr>
-              <w:t>-Engineer</w:t>
-            </w:r>
-          </w:p>
-        </w:tc>
-        <w:tc>
-          <w:tcPr>
-            <w:tcW w:w="2126" w:type="dxa"/>
+                <w:lang w:val="en-US"/>
+              </w:rPr>
+              <w:t xml:space="preserve"> </w:t>
+            </w:r>
+            <w:r>
+              <w:rPr>
+                <w:sz w:val="21"/>
+                <w:szCs w:val="21"/>
+                <w:lang w:val="en-US"/>
+              </w:rPr>
+              <w:t>Stack)</w:t>
+            </w:r>
+          </w:p>
+        </w:tc>
+        <w:tc>
+          <w:tcPr>
+            <w:tcW w:w="1848" w:type="dxa"/>
           </w:tcPr>
           <w:p>
             <w:pPr>
@@ -1611,7 +2128,7 @@
       <w:tr>
         <w:tc>
           <w:tcPr>
-            <w:tcW w:w="7655" w:type="dxa"/>
+            <w:tcW w:w="7933" w:type="dxa"/>
             <w:vMerge/>
           </w:tcPr>
           <w:p>
@@ -1627,7 +2144,7 @@
         </w:tc>
         <w:tc>
           <w:tcPr>
-            <w:tcW w:w="2126" w:type="dxa"/>
+            <w:tcW w:w="1848" w:type="dxa"/>
           </w:tcPr>
           <w:p>
             <w:pPr>
@@ -1680,7 +2197,7 @@
         </w:trPr>
         <w:tc>
           <w:tcPr>
-            <w:tcW w:w="7655" w:type="dxa"/>
+            <w:tcW w:w="7933" w:type="dxa"/>
           </w:tcPr>
           <w:p>
             <w:pPr>
@@ -1714,7 +2231,34 @@
                 <w:szCs w:val="20"/>
                 <w:lang w:val="en-US"/>
               </w:rPr>
-              <w:t xml:space="preserve">the </w:t>
+              <w:t xml:space="preserve">a </w:t>
+            </w:r>
+            <w:r>
+              <w:rPr>
+                <w:color w:val="404040" w:themeColor="text1" w:themeTint="BF"/>
+                <w:sz w:val="20"/>
+                <w:szCs w:val="20"/>
+                <w:lang w:val="en-US"/>
+              </w:rPr>
+              <w:t>web</w:t>
+            </w:r>
+            <w:r>
+              <w:rPr>
+                <w:color w:val="404040" w:themeColor="text1" w:themeTint="BF"/>
+                <w:sz w:val="20"/>
+                <w:szCs w:val="20"/>
+                <w:lang w:val="en-US"/>
+              </w:rPr>
+              <w:t>-interface</w:t>
+            </w:r>
+            <w:r>
+              <w:rPr>
+                <w:color w:val="404040" w:themeColor="text1" w:themeTint="BF"/>
+                <w:sz w:val="20"/>
+                <w:szCs w:val="20"/>
+                <w:lang w:val="en-US"/>
+              </w:rPr>
+              <w:t xml:space="preserve"> called </w:t>
             </w:r>
             <w:proofErr w:type="spellStart"/>
             <w:r>
@@ -1734,34 +2278,52 @@
                 <w:szCs w:val="20"/>
                 <w:lang w:val="en-US"/>
               </w:rPr>
-              <w:t xml:space="preserve"> (Management interface for second pillar pension funds</w:t>
-            </w:r>
-            <w:r>
-              <w:rPr>
-                <w:color w:val="404040" w:themeColor="text1" w:themeTint="BF"/>
-                <w:sz w:val="20"/>
-                <w:szCs w:val="20"/>
-                <w:lang w:val="en-US"/>
-              </w:rPr>
-              <w:t xml:space="preserve"> based on Angular</w:t>
-            </w:r>
-            <w:r>
-              <w:rPr>
-                <w:color w:val="404040" w:themeColor="text1" w:themeTint="BF"/>
-                <w:sz w:val="20"/>
-                <w:szCs w:val="20"/>
-                <w:lang w:val="en-US"/>
-              </w:rPr>
-              <w:t xml:space="preserve"> 9</w:t>
-            </w:r>
-            <w:r>
-              <w:rPr>
-                <w:color w:val="404040" w:themeColor="text1" w:themeTint="BF"/>
-                <w:sz w:val="20"/>
-                <w:szCs w:val="20"/>
-                <w:lang w:val="en-US"/>
-              </w:rPr>
-              <w:t>)</w:t>
+              <w:t xml:space="preserve"> </w:t>
+            </w:r>
+            <w:r>
+              <w:rPr>
+                <w:color w:val="404040" w:themeColor="text1" w:themeTint="BF"/>
+                <w:sz w:val="20"/>
+                <w:szCs w:val="20"/>
+                <w:lang w:val="en-US"/>
+              </w:rPr>
+              <w:t xml:space="preserve">for </w:t>
+            </w:r>
+            <w:r>
+              <w:rPr>
+                <w:color w:val="404040" w:themeColor="text1" w:themeTint="BF"/>
+                <w:sz w:val="20"/>
+                <w:szCs w:val="20"/>
+                <w:lang w:val="en-US"/>
+              </w:rPr>
+              <w:t>second</w:t>
+            </w:r>
+            <w:r>
+              <w:rPr>
+                <w:color w:val="404040" w:themeColor="text1" w:themeTint="BF"/>
+                <w:sz w:val="20"/>
+                <w:szCs w:val="20"/>
+                <w:lang w:val="en-US"/>
+              </w:rPr>
+              <w:t>-</w:t>
+            </w:r>
+            <w:r>
+              <w:rPr>
+                <w:color w:val="404040" w:themeColor="text1" w:themeTint="BF"/>
+                <w:sz w:val="20"/>
+                <w:szCs w:val="20"/>
+                <w:lang w:val="en-US"/>
+              </w:rPr>
+              <w:t>pillar pension funds</w:t>
+            </w:r>
+            <w:r>
+              <w:rPr>
+                <w:color w:val="404040" w:themeColor="text1" w:themeTint="BF"/>
+                <w:sz w:val="20"/>
+                <w:szCs w:val="20"/>
+                <w:lang w:val="en-US"/>
+              </w:rPr>
+              <w:t>.</w:t>
             </w:r>
           </w:p>
           <w:p>
@@ -1805,7 +2367,34 @@
                 <w:szCs w:val="20"/>
                 <w:lang w:val="en-US"/>
               </w:rPr>
-              <w:t>web services for clients.</w:t>
+              <w:t>web services for clients</w:t>
+            </w:r>
+            <w:r>
+              <w:rPr>
+                <w:color w:val="404040" w:themeColor="text1" w:themeTint="BF"/>
+                <w:sz w:val="20"/>
+                <w:szCs w:val="20"/>
+                <w:lang w:val="en-US"/>
+              </w:rPr>
+              <w:t xml:space="preserve"> based on JAX-RS</w:t>
+            </w:r>
+            <w:r>
+              <w:rPr>
+                <w:color w:val="404040" w:themeColor="text1" w:themeTint="BF"/>
+                <w:sz w:val="20"/>
+                <w:szCs w:val="20"/>
+                <w:lang w:val="en-US"/>
+              </w:rPr>
+              <w:t>.</w:t>
+            </w:r>
+            <w:r>
+              <w:rPr>
+                <w:color w:val="404040" w:themeColor="text1" w:themeTint="BF"/>
+                <w:sz w:val="20"/>
+                <w:szCs w:val="20"/>
+                <w:lang w:val="en-US"/>
+              </w:rPr>
+              <w:t xml:space="preserve"> </w:t>
             </w:r>
           </w:p>
           <w:p>
@@ -1831,34 +2420,25 @@
                 <w:szCs w:val="20"/>
                 <w:lang w:val="en-US"/>
               </w:rPr>
-              <w:t>Presented how</w:t>
-            </w:r>
-            <w:r>
-              <w:rPr>
-                <w:color w:val="404040" w:themeColor="text1" w:themeTint="BF"/>
-                <w:sz w:val="20"/>
-                <w:szCs w:val="20"/>
-                <w:lang w:val="en-US"/>
-              </w:rPr>
-              <w:t xml:space="preserve"> to write clean unit tests within </w:t>
-            </w:r>
-            <w:r>
-              <w:rPr>
-                <w:color w:val="404040" w:themeColor="text1" w:themeTint="BF"/>
-                <w:sz w:val="20"/>
-                <w:szCs w:val="20"/>
-                <w:lang w:val="en-US"/>
-              </w:rPr>
-              <w:t>the department</w:t>
-            </w:r>
-            <w:r>
-              <w:rPr>
-                <w:color w:val="404040" w:themeColor="text1" w:themeTint="BF"/>
-                <w:sz w:val="20"/>
-                <w:szCs w:val="20"/>
-                <w:lang w:val="en-US"/>
-              </w:rPr>
-              <w:t xml:space="preserve">. </w:t>
+              <w:t>Held company internal trainings for unit</w:t>
+            </w:r>
+            <w:r>
+              <w:rPr>
+                <w:color w:val="404040" w:themeColor="text1" w:themeTint="BF"/>
+                <w:sz w:val="20"/>
+                <w:szCs w:val="20"/>
+                <w:lang w:val="en-US"/>
+              </w:rPr>
+              <w:t>, integration, and property-based</w:t>
+            </w:r>
+            <w:r>
+              <w:rPr>
+                <w:color w:val="404040" w:themeColor="text1" w:themeTint="BF"/>
+                <w:sz w:val="20"/>
+                <w:szCs w:val="20"/>
+                <w:lang w:val="en-US"/>
+              </w:rPr>
+              <w:t xml:space="preserve"> testing.</w:t>
             </w:r>
           </w:p>
           <w:p>
@@ -1884,9 +2464,592 @@
                 <w:szCs w:val="20"/>
                 <w:lang w:val="en-US"/>
               </w:rPr>
-              <w:t xml:space="preserve">Enforced a stronger testing culture within a team of senior developers. </w:t>
-            </w:r>
-          </w:p>
+              <w:t>Organized a company internal hackathon</w:t>
+            </w:r>
+            <w:r>
+              <w:rPr>
+                <w:color w:val="404040" w:themeColor="text1" w:themeTint="BF"/>
+                <w:sz w:val="20"/>
+                <w:szCs w:val="20"/>
+                <w:lang w:val="en-US"/>
+              </w:rPr>
+              <w:t xml:space="preserve"> to evaluate a suitable web-fram</w:t>
+            </w:r>
+            <w:r>
+              <w:rPr>
+                <w:color w:val="404040" w:themeColor="text1" w:themeTint="BF"/>
+                <w:sz w:val="20"/>
+                <w:szCs w:val="20"/>
+                <w:lang w:val="en-US"/>
+              </w:rPr>
+              <w:t>e</w:t>
+            </w:r>
+            <w:r>
+              <w:rPr>
+                <w:color w:val="404040" w:themeColor="text1" w:themeTint="BF"/>
+                <w:sz w:val="20"/>
+                <w:szCs w:val="20"/>
+                <w:lang w:val="en-US"/>
+              </w:rPr>
+              <w:t>work</w:t>
+            </w:r>
+            <w:r>
+              <w:rPr>
+                <w:color w:val="404040" w:themeColor="text1" w:themeTint="BF"/>
+                <w:sz w:val="20"/>
+                <w:szCs w:val="20"/>
+                <w:lang w:val="en-US"/>
+              </w:rPr>
+              <w:t xml:space="preserve"> for </w:t>
+            </w:r>
+            <w:proofErr w:type="spellStart"/>
+            <w:r>
+              <w:rPr>
+                <w:color w:val="404040" w:themeColor="text1" w:themeTint="BF"/>
+                <w:sz w:val="20"/>
+                <w:szCs w:val="20"/>
+                <w:lang w:val="en-US"/>
+              </w:rPr>
+              <w:t>PKCockpit</w:t>
+            </w:r>
+            <w:proofErr w:type="spellEnd"/>
+            <w:r>
+              <w:rPr>
+                <w:color w:val="404040" w:themeColor="text1" w:themeTint="BF"/>
+                <w:sz w:val="20"/>
+                <w:szCs w:val="20"/>
+                <w:lang w:val="en-US"/>
+              </w:rPr>
+              <w:t>.</w:t>
+            </w:r>
+          </w:p>
+        </w:tc>
+        <w:tc>
+          <w:tcPr>
+            <w:tcW w:w="1848" w:type="dxa"/>
+          </w:tcPr>
+          <w:p>
+            <w:pPr>
+              <w:spacing w:line="276" w:lineRule="auto"/>
+              <w:ind w:firstLine="0"/>
+              <w:rPr>
+                <w:color w:val="404040" w:themeColor="text1" w:themeTint="BF"/>
+                <w:sz w:val="20"/>
+                <w:szCs w:val="20"/>
+                <w:lang w:val="en-US"/>
+              </w:rPr>
+            </w:pPr>
+          </w:p>
+        </w:tc>
+      </w:tr>
+      <w:tr>
+        <w:trPr>
+          <w:trHeight w:val="71"/>
+        </w:trPr>
+        <w:tc>
+          <w:tcPr>
+            <w:tcW w:w="7933" w:type="dxa"/>
+          </w:tcPr>
+          <w:p>
+            <w:pPr>
+              <w:spacing w:before="60" w:after="60" w:line="276" w:lineRule="auto"/>
+              <w:ind w:left="193" w:firstLine="0"/>
+              <w:rPr>
+                <w:color w:val="000000" w:themeColor="text1"/>
+                <w:sz w:val="20"/>
+                <w:szCs w:val="20"/>
+              </w:rPr>
+            </w:pPr>
+            <w:r>
+              <w:rPr>
+                <w:color w:val="404040" w:themeColor="text1" w:themeTint="BF"/>
+                <w:sz w:val="18"/>
+                <w:szCs w:val="18"/>
+                <w:bdr w:val="single" w:sz="4" w:space="0" w:color="auto"/>
+                <w:lang w:val="en-US"/>
+              </w:rPr>
+              <w:t xml:space="preserve"> A</w:t>
+            </w:r>
+            <w:r>
+              <w:rPr>
+                <w:color w:val="404040" w:themeColor="text1" w:themeTint="BF"/>
+                <w:sz w:val="18"/>
+                <w:szCs w:val="18"/>
+                <w:bdr w:val="single" w:sz="4" w:space="0" w:color="auto"/>
+                <w:lang w:val="en-US"/>
+              </w:rPr>
+              <w:t>ngula</w:t>
+            </w:r>
+            <w:r>
+              <w:rPr>
+                <w:color w:val="404040" w:themeColor="text1" w:themeTint="BF"/>
+                <w:sz w:val="18"/>
+                <w:szCs w:val="18"/>
+                <w:bdr w:val="single" w:sz="4" w:space="0" w:color="auto"/>
+                <w:lang w:val="en-US"/>
+              </w:rPr>
+              <w:t xml:space="preserve">r </w:t>
+            </w:r>
+            <w:r>
+              <w:rPr>
+                <w:color w:val="404040" w:themeColor="text1" w:themeTint="BF"/>
+                <w:sz w:val="18"/>
+                <w:szCs w:val="18"/>
+              </w:rPr>
+              <w:t xml:space="preserve"> </w:t>
+            </w:r>
+            <w:r>
+              <w:rPr>
+                <w:color w:val="404040" w:themeColor="text1" w:themeTint="BF"/>
+                <w:sz w:val="18"/>
+                <w:szCs w:val="18"/>
+                <w:bdr w:val="single" w:sz="4" w:space="0" w:color="auto"/>
+                <w:lang w:val="en-US"/>
+              </w:rPr>
+              <w:t xml:space="preserve"> </w:t>
+            </w:r>
+            <w:r>
+              <w:rPr>
+                <w:color w:val="404040" w:themeColor="text1" w:themeTint="BF"/>
+                <w:sz w:val="18"/>
+                <w:szCs w:val="18"/>
+                <w:bdr w:val="single" w:sz="4" w:space="0" w:color="auto"/>
+                <w:lang w:val="en-US"/>
+              </w:rPr>
+              <w:t>PL/SQL</w:t>
+            </w:r>
+            <w:r>
+              <w:rPr>
+                <w:color w:val="404040" w:themeColor="text1" w:themeTint="BF"/>
+                <w:sz w:val="18"/>
+                <w:szCs w:val="18"/>
+                <w:bdr w:val="single" w:sz="4" w:space="0" w:color="auto"/>
+              </w:rPr>
+              <w:t xml:space="preserve"> </w:t>
+            </w:r>
+            <w:r>
+              <w:rPr>
+                <w:color w:val="404040" w:themeColor="text1" w:themeTint="BF"/>
+                <w:sz w:val="18"/>
+                <w:szCs w:val="18"/>
+              </w:rPr>
+              <w:t xml:space="preserve"> </w:t>
+            </w:r>
+            <w:r>
+              <w:rPr>
+                <w:color w:val="404040" w:themeColor="text1" w:themeTint="BF"/>
+                <w:sz w:val="18"/>
+                <w:szCs w:val="18"/>
+                <w:bdr w:val="single" w:sz="4" w:space="0" w:color="auto"/>
+              </w:rPr>
+              <w:t xml:space="preserve"> </w:t>
+            </w:r>
+            <w:r>
+              <w:rPr>
+                <w:color w:val="404040" w:themeColor="text1" w:themeTint="BF"/>
+                <w:sz w:val="18"/>
+                <w:szCs w:val="18"/>
+                <w:bdr w:val="single" w:sz="4" w:space="0" w:color="auto"/>
+              </w:rPr>
+              <w:t>EJB2 / EJB3</w:t>
+            </w:r>
+            <w:r>
+              <w:rPr>
+                <w:color w:val="404040" w:themeColor="text1" w:themeTint="BF"/>
+                <w:sz w:val="18"/>
+                <w:szCs w:val="18"/>
+                <w:bdr w:val="single" w:sz="4" w:space="0" w:color="auto"/>
+              </w:rPr>
+              <w:t xml:space="preserve"> </w:t>
+            </w:r>
+            <w:r>
+              <w:rPr>
+                <w:color w:val="404040" w:themeColor="text1" w:themeTint="BF"/>
+                <w:sz w:val="18"/>
+                <w:szCs w:val="18"/>
+              </w:rPr>
+              <w:t xml:space="preserve"> </w:t>
+            </w:r>
+            <w:r>
+              <w:rPr>
+                <w:color w:val="404040" w:themeColor="text1" w:themeTint="BF"/>
+                <w:sz w:val="18"/>
+                <w:szCs w:val="18"/>
+                <w:bdr w:val="single" w:sz="4" w:space="0" w:color="auto"/>
+              </w:rPr>
+              <w:t xml:space="preserve"> </w:t>
+            </w:r>
+            <w:r>
+              <w:rPr>
+                <w:color w:val="404040" w:themeColor="text1" w:themeTint="BF"/>
+                <w:sz w:val="18"/>
+                <w:szCs w:val="18"/>
+                <w:bdr w:val="single" w:sz="4" w:space="0" w:color="auto"/>
+                <w:lang w:val="en-US"/>
+              </w:rPr>
+              <w:t>AWT/</w:t>
+            </w:r>
+            <w:r>
+              <w:rPr>
+                <w:color w:val="404040" w:themeColor="text1" w:themeTint="BF"/>
+                <w:sz w:val="18"/>
+                <w:szCs w:val="18"/>
+                <w:bdr w:val="single" w:sz="4" w:space="0" w:color="auto"/>
+                <w:lang w:val="en-US"/>
+              </w:rPr>
+              <w:t>Swing</w:t>
+            </w:r>
+            <w:r>
+              <w:rPr>
+                <w:color w:val="404040" w:themeColor="text1" w:themeTint="BF"/>
+                <w:sz w:val="18"/>
+                <w:szCs w:val="18"/>
+                <w:bdr w:val="single" w:sz="4" w:space="0" w:color="auto"/>
+              </w:rPr>
+              <w:t xml:space="preserve"> </w:t>
+            </w:r>
+            <w:r>
+              <w:rPr>
+                <w:color w:val="404040" w:themeColor="text1" w:themeTint="BF"/>
+                <w:sz w:val="18"/>
+                <w:szCs w:val="18"/>
+              </w:rPr>
+              <w:t xml:space="preserve"> </w:t>
+            </w:r>
+            <w:r>
+              <w:rPr>
+                <w:color w:val="404040" w:themeColor="text1" w:themeTint="BF"/>
+                <w:sz w:val="18"/>
+                <w:szCs w:val="18"/>
+                <w:bdr w:val="single" w:sz="4" w:space="0" w:color="auto"/>
+              </w:rPr>
+              <w:t xml:space="preserve"> </w:t>
+            </w:r>
+            <w:r>
+              <w:rPr>
+                <w:color w:val="404040" w:themeColor="text1" w:themeTint="BF"/>
+                <w:sz w:val="18"/>
+                <w:szCs w:val="18"/>
+                <w:bdr w:val="single" w:sz="4" w:space="0" w:color="auto"/>
+                <w:lang w:val="en-US"/>
+              </w:rPr>
+              <w:t>Gradle</w:t>
+            </w:r>
+            <w:r>
+              <w:rPr>
+                <w:color w:val="404040" w:themeColor="text1" w:themeTint="BF"/>
+                <w:sz w:val="18"/>
+                <w:szCs w:val="18"/>
+                <w:bdr w:val="single" w:sz="4" w:space="0" w:color="auto"/>
+              </w:rPr>
+              <w:t xml:space="preserve"> </w:t>
+            </w:r>
+            <w:r>
+              <w:rPr>
+                <w:color w:val="404040" w:themeColor="text1" w:themeTint="BF"/>
+                <w:sz w:val="18"/>
+                <w:szCs w:val="18"/>
+              </w:rPr>
+              <w:t xml:space="preserve"> </w:t>
+            </w:r>
+            <w:r>
+              <w:rPr>
+                <w:color w:val="404040" w:themeColor="text1" w:themeTint="BF"/>
+                <w:sz w:val="18"/>
+                <w:szCs w:val="18"/>
+                <w:bdr w:val="single" w:sz="4" w:space="0" w:color="auto"/>
+                <w:lang w:val="en-US"/>
+              </w:rPr>
+              <w:t xml:space="preserve"> Java</w:t>
+            </w:r>
+            <w:r>
+              <w:rPr>
+                <w:color w:val="404040" w:themeColor="text1" w:themeTint="BF"/>
+                <w:sz w:val="18"/>
+                <w:szCs w:val="18"/>
+                <w:bdr w:val="single" w:sz="4" w:space="0" w:color="auto"/>
+                <w:lang w:val="en-US"/>
+              </w:rPr>
+              <w:t xml:space="preserve"> </w:t>
+            </w:r>
+            <w:r>
+              <w:rPr>
+                <w:color w:val="404040" w:themeColor="text1" w:themeTint="BF"/>
+                <w:sz w:val="18"/>
+                <w:szCs w:val="18"/>
+                <w:lang w:val="en-US"/>
+              </w:rPr>
+              <w:t xml:space="preserve"> </w:t>
+            </w:r>
+            <w:r>
+              <w:rPr>
+                <w:color w:val="404040" w:themeColor="text1" w:themeTint="BF"/>
+                <w:sz w:val="18"/>
+                <w:szCs w:val="18"/>
+                <w:bdr w:val="single" w:sz="4" w:space="0" w:color="auto"/>
+                <w:lang w:val="en-US"/>
+              </w:rPr>
+              <w:t xml:space="preserve"> T</w:t>
+            </w:r>
+            <w:r>
+              <w:rPr>
+                <w:color w:val="404040" w:themeColor="text1" w:themeTint="BF"/>
+                <w:sz w:val="18"/>
+                <w:szCs w:val="18"/>
+                <w:bdr w:val="single" w:sz="4" w:space="0" w:color="auto"/>
+                <w:lang w:val="en-US"/>
+              </w:rPr>
+              <w:t>ypeScri</w:t>
+            </w:r>
+            <w:r>
+              <w:rPr>
+                <w:color w:val="404040" w:themeColor="text1" w:themeTint="BF"/>
+                <w:sz w:val="18"/>
+                <w:szCs w:val="18"/>
+                <w:bdr w:val="single" w:sz="4" w:space="0" w:color="auto"/>
+                <w:lang w:val="en-US"/>
+              </w:rPr>
+              <w:t xml:space="preserve">pt </w:t>
+            </w:r>
+            <w:r>
+              <w:rPr>
+                <w:color w:val="FFFFFF" w:themeColor="background1"/>
+                <w:sz w:val="18"/>
+                <w:szCs w:val="18"/>
+                <w:lang w:val="en-US"/>
+              </w:rPr>
+              <w:t>-</w:t>
+            </w:r>
+            <w:r>
+              <w:rPr>
+                <w:color w:val="000000" w:themeColor="text1"/>
+                <w:sz w:val="18"/>
+                <w:szCs w:val="18"/>
+                <w:bdr w:val="single" w:sz="4" w:space="0" w:color="auto"/>
+                <w:lang w:val="en-US"/>
+              </w:rPr>
+              <w:t xml:space="preserve"> H</w:t>
+            </w:r>
+            <w:r>
+              <w:rPr>
+                <w:color w:val="000000" w:themeColor="text1"/>
+                <w:sz w:val="18"/>
+                <w:szCs w:val="18"/>
+                <w:bdr w:val="single" w:sz="4" w:space="0" w:color="auto"/>
+                <w:lang w:val="en-US"/>
+              </w:rPr>
+              <w:t>TML/CSS</w:t>
+            </w:r>
+            <w:r>
+              <w:rPr>
+                <w:color w:val="000000" w:themeColor="text1"/>
+                <w:sz w:val="18"/>
+                <w:szCs w:val="18"/>
+                <w:bdr w:val="single" w:sz="4" w:space="0" w:color="auto"/>
+                <w:lang w:val="en-US"/>
+              </w:rPr>
+              <w:t xml:space="preserve"> </w:t>
+            </w:r>
+            <w:r>
+              <w:rPr>
+                <w:color w:val="FFFFFF" w:themeColor="background1"/>
+                <w:sz w:val="18"/>
+                <w:szCs w:val="18"/>
+                <w:lang w:val="en-US"/>
+              </w:rPr>
+              <w:t>-</w:t>
+            </w:r>
+          </w:p>
+        </w:tc>
+        <w:tc>
+          <w:tcPr>
+            <w:tcW w:w="1848" w:type="dxa"/>
+          </w:tcPr>
+          <w:p>
+            <w:pPr>
+              <w:spacing w:line="276" w:lineRule="auto"/>
+              <w:ind w:firstLine="0"/>
+              <w:rPr>
+                <w:color w:val="404040" w:themeColor="text1" w:themeTint="BF"/>
+                <w:sz w:val="20"/>
+                <w:szCs w:val="20"/>
+              </w:rPr>
+            </w:pPr>
+          </w:p>
+        </w:tc>
+      </w:tr>
+      <w:tr>
+        <w:tc>
+          <w:tcPr>
+            <w:tcW w:w="7933" w:type="dxa"/>
+            <w:vMerge w:val="restart"/>
+          </w:tcPr>
+          <w:p>
+            <w:pPr>
+              <w:spacing w:before="100" w:line="276" w:lineRule="auto"/>
+              <w:ind w:firstLine="0"/>
+              <w:rPr>
+                <w:b/>
+                <w:bCs/>
+                <w:lang w:val="en-US"/>
+              </w:rPr>
+            </w:pPr>
+            <w:proofErr w:type="spellStart"/>
+            <w:r>
+              <w:rPr>
+                <w:b/>
+                <w:bCs/>
+                <w:lang w:val="en-US"/>
+              </w:rPr>
+              <w:t>aXenta</w:t>
+            </w:r>
+            <w:proofErr w:type="spellEnd"/>
+            <w:r>
+              <w:rPr>
+                <w:b/>
+                <w:bCs/>
+                <w:lang w:val="en-US"/>
+              </w:rPr>
+              <w:t xml:space="preserve"> AG</w:t>
+            </w:r>
+          </w:p>
+          <w:p>
+            <w:pPr>
+              <w:spacing w:line="276" w:lineRule="auto"/>
+              <w:ind w:firstLine="0"/>
+              <w:rPr>
+                <w:sz w:val="21"/>
+                <w:szCs w:val="21"/>
+                <w:lang w:val="de-CH"/>
+              </w:rPr>
+            </w:pPr>
+            <w:r>
+              <w:rPr>
+                <w:sz w:val="21"/>
+                <w:szCs w:val="21"/>
+                <w:lang w:val="en-US"/>
+              </w:rPr>
+              <w:t>Software</w:t>
+            </w:r>
+            <w:r>
+              <w:rPr>
+                <w:sz w:val="21"/>
+                <w:szCs w:val="21"/>
+                <w:lang w:val="en-US"/>
+              </w:rPr>
+              <w:t>-Engineer</w:t>
+            </w:r>
+            <w:r>
+              <w:rPr>
+                <w:sz w:val="21"/>
+                <w:szCs w:val="21"/>
+                <w:lang w:val="en-US"/>
+              </w:rPr>
+              <w:t xml:space="preserve"> </w:t>
+            </w:r>
+            <w:r>
+              <w:rPr>
+                <w:sz w:val="21"/>
+                <w:szCs w:val="21"/>
+                <w:lang w:val="en-US"/>
+              </w:rPr>
+              <w:t>A</w:t>
+            </w:r>
+            <w:r>
+              <w:rPr>
+                <w:sz w:val="21"/>
+                <w:szCs w:val="21"/>
+                <w:lang w:val="en-US"/>
+              </w:rPr>
+              <w:t>pprentice</w:t>
+            </w:r>
+          </w:p>
+        </w:tc>
+        <w:tc>
+          <w:tcPr>
+            <w:tcW w:w="1848" w:type="dxa"/>
+          </w:tcPr>
+          <w:p>
+            <w:pPr>
+              <w:spacing w:line="276" w:lineRule="auto"/>
+              <w:ind w:firstLine="0"/>
+              <w:rPr>
+                <w:b/>
+                <w:bCs/>
+                <w:sz w:val="21"/>
+                <w:szCs w:val="21"/>
+                <w:lang w:val="de-CH"/>
+              </w:rPr>
+            </w:pPr>
+            <w:r>
+              <w:rPr>
+                <w:b/>
+                <w:bCs/>
+                <w:lang w:val="en-US"/>
+              </w:rPr>
+              <w:t>Baden-</w:t>
+            </w:r>
+            <w:proofErr w:type="spellStart"/>
+            <w:r>
+              <w:rPr>
+                <w:b/>
+                <w:bCs/>
+                <w:lang w:val="en-US"/>
+              </w:rPr>
+              <w:t>Dättwil</w:t>
+            </w:r>
+            <w:proofErr w:type="spellEnd"/>
+          </w:p>
+        </w:tc>
+      </w:tr>
+      <w:tr>
+        <w:tc>
+          <w:tcPr>
+            <w:tcW w:w="7933" w:type="dxa"/>
+            <w:vMerge/>
+          </w:tcPr>
+          <w:p>
+            <w:pPr>
+              <w:spacing w:line="276" w:lineRule="auto"/>
+              <w:ind w:firstLine="0"/>
+              <w:rPr>
+                <w:sz w:val="21"/>
+                <w:szCs w:val="21"/>
+                <w:lang w:val="en-US"/>
+              </w:rPr>
+            </w:pPr>
+          </w:p>
+        </w:tc>
+        <w:tc>
+          <w:tcPr>
+            <w:tcW w:w="1848" w:type="dxa"/>
+          </w:tcPr>
+          <w:p>
+            <w:pPr>
+              <w:spacing w:line="276" w:lineRule="auto"/>
+              <w:ind w:firstLine="0"/>
+              <w:rPr>
+                <w:sz w:val="20"/>
+                <w:szCs w:val="20"/>
+                <w:lang w:val="en-US"/>
+              </w:rPr>
+            </w:pPr>
+            <w:r>
+              <w:rPr>
+                <w:sz w:val="20"/>
+                <w:szCs w:val="20"/>
+                <w:lang w:val="en-US"/>
+              </w:rPr>
+              <w:t>2012 – 2016</w:t>
+            </w:r>
+          </w:p>
+        </w:tc>
+      </w:tr>
+      <w:tr>
+        <w:tc>
+          <w:tcPr>
+            <w:tcW w:w="7933" w:type="dxa"/>
+          </w:tcPr>
           <w:p>
             <w:pPr>
               <w:pStyle w:val="ListParagraph"/>
@@ -1910,34 +3073,7 @@
                 <w:szCs w:val="20"/>
                 <w:lang w:val="en-US"/>
               </w:rPr>
-              <w:t>Maintained a Swing frontend and java backend based on EJB2</w:t>
-            </w:r>
-            <w:r>
-              <w:rPr>
-                <w:color w:val="404040" w:themeColor="text1" w:themeTint="BF"/>
-                <w:sz w:val="20"/>
-                <w:szCs w:val="20"/>
-                <w:lang w:val="en-US"/>
-              </w:rPr>
-              <w:t xml:space="preserve"> / EJB</w:t>
-            </w:r>
-            <w:r>
-              <w:rPr>
-                <w:color w:val="404040" w:themeColor="text1" w:themeTint="BF"/>
-                <w:sz w:val="20"/>
-                <w:szCs w:val="20"/>
-                <w:lang w:val="en-US"/>
-              </w:rPr>
-              <w:t>3</w:t>
-            </w:r>
-            <w:r>
-              <w:rPr>
-                <w:color w:val="404040" w:themeColor="text1" w:themeTint="BF"/>
-                <w:sz w:val="20"/>
-                <w:szCs w:val="20"/>
-                <w:lang w:val="en-US"/>
-              </w:rPr>
-              <w:t>.</w:t>
+              <w:t>Resolved software bugs and participated in company internal projects.</w:t>
             </w:r>
           </w:p>
           <w:p>
@@ -1963,250 +3099,27 @@
                 <w:szCs w:val="20"/>
                 <w:lang w:val="en-US"/>
               </w:rPr>
-              <w:t>Organized a company internal hackathon</w:t>
-            </w:r>
-            <w:r>
-              <w:rPr>
-                <w:color w:val="404040" w:themeColor="text1" w:themeTint="BF"/>
-                <w:sz w:val="20"/>
-                <w:szCs w:val="20"/>
-                <w:lang w:val="en-US"/>
-              </w:rPr>
-              <w:t xml:space="preserve"> to evaluate a suitable web-fram</w:t>
-            </w:r>
-            <w:r>
-              <w:rPr>
-                <w:color w:val="404040" w:themeColor="text1" w:themeTint="BF"/>
-                <w:sz w:val="20"/>
-                <w:szCs w:val="20"/>
-                <w:lang w:val="en-US"/>
-              </w:rPr>
-              <w:t>e</w:t>
-            </w:r>
-            <w:r>
-              <w:rPr>
-                <w:color w:val="404040" w:themeColor="text1" w:themeTint="BF"/>
-                <w:sz w:val="20"/>
-                <w:szCs w:val="20"/>
-                <w:lang w:val="en-US"/>
-              </w:rPr>
-              <w:t>work.</w:t>
-            </w:r>
-          </w:p>
-        </w:tc>
-        <w:tc>
-          <w:tcPr>
-            <w:tcW w:w="2126" w:type="dxa"/>
-          </w:tcPr>
-          <w:p>
-            <w:pPr>
-              <w:spacing w:line="276" w:lineRule="auto"/>
-              <w:ind w:firstLine="0"/>
-              <w:rPr>
-                <w:color w:val="404040" w:themeColor="text1" w:themeTint="BF"/>
-                <w:sz w:val="20"/>
-                <w:szCs w:val="20"/>
-                <w:lang w:val="en-US"/>
-              </w:rPr>
-            </w:pPr>
-          </w:p>
-        </w:tc>
-      </w:tr>
-      <w:tr>
-        <w:trPr>
-          <w:trHeight w:val="96"/>
-        </w:trPr>
-        <w:tc>
-          <w:tcPr>
-            <w:tcW w:w="9781" w:type="dxa"/>
-            <w:gridSpan w:val="2"/>
-          </w:tcPr>
-          <w:p>
-            <w:pPr>
-              <w:spacing w:line="276" w:lineRule="auto"/>
-              <w:ind w:firstLine="0"/>
-              <w:rPr>
-                <w:color w:val="404040" w:themeColor="text1" w:themeTint="BF"/>
-                <w:sz w:val="20"/>
-                <w:szCs w:val="20"/>
-                <w:lang w:val="en-US"/>
-              </w:rPr>
-            </w:pPr>
-          </w:p>
-        </w:tc>
-      </w:tr>
-      <w:tr>
-        <w:tc>
-          <w:tcPr>
-            <w:tcW w:w="7655" w:type="dxa"/>
-            <w:vMerge w:val="restart"/>
-          </w:tcPr>
-          <w:p>
-            <w:pPr>
-              <w:spacing w:line="276" w:lineRule="auto"/>
-              <w:ind w:firstLine="0"/>
-              <w:rPr>
-                <w:b/>
-                <w:bCs/>
-                <w:lang w:val="en-US"/>
-              </w:rPr>
-            </w:pPr>
-            <w:proofErr w:type="spellStart"/>
-            <w:r>
-              <w:rPr>
-                <w:b/>
-                <w:bCs/>
-                <w:lang w:val="en-US"/>
-              </w:rPr>
-              <w:t>aXenta</w:t>
-            </w:r>
-            <w:proofErr w:type="spellEnd"/>
-            <w:r>
-              <w:rPr>
-                <w:b/>
-                <w:bCs/>
-                <w:lang w:val="en-US"/>
-              </w:rPr>
-              <w:t xml:space="preserve"> AG</w:t>
-            </w:r>
-          </w:p>
-          <w:p>
-            <w:pPr>
-              <w:spacing w:line="276" w:lineRule="auto"/>
-              <w:ind w:firstLine="0"/>
-              <w:rPr>
-                <w:sz w:val="21"/>
-                <w:szCs w:val="21"/>
-                <w:lang w:val="de-CH"/>
-              </w:rPr>
-            </w:pPr>
-            <w:r>
-              <w:rPr>
-                <w:sz w:val="21"/>
-                <w:szCs w:val="21"/>
-                <w:lang w:val="en-US"/>
-              </w:rPr>
-              <w:t>Software</w:t>
-            </w:r>
-            <w:r>
-              <w:rPr>
-                <w:sz w:val="21"/>
-                <w:szCs w:val="21"/>
-                <w:lang w:val="en-US"/>
-              </w:rPr>
-              <w:t>-Engineer</w:t>
-            </w:r>
-            <w:r>
-              <w:rPr>
-                <w:sz w:val="21"/>
-                <w:szCs w:val="21"/>
-                <w:lang w:val="en-US"/>
-              </w:rPr>
-              <w:t xml:space="preserve"> </w:t>
-            </w:r>
-            <w:r>
-              <w:rPr>
-                <w:sz w:val="21"/>
-                <w:szCs w:val="21"/>
-                <w:lang w:val="en-US"/>
-              </w:rPr>
-              <w:t>A</w:t>
-            </w:r>
-            <w:r>
-              <w:rPr>
-                <w:sz w:val="21"/>
-                <w:szCs w:val="21"/>
-                <w:lang w:val="en-US"/>
-              </w:rPr>
-              <w:t>pprentice</w:t>
-            </w:r>
-          </w:p>
-        </w:tc>
-        <w:tc>
-          <w:tcPr>
-            <w:tcW w:w="2126" w:type="dxa"/>
-          </w:tcPr>
-          <w:p>
-            <w:pPr>
-              <w:spacing w:line="276" w:lineRule="auto"/>
-              <w:ind w:firstLine="0"/>
-              <w:rPr>
-                <w:b/>
-                <w:bCs/>
-                <w:sz w:val="21"/>
-                <w:szCs w:val="21"/>
-                <w:lang w:val="de-CH"/>
-              </w:rPr>
-            </w:pPr>
-            <w:r>
-              <w:rPr>
-                <w:b/>
-                <w:bCs/>
-                <w:lang w:val="en-US"/>
-              </w:rPr>
-              <w:t>Baden-</w:t>
-            </w:r>
-            <w:proofErr w:type="spellStart"/>
-            <w:r>
-              <w:rPr>
-                <w:b/>
-                <w:bCs/>
-                <w:lang w:val="en-US"/>
-              </w:rPr>
-              <w:t>Dättwil</w:t>
-            </w:r>
-            <w:proofErr w:type="spellEnd"/>
-          </w:p>
-        </w:tc>
-      </w:tr>
-      <w:tr>
-        <w:tc>
-          <w:tcPr>
-            <w:tcW w:w="7655" w:type="dxa"/>
-            <w:vMerge/>
-          </w:tcPr>
-          <w:p>
-            <w:pPr>
-              <w:spacing w:line="276" w:lineRule="auto"/>
-              <w:ind w:firstLine="0"/>
-              <w:rPr>
-                <w:sz w:val="21"/>
-                <w:szCs w:val="21"/>
-                <w:lang w:val="en-US"/>
-              </w:rPr>
-            </w:pPr>
-          </w:p>
-        </w:tc>
-        <w:tc>
-          <w:tcPr>
-            <w:tcW w:w="2126" w:type="dxa"/>
-          </w:tcPr>
-          <w:p>
-            <w:pPr>
-              <w:spacing w:line="276" w:lineRule="auto"/>
-              <w:ind w:firstLine="0"/>
-              <w:rPr>
-                <w:sz w:val="20"/>
-                <w:szCs w:val="20"/>
-                <w:lang w:val="en-US"/>
-              </w:rPr>
-            </w:pPr>
-            <w:r>
-              <w:rPr>
-                <w:sz w:val="20"/>
-                <w:szCs w:val="20"/>
-                <w:lang w:val="en-US"/>
-              </w:rPr>
-              <w:t>2012 – 2016</w:t>
-            </w:r>
-          </w:p>
-        </w:tc>
-      </w:tr>
-      <w:tr>
-        <w:tc>
-          <w:tcPr>
-            <w:tcW w:w="7655" w:type="dxa"/>
-          </w:tcPr>
+              <w:t xml:space="preserve">Implemented an iOS application that allows full-text search for </w:t>
+            </w:r>
+            <w:r>
+              <w:rPr>
+                <w:color w:val="404040" w:themeColor="text1" w:themeTint="BF"/>
+                <w:sz w:val="20"/>
+                <w:szCs w:val="20"/>
+                <w:lang w:val="en-US"/>
+              </w:rPr>
+              <w:t>S</w:t>
+            </w:r>
+            <w:r>
+              <w:rPr>
+                <w:color w:val="404040" w:themeColor="text1" w:themeTint="BF"/>
+                <w:sz w:val="20"/>
+                <w:szCs w:val="20"/>
+                <w:lang w:val="en-US"/>
+              </w:rPr>
+              <w:t>wiss laws.</w:t>
+            </w:r>
+          </w:p>
           <w:p>
             <w:pPr>
               <w:pStyle w:val="ListParagraph"/>
@@ -2230,76 +3143,6 @@
                 <w:szCs w:val="20"/>
                 <w:lang w:val="en-US"/>
               </w:rPr>
-              <w:t>Resolved software bugs and participated in company internal projects.</w:t>
-            </w:r>
-          </w:p>
-          <w:p>
-            <w:pPr>
-              <w:pStyle w:val="ListParagraph"/>
-              <w:numPr>
-                <w:ilvl w:val="0"/>
-                <w:numId w:val="6"/>
-              </w:numPr>
-              <w:spacing w:line="276" w:lineRule="auto"/>
-              <w:ind w:left="360"/>
-              <w:rPr>
-                <w:color w:val="404040" w:themeColor="text1" w:themeTint="BF"/>
-                <w:sz w:val="20"/>
-                <w:szCs w:val="20"/>
-                <w:lang w:val="en-US"/>
-              </w:rPr>
-            </w:pPr>
-            <w:r>
-              <w:rPr>
-                <w:color w:val="404040" w:themeColor="text1" w:themeTint="BF"/>
-                <w:sz w:val="20"/>
-                <w:szCs w:val="20"/>
-                <w:lang w:val="en-US"/>
-              </w:rPr>
-              <w:t xml:space="preserve">Implemented an iOS application that allows full-text search for </w:t>
-            </w:r>
-            <w:r>
-              <w:rPr>
-                <w:color w:val="404040" w:themeColor="text1" w:themeTint="BF"/>
-                <w:sz w:val="20"/>
-                <w:szCs w:val="20"/>
-                <w:lang w:val="en-US"/>
-              </w:rPr>
-              <w:t>S</w:t>
-            </w:r>
-            <w:r>
-              <w:rPr>
-                <w:color w:val="404040" w:themeColor="text1" w:themeTint="BF"/>
-                <w:sz w:val="20"/>
-                <w:szCs w:val="20"/>
-                <w:lang w:val="en-US"/>
-              </w:rPr>
-              <w:t>wiss laws.</w:t>
-            </w:r>
-          </w:p>
-          <w:p>
-            <w:pPr>
-              <w:pStyle w:val="ListParagraph"/>
-              <w:numPr>
-                <w:ilvl w:val="0"/>
-                <w:numId w:val="6"/>
-              </w:numPr>
-              <w:spacing w:line="276" w:lineRule="auto"/>
-              <w:ind w:left="360"/>
-              <w:rPr>
-                <w:color w:val="404040" w:themeColor="text1" w:themeTint="BF"/>
-                <w:sz w:val="20"/>
-                <w:szCs w:val="20"/>
-                <w:lang w:val="en-US"/>
-              </w:rPr>
-            </w:pPr>
-            <w:r>
-              <w:rPr>
-                <w:color w:val="404040" w:themeColor="text1" w:themeTint="BF"/>
-                <w:sz w:val="20"/>
-                <w:szCs w:val="20"/>
-                <w:lang w:val="en-US"/>
-              </w:rPr>
               <w:t>Developed a tool to unify</w:t>
             </w:r>
             <w:r>
@@ -2336,13 +3179,31 @@
                 <w:szCs w:val="20"/>
                 <w:lang w:val="en-US"/>
               </w:rPr>
-              <w:t xml:space="preserve"> release manuals. (IPA)</w:t>
-            </w:r>
-          </w:p>
-        </w:tc>
-        <w:tc>
-          <w:tcPr>
-            <w:tcW w:w="2126" w:type="dxa"/>
+              <w:t xml:space="preserve"> release manuals</w:t>
+            </w:r>
+            <w:r>
+              <w:rPr>
+                <w:color w:val="404040" w:themeColor="text1" w:themeTint="BF"/>
+                <w:sz w:val="20"/>
+                <w:szCs w:val="20"/>
+                <w:lang w:val="en-US"/>
+              </w:rPr>
+              <w:t xml:space="preserve"> of new features</w:t>
+            </w:r>
+            <w:r>
+              <w:rPr>
+                <w:color w:val="404040" w:themeColor="text1" w:themeTint="BF"/>
+                <w:sz w:val="20"/>
+                <w:szCs w:val="20"/>
+                <w:lang w:val="en-US"/>
+              </w:rPr>
+              <w:t>. (IPA)</w:t>
+            </w:r>
+          </w:p>
+        </w:tc>
+        <w:tc>
+          <w:tcPr>
+            <w:tcW w:w="1848" w:type="dxa"/>
           </w:tcPr>
           <w:p>
             <w:pPr>
@@ -2364,87 +3225,314 @@
               </w:rPr>
               <w:t xml:space="preserve"> </w:t>
             </w:r>
+          </w:p>
+        </w:tc>
+      </w:tr>
+      <w:tr>
+        <w:tc>
+          <w:tcPr>
+            <w:tcW w:w="7933" w:type="dxa"/>
+          </w:tcPr>
+          <w:p>
+            <w:pPr>
+              <w:spacing w:before="60" w:after="60" w:line="276" w:lineRule="auto"/>
+              <w:ind w:left="193" w:firstLine="0"/>
+              <w:rPr>
+                <w:color w:val="404040" w:themeColor="text1" w:themeTint="BF"/>
+                <w:sz w:val="20"/>
+                <w:szCs w:val="20"/>
+                <w:lang w:val="en-US"/>
+              </w:rPr>
+            </w:pPr>
+            <w:r>
+              <w:rPr>
+                <w:color w:val="404040" w:themeColor="text1" w:themeTint="BF"/>
+                <w:sz w:val="18"/>
+                <w:szCs w:val="18"/>
+                <w:bdr w:val="single" w:sz="4" w:space="0" w:color="auto"/>
+              </w:rPr>
+              <w:t xml:space="preserve"> Java</w:t>
+            </w:r>
+            <w:r>
+              <w:rPr>
+                <w:color w:val="404040" w:themeColor="text1" w:themeTint="BF"/>
+                <w:sz w:val="18"/>
+                <w:szCs w:val="18"/>
+                <w:bdr w:val="single" w:sz="4" w:space="0" w:color="auto"/>
+              </w:rPr>
+              <w:t xml:space="preserve"> </w:t>
+            </w:r>
+            <w:r>
+              <w:rPr>
+                <w:color w:val="404040" w:themeColor="text1" w:themeTint="BF"/>
+                <w:sz w:val="18"/>
+                <w:szCs w:val="18"/>
+              </w:rPr>
+              <w:t xml:space="preserve"> </w:t>
+            </w:r>
+            <w:r>
+              <w:rPr>
+                <w:color w:val="404040" w:themeColor="text1" w:themeTint="BF"/>
+                <w:sz w:val="18"/>
+                <w:szCs w:val="18"/>
+                <w:bdr w:val="single" w:sz="4" w:space="0" w:color="auto"/>
+              </w:rPr>
+              <w:t xml:space="preserve"> </w:t>
+            </w:r>
+            <w:r>
+              <w:rPr>
+                <w:color w:val="404040" w:themeColor="text1" w:themeTint="BF"/>
+                <w:sz w:val="18"/>
+                <w:szCs w:val="18"/>
+                <w:bdr w:val="single" w:sz="4" w:space="0" w:color="auto"/>
+              </w:rPr>
+              <w:t>PL/SQL</w:t>
+            </w:r>
+            <w:r>
+              <w:rPr>
+                <w:color w:val="404040" w:themeColor="text1" w:themeTint="BF"/>
+                <w:sz w:val="18"/>
+                <w:szCs w:val="18"/>
+                <w:bdr w:val="single" w:sz="4" w:space="0" w:color="auto"/>
+              </w:rPr>
+              <w:t xml:space="preserve"> </w:t>
+            </w:r>
+            <w:r>
+              <w:rPr>
+                <w:color w:val="404040" w:themeColor="text1" w:themeTint="BF"/>
+                <w:sz w:val="18"/>
+                <w:szCs w:val="18"/>
+              </w:rPr>
+              <w:t xml:space="preserve"> </w:t>
+            </w:r>
+            <w:r>
+              <w:rPr>
+                <w:color w:val="404040" w:themeColor="text1" w:themeTint="BF"/>
+                <w:sz w:val="18"/>
+                <w:szCs w:val="18"/>
+                <w:bdr w:val="single" w:sz="4" w:space="0" w:color="auto"/>
+              </w:rPr>
+              <w:t xml:space="preserve"> EJB2 / EJB3 </w:t>
+            </w:r>
+            <w:r>
+              <w:rPr>
+                <w:color w:val="404040" w:themeColor="text1" w:themeTint="BF"/>
+                <w:sz w:val="18"/>
+                <w:szCs w:val="18"/>
+              </w:rPr>
+              <w:t xml:space="preserve"> </w:t>
+            </w:r>
+            <w:r>
+              <w:rPr>
+                <w:color w:val="404040" w:themeColor="text1" w:themeTint="BF"/>
+                <w:sz w:val="18"/>
+                <w:szCs w:val="18"/>
+                <w:bdr w:val="single" w:sz="4" w:space="0" w:color="auto"/>
+                <w:lang w:val="en-US"/>
+              </w:rPr>
+              <w:t xml:space="preserve"> </w:t>
+            </w:r>
+            <w:r>
+              <w:rPr>
+                <w:color w:val="404040" w:themeColor="text1" w:themeTint="BF"/>
+                <w:sz w:val="18"/>
+                <w:szCs w:val="18"/>
+                <w:bdr w:val="single" w:sz="4" w:space="0" w:color="auto"/>
+                <w:lang w:val="en-US"/>
+              </w:rPr>
+              <w:t>AWT/S</w:t>
+            </w:r>
+            <w:r>
+              <w:rPr>
+                <w:color w:val="404040" w:themeColor="text1" w:themeTint="BF"/>
+                <w:sz w:val="18"/>
+                <w:szCs w:val="18"/>
+                <w:bdr w:val="single" w:sz="4" w:space="0" w:color="auto"/>
+              </w:rPr>
+              <w:t>wing</w:t>
+            </w:r>
+            <w:r>
+              <w:rPr>
+                <w:color w:val="404040" w:themeColor="text1" w:themeTint="BF"/>
+                <w:sz w:val="18"/>
+                <w:szCs w:val="18"/>
+                <w:bdr w:val="single" w:sz="4" w:space="0" w:color="auto"/>
+              </w:rPr>
+              <w:t xml:space="preserve"> </w:t>
+            </w:r>
+            <w:r>
+              <w:rPr>
+                <w:color w:val="404040" w:themeColor="text1" w:themeTint="BF"/>
+                <w:sz w:val="18"/>
+                <w:szCs w:val="18"/>
+              </w:rPr>
+              <w:t xml:space="preserve"> </w:t>
+            </w:r>
+            <w:r>
+              <w:rPr>
+                <w:color w:val="404040" w:themeColor="text1" w:themeTint="BF"/>
+                <w:sz w:val="18"/>
+                <w:szCs w:val="18"/>
+                <w:bdr w:val="single" w:sz="4" w:space="0" w:color="auto"/>
+                <w:lang w:val="en-US"/>
+              </w:rPr>
+              <w:t xml:space="preserve"> O</w:t>
+            </w:r>
+            <w:r>
+              <w:rPr>
+                <w:color w:val="404040" w:themeColor="text1" w:themeTint="BF"/>
+                <w:sz w:val="18"/>
+                <w:szCs w:val="18"/>
+                <w:bdr w:val="single" w:sz="4" w:space="0" w:color="auto"/>
+                <w:lang w:val="en-US"/>
+              </w:rPr>
+              <w:t>bjective-C</w:t>
+            </w:r>
+            <w:r>
+              <w:rPr>
+                <w:color w:val="404040" w:themeColor="text1" w:themeTint="BF"/>
+                <w:sz w:val="18"/>
+                <w:szCs w:val="18"/>
+                <w:bdr w:val="single" w:sz="4" w:space="0" w:color="auto"/>
+              </w:rPr>
+              <w:t xml:space="preserve"> </w:t>
+            </w:r>
+            <w:r>
+              <w:rPr>
+                <w:color w:val="FFFFFF" w:themeColor="background1"/>
+                <w:sz w:val="18"/>
+                <w:szCs w:val="18"/>
+              </w:rPr>
+              <w:t>-</w:t>
+            </w:r>
+            <w:r>
+              <w:rPr>
+                <w:color w:val="404040" w:themeColor="text1" w:themeTint="BF"/>
+                <w:sz w:val="18"/>
+                <w:szCs w:val="18"/>
+                <w:bdr w:val="single" w:sz="4" w:space="0" w:color="auto"/>
+              </w:rPr>
+              <w:t xml:space="preserve"> </w:t>
+            </w:r>
+            <w:r>
+              <w:rPr>
+                <w:color w:val="404040" w:themeColor="text1" w:themeTint="BF"/>
+                <w:sz w:val="18"/>
+                <w:szCs w:val="18"/>
+                <w:bdr w:val="single" w:sz="4" w:space="0" w:color="auto"/>
+                <w:lang w:val="en-US"/>
+              </w:rPr>
+              <w:t>Batch</w:t>
+            </w:r>
+            <w:r>
+              <w:rPr>
+                <w:color w:val="404040" w:themeColor="text1" w:themeTint="BF"/>
+                <w:sz w:val="18"/>
+                <w:szCs w:val="18"/>
+                <w:bdr w:val="single" w:sz="4" w:space="0" w:color="auto"/>
+              </w:rPr>
+              <w:t xml:space="preserve"> </w:t>
+            </w:r>
+            <w:r>
+              <w:rPr>
+                <w:color w:val="404040" w:themeColor="text1" w:themeTint="BF"/>
+                <w:sz w:val="18"/>
+                <w:szCs w:val="18"/>
+              </w:rPr>
+              <w:t xml:space="preserve"> </w:t>
+            </w:r>
+            <w:r>
+              <w:rPr>
+                <w:color w:val="FFFFFF" w:themeColor="background1"/>
+                <w:sz w:val="18"/>
+                <w:szCs w:val="18"/>
+                <w:lang w:val="en-US"/>
+              </w:rPr>
+              <w:t>-</w:t>
+            </w:r>
+          </w:p>
+        </w:tc>
+        <w:tc>
+          <w:tcPr>
+            <w:tcW w:w="1848" w:type="dxa"/>
+          </w:tcPr>
+          <w:p>
+            <w:pPr>
+              <w:spacing w:line="276" w:lineRule="auto"/>
+              <w:ind w:firstLine="0"/>
+              <w:rPr>
+                <w:color w:val="404040" w:themeColor="text1" w:themeTint="BF"/>
+                <w:sz w:val="20"/>
+                <w:szCs w:val="20"/>
+              </w:rPr>
+            </w:pPr>
           </w:p>
         </w:tc>
       </w:tr>
     </w:tbl>
     <w:p>
       <w:pPr>
+        <w:spacing w:after="0"/>
         <w:ind w:firstLine="0"/>
-        <w:rPr>
-          <w:iCs/>
-          <w:sz w:val="28"/>
-          <w:szCs w:val="28"/>
-        </w:rPr>
       </w:pPr>
     </w:p>
     <w:tbl>
       <w:tblPr>
         <w:tblStyle w:val="TableGrid"/>
-        <w:tblW w:w="9123" w:type="dxa"/>
+        <w:tblW w:w="9781" w:type="dxa"/>
+        <w:tblInd w:w="5" w:type="dxa"/>
+        <w:tblBorders>
+          <w:top w:val="none" w:sz="0" w:space="0" w:color="auto"/>
+          <w:left w:val="none" w:sz="0" w:space="0" w:color="auto"/>
+          <w:bottom w:val="none" w:sz="0" w:space="0" w:color="auto"/>
+          <w:right w:val="none" w:sz="0" w:space="0" w:color="auto"/>
+          <w:insideH w:val="none" w:sz="0" w:space="0" w:color="auto"/>
+          <w:insideV w:val="none" w:sz="0" w:space="0" w:color="auto"/>
+        </w:tblBorders>
+        <w:tblLayout w:type="fixed"/>
         <w:tblLook w:val="04A0" w:firstRow="1" w:lastRow="0" w:firstColumn="1" w:lastColumn="0" w:noHBand="0" w:noVBand="1"/>
       </w:tblPr>
       <w:tblGrid>
-        <w:gridCol w:w="3397"/>
-        <w:gridCol w:w="1134"/>
-        <w:gridCol w:w="3402"/>
-        <w:gridCol w:w="1190"/>
+        <w:gridCol w:w="3398"/>
+        <w:gridCol w:w="1417"/>
+        <w:gridCol w:w="3544"/>
+        <w:gridCol w:w="1422"/>
       </w:tblGrid>
       <w:tr>
         <w:trPr>
-          <w:trHeight w:val="1124"/>
+          <w:trHeight w:val="71"/>
         </w:trPr>
         <w:tc>
           <w:tcPr>
-            <w:tcW w:w="4531" w:type="dxa"/>
+            <w:tcW w:w="4815" w:type="dxa"/>
             <w:gridSpan w:val="2"/>
-            <w:tcBorders>
-              <w:top w:val="nil"/>
-              <w:left w:val="nil"/>
-              <w:bottom w:val="nil"/>
-              <w:right w:val="nil"/>
-            </w:tcBorders>
           </w:tcPr>
           <w:p>
             <w:pPr>
               <w:pStyle w:val="Heading1"/>
+              <w:spacing w:before="0"/>
               <w:outlineLvl w:val="0"/>
-              <w:rPr>
-                <w:lang w:val="en-US"/>
-              </w:rPr>
-            </w:pPr>
-            <w:r>
-              <w:rPr>
-                <w:lang w:val="en-US"/>
-              </w:rPr>
+            </w:pPr>
+            <w:proofErr w:type="spellStart"/>
+            <w:r>
               <w:lastRenderedPageBreak/>
               <w:t>Languages</w:t>
             </w:r>
-          </w:p>
-        </w:tc>
-        <w:tc>
-          <w:tcPr>
-            <w:tcW w:w="4592" w:type="dxa"/>
+            <w:proofErr w:type="spellEnd"/>
+          </w:p>
+        </w:tc>
+        <w:tc>
+          <w:tcPr>
+            <w:tcW w:w="4966" w:type="dxa"/>
             <w:gridSpan w:val="2"/>
-            <w:tcBorders>
-              <w:top w:val="nil"/>
-              <w:left w:val="nil"/>
-              <w:bottom w:val="nil"/>
-              <w:right w:val="nil"/>
-            </w:tcBorders>
           </w:tcPr>
           <w:p>
             <w:pPr>
               <w:pStyle w:val="Heading1"/>
+              <w:spacing w:before="0"/>
               <w:outlineLvl w:val="0"/>
-              <w:rPr>
-                <w:lang w:val="en-US"/>
-              </w:rPr>
-            </w:pPr>
-            <w:r>
-              <w:rPr>
-                <w:lang w:val="en-US"/>
-              </w:rPr>
+            </w:pPr>
+            <w:r>
               <w:t>Frameworks &amp; Tools</w:t>
             </w:r>
           </w:p>
@@ -2452,17 +3540,11 @@
       </w:tr>
       <w:tr>
         <w:trPr>
-          <w:trHeight w:val="348"/>
+          <w:trHeight w:val="284"/>
         </w:trPr>
         <w:tc>
           <w:tcPr>
-            <w:tcW w:w="3397" w:type="dxa"/>
-            <w:tcBorders>
-              <w:top w:val="nil"/>
-              <w:left w:val="nil"/>
-              <w:bottom w:val="nil"/>
-              <w:right w:val="nil"/>
-            </w:tcBorders>
+            <w:tcW w:w="3398" w:type="dxa"/>
           </w:tcPr>
           <w:p>
             <w:pPr>
@@ -2485,17 +3567,12 @@
         </w:tc>
         <w:tc>
           <w:tcPr>
-            <w:tcW w:w="1134" w:type="dxa"/>
-            <w:tcBorders>
-              <w:top w:val="nil"/>
-              <w:left w:val="nil"/>
-              <w:bottom w:val="nil"/>
-              <w:right w:val="nil"/>
-            </w:tcBorders>
-          </w:tcPr>
-          <w:p>
-            <w:pPr>
-              <w:ind w:firstLine="0"/>
+            <w:tcW w:w="1417" w:type="dxa"/>
+          </w:tcPr>
+          <w:p>
+            <w:pPr>
+              <w:ind w:right="227" w:firstLine="0"/>
+              <w:jc w:val="right"/>
               <w:rPr>
                 <w:rFonts w:eastAsia="Segoe UI Symbol" w:cs="Segoe UI Symbol"/>
                 <w:color w:val="000000" w:themeColor="text1"/>
@@ -2512,19 +3589,23 @@
                 <w:szCs w:val="20"/>
                 <w:lang w:val="en-US" w:eastAsia="ja-JP"/>
               </w:rPr>
-              <w:t>9 y.</w:t>
-            </w:r>
-          </w:p>
-        </w:tc>
-        <w:tc>
-          <w:tcPr>
-            <w:tcW w:w="3402" w:type="dxa"/>
-            <w:tcBorders>
-              <w:top w:val="nil"/>
-              <w:left w:val="nil"/>
-              <w:bottom w:val="nil"/>
-              <w:right w:val="nil"/>
-            </w:tcBorders>
+              <w:t>6</w:t>
+            </w:r>
+            <w:r>
+              <w:rPr>
+                <w:rFonts w:eastAsia="Segoe UI Symbol" w:cs="Segoe UI Symbol"/>
+                <w:color w:val="000000" w:themeColor="text1"/>
+                <w:sz w:val="20"/>
+                <w:szCs w:val="20"/>
+                <w:lang w:val="en-US" w:eastAsia="ja-JP"/>
+              </w:rPr>
+              <w:t xml:space="preserve"> y.</w:t>
+            </w:r>
+          </w:p>
+        </w:tc>
+        <w:tc>
+          <w:tcPr>
+            <w:tcW w:w="3544" w:type="dxa"/>
           </w:tcPr>
           <w:p>
             <w:pPr>
@@ -2549,7 +3630,16 @@
               <w:t>Maven</w:t>
             </w:r>
             <w:proofErr w:type="spellEnd"/>
-            <w:r>
+          </w:p>
+        </w:tc>
+        <w:tc>
+          <w:tcPr>
+            <w:tcW w:w="1422" w:type="dxa"/>
+          </w:tcPr>
+          <w:p>
+            <w:pPr>
+              <w:ind w:right="227" w:firstLine="0"/>
+              <w:jc w:val="right"/>
               <w:rPr>
                 <w:iCs/>
                 <w:color w:val="000000" w:themeColor="text1"/>
@@ -2557,9 +3647,7 @@
                 <w:szCs w:val="20"/>
                 <w:lang w:val="de-CH"/>
               </w:rPr>
-              <w:t xml:space="preserve"> / </w:t>
-            </w:r>
-            <w:proofErr w:type="spellStart"/>
+            </w:pPr>
             <w:r>
               <w:rPr>
                 <w:iCs/>
@@ -2568,24 +3656,9 @@
                 <w:szCs w:val="20"/>
                 <w:lang w:val="de-CH"/>
               </w:rPr>
-              <w:t>Gradle</w:t>
-            </w:r>
-            <w:proofErr w:type="spellEnd"/>
-          </w:p>
-        </w:tc>
-        <w:tc>
-          <w:tcPr>
-            <w:tcW w:w="1190" w:type="dxa"/>
-            <w:tcBorders>
-              <w:top w:val="nil"/>
-              <w:left w:val="nil"/>
-              <w:bottom w:val="nil"/>
-              <w:right w:val="nil"/>
-            </w:tcBorders>
-          </w:tcPr>
-          <w:p>
-            <w:pPr>
-              <w:ind w:firstLine="0"/>
+              <w:t>6</w:t>
+            </w:r>
+            <w:r>
               <w:rPr>
                 <w:iCs/>
                 <w:color w:val="000000" w:themeColor="text1"/>
@@ -2593,33 +3666,18 @@
                 <w:szCs w:val="20"/>
                 <w:lang w:val="de-CH"/>
               </w:rPr>
-            </w:pPr>
-            <w:r>
-              <w:rPr>
-                <w:iCs/>
-                <w:color w:val="000000" w:themeColor="text1"/>
-                <w:sz w:val="20"/>
-                <w:szCs w:val="20"/>
-                <w:lang w:val="de-CH"/>
-              </w:rPr>
-              <w:t>9 y.</w:t>
+              <w:t xml:space="preserve"> y.</w:t>
             </w:r>
           </w:p>
         </w:tc>
       </w:tr>
       <w:tr>
         <w:trPr>
-          <w:trHeight w:val="348"/>
+          <w:trHeight w:val="284"/>
         </w:trPr>
         <w:tc>
           <w:tcPr>
-            <w:tcW w:w="3397" w:type="dxa"/>
-            <w:tcBorders>
-              <w:top w:val="nil"/>
-              <w:left w:val="nil"/>
-              <w:bottom w:val="nil"/>
-              <w:right w:val="nil"/>
-            </w:tcBorders>
+            <w:tcW w:w="3398" w:type="dxa"/>
           </w:tcPr>
           <w:p>
             <w:pPr>
@@ -2646,17 +3704,12 @@
         </w:tc>
         <w:tc>
           <w:tcPr>
-            <w:tcW w:w="1134" w:type="dxa"/>
-            <w:tcBorders>
-              <w:top w:val="nil"/>
-              <w:left w:val="nil"/>
-              <w:bottom w:val="nil"/>
-              <w:right w:val="nil"/>
-            </w:tcBorders>
-          </w:tcPr>
-          <w:p>
-            <w:pPr>
-              <w:ind w:firstLine="0"/>
+            <w:tcW w:w="1417" w:type="dxa"/>
+          </w:tcPr>
+          <w:p>
+            <w:pPr>
+              <w:ind w:right="227" w:firstLine="0"/>
+              <w:jc w:val="right"/>
               <w:rPr>
                 <w:rFonts w:eastAsia="Segoe UI Symbol" w:cs="Segoe UI Symbol"/>
                 <w:color w:val="000000" w:themeColor="text1"/>
@@ -2673,19 +3726,23 @@
                 <w:szCs w:val="20"/>
                 <w:lang w:val="en-US" w:eastAsia="ja-JP"/>
               </w:rPr>
-              <w:t>2 y.</w:t>
-            </w:r>
-          </w:p>
-        </w:tc>
-        <w:tc>
-          <w:tcPr>
-            <w:tcW w:w="3402" w:type="dxa"/>
-            <w:tcBorders>
-              <w:top w:val="nil"/>
-              <w:left w:val="nil"/>
-              <w:bottom w:val="nil"/>
-              <w:right w:val="nil"/>
-            </w:tcBorders>
+              <w:t>3</w:t>
+            </w:r>
+            <w:r>
+              <w:rPr>
+                <w:rFonts w:eastAsia="Segoe UI Symbol" w:cs="Segoe UI Symbol"/>
+                <w:color w:val="000000" w:themeColor="text1"/>
+                <w:sz w:val="20"/>
+                <w:szCs w:val="20"/>
+                <w:lang w:val="en-US" w:eastAsia="ja-JP"/>
+              </w:rPr>
+              <w:t xml:space="preserve"> y.</w:t>
+            </w:r>
+          </w:p>
+        </w:tc>
+        <w:tc>
+          <w:tcPr>
+            <w:tcW w:w="3544" w:type="dxa"/>
           </w:tcPr>
           <w:p>
             <w:pPr>
@@ -2712,17 +3769,12 @@
         </w:tc>
         <w:tc>
           <w:tcPr>
-            <w:tcW w:w="1190" w:type="dxa"/>
-            <w:tcBorders>
-              <w:top w:val="nil"/>
-              <w:left w:val="nil"/>
-              <w:bottom w:val="nil"/>
-              <w:right w:val="nil"/>
-            </w:tcBorders>
-          </w:tcPr>
-          <w:p>
-            <w:pPr>
-              <w:ind w:firstLine="0"/>
+            <w:tcW w:w="1422" w:type="dxa"/>
+          </w:tcPr>
+          <w:p>
+            <w:pPr>
+              <w:ind w:right="227" w:firstLine="0"/>
+              <w:jc w:val="right"/>
               <w:rPr>
                 <w:iCs/>
                 <w:color w:val="000000" w:themeColor="text1"/>
@@ -2746,17 +3798,11 @@
       </w:tr>
       <w:tr>
         <w:trPr>
-          <w:trHeight w:val="348"/>
+          <w:trHeight w:val="284"/>
         </w:trPr>
         <w:tc>
           <w:tcPr>
-            <w:tcW w:w="3397" w:type="dxa"/>
-            <w:tcBorders>
-              <w:top w:val="nil"/>
-              <w:left w:val="nil"/>
-              <w:bottom w:val="nil"/>
-              <w:right w:val="nil"/>
-            </w:tcBorders>
+            <w:tcW w:w="3398" w:type="dxa"/>
           </w:tcPr>
           <w:p>
             <w:pPr>
@@ -2781,17 +3827,12 @@
         </w:tc>
         <w:tc>
           <w:tcPr>
-            <w:tcW w:w="1134" w:type="dxa"/>
-            <w:tcBorders>
-              <w:top w:val="nil"/>
-              <w:left w:val="nil"/>
-              <w:bottom w:val="nil"/>
-              <w:right w:val="nil"/>
-            </w:tcBorders>
-          </w:tcPr>
-          <w:p>
-            <w:pPr>
-              <w:ind w:firstLine="0"/>
+            <w:tcW w:w="1417" w:type="dxa"/>
+          </w:tcPr>
+          <w:p>
+            <w:pPr>
+              <w:ind w:right="227" w:firstLine="0"/>
+              <w:jc w:val="right"/>
               <w:rPr>
                 <w:rFonts w:eastAsia="Segoe UI Symbol" w:cs="Segoe UI Symbol"/>
                 <w:color w:val="000000" w:themeColor="text1"/>
@@ -2814,13 +3855,7 @@
         </w:tc>
         <w:tc>
           <w:tcPr>
-            <w:tcW w:w="3402" w:type="dxa"/>
-            <w:tcBorders>
-              <w:top w:val="nil"/>
-              <w:left w:val="nil"/>
-              <w:bottom w:val="nil"/>
-              <w:right w:val="nil"/>
-            </w:tcBorders>
+            <w:tcW w:w="3544" w:type="dxa"/>
           </w:tcPr>
           <w:p>
             <w:pPr>
@@ -2847,17 +3882,12 @@
         </w:tc>
         <w:tc>
           <w:tcPr>
-            <w:tcW w:w="1190" w:type="dxa"/>
-            <w:tcBorders>
-              <w:top w:val="nil"/>
-              <w:left w:val="nil"/>
-              <w:bottom w:val="nil"/>
-              <w:right w:val="nil"/>
-            </w:tcBorders>
-          </w:tcPr>
-          <w:p>
-            <w:pPr>
-              <w:ind w:firstLine="0"/>
+            <w:tcW w:w="1422" w:type="dxa"/>
+          </w:tcPr>
+          <w:p>
+            <w:pPr>
+              <w:ind w:right="227" w:firstLine="0"/>
+              <w:jc w:val="right"/>
               <w:rPr>
                 <w:iCs/>
                 <w:color w:val="000000" w:themeColor="text1"/>
@@ -2866,16 +3896,6 @@
                 <w:lang w:val="de-CH"/>
               </w:rPr>
             </w:pPr>
-            <w:r>
-              <w:rPr>
-                <w:iCs/>
-                <w:color w:val="000000" w:themeColor="text1"/>
-                <w:sz w:val="20"/>
-                <w:szCs w:val="20"/>
-                <w:lang w:val="de-CH"/>
-              </w:rPr>
-              <w:t>*</w:t>
-            </w:r>
             <w:r>
               <w:rPr>
                 <w:iCs/>
@@ -2891,17 +3911,11 @@
       </w:tr>
       <w:tr>
         <w:trPr>
-          <w:trHeight w:val="348"/>
+          <w:trHeight w:val="284"/>
         </w:trPr>
         <w:tc>
           <w:tcPr>
-            <w:tcW w:w="3397" w:type="dxa"/>
-            <w:tcBorders>
-              <w:top w:val="nil"/>
-              <w:left w:val="nil"/>
-              <w:bottom w:val="nil"/>
-              <w:right w:val="nil"/>
-            </w:tcBorders>
+            <w:tcW w:w="3398" w:type="dxa"/>
           </w:tcPr>
           <w:p>
             <w:pPr>
@@ -2920,23 +3934,27 @@
                 <w:szCs w:val="20"/>
                 <w:lang w:val="de-CH"/>
               </w:rPr>
+              <w:t xml:space="preserve">SQL / </w:t>
+            </w:r>
+            <w:r>
+              <w:rPr>
+                <w:color w:val="000000" w:themeColor="text1"/>
+                <w:sz w:val="20"/>
+                <w:szCs w:val="20"/>
+                <w:lang w:val="de-CH"/>
+              </w:rPr>
               <w:t>PL/SQL</w:t>
             </w:r>
           </w:p>
         </w:tc>
         <w:tc>
           <w:tcPr>
-            <w:tcW w:w="1134" w:type="dxa"/>
-            <w:tcBorders>
-              <w:top w:val="nil"/>
-              <w:left w:val="nil"/>
-              <w:bottom w:val="nil"/>
-              <w:right w:val="nil"/>
-            </w:tcBorders>
-          </w:tcPr>
-          <w:p>
-            <w:pPr>
-              <w:ind w:firstLine="0"/>
+            <w:tcW w:w="1417" w:type="dxa"/>
+          </w:tcPr>
+          <w:p>
+            <w:pPr>
+              <w:ind w:right="227" w:firstLine="0"/>
+              <w:jc w:val="right"/>
               <w:rPr>
                 <w:iCs/>
                 <w:color w:val="000000" w:themeColor="text1"/>
@@ -2953,23 +3971,9 @@
                 <w:szCs w:val="20"/>
                 <w:lang w:val="de-CH"/>
               </w:rPr>
-              <w:t>7 y.</w:t>
-            </w:r>
-          </w:p>
-        </w:tc>
-        <w:tc>
-          <w:tcPr>
-            <w:tcW w:w="3402" w:type="dxa"/>
-            <w:tcBorders>
-              <w:top w:val="nil"/>
-              <w:left w:val="nil"/>
-              <w:bottom w:val="nil"/>
-              <w:right w:val="nil"/>
-            </w:tcBorders>
-          </w:tcPr>
-          <w:p>
-            <w:pPr>
-              <w:ind w:firstLine="0"/>
+              <w:t>6</w:t>
+            </w:r>
+            <w:r>
               <w:rPr>
                 <w:iCs/>
                 <w:color w:val="000000" w:themeColor="text1"/>
@@ -2977,8 +3981,17 @@
                 <w:szCs w:val="20"/>
                 <w:lang w:val="de-CH"/>
               </w:rPr>
-            </w:pPr>
-            <w:r>
+              <w:t xml:space="preserve"> y.</w:t>
+            </w:r>
+          </w:p>
+        </w:tc>
+        <w:tc>
+          <w:tcPr>
+            <w:tcW w:w="3544" w:type="dxa"/>
+          </w:tcPr>
+          <w:p>
+            <w:pPr>
+              <w:ind w:firstLine="0"/>
               <w:rPr>
                 <w:iCs/>
                 <w:color w:val="000000" w:themeColor="text1"/>
@@ -2986,23 +3999,8 @@
                 <w:szCs w:val="20"/>
                 <w:lang w:val="de-CH"/>
               </w:rPr>
-              <w:t>Unity3d</w:t>
-            </w:r>
-          </w:p>
-        </w:tc>
-        <w:tc>
-          <w:tcPr>
-            <w:tcW w:w="1190" w:type="dxa"/>
-            <w:tcBorders>
-              <w:top w:val="nil"/>
-              <w:left w:val="nil"/>
-              <w:bottom w:val="nil"/>
-              <w:right w:val="nil"/>
-            </w:tcBorders>
-          </w:tcPr>
-          <w:p>
-            <w:pPr>
-              <w:ind w:firstLine="0"/>
+            </w:pPr>
+            <w:r>
               <w:rPr>
                 <w:iCs/>
                 <w:color w:val="000000" w:themeColor="text1"/>
@@ -3010,8 +4008,18 @@
                 <w:szCs w:val="20"/>
                 <w:lang w:val="de-CH"/>
               </w:rPr>
-            </w:pPr>
-            <w:r>
+              <w:t>Unity3d</w:t>
+            </w:r>
+          </w:p>
+        </w:tc>
+        <w:tc>
+          <w:tcPr>
+            <w:tcW w:w="1422" w:type="dxa"/>
+          </w:tcPr>
+          <w:p>
+            <w:pPr>
+              <w:ind w:right="227" w:firstLine="0"/>
+              <w:jc w:val="right"/>
               <w:rPr>
                 <w:iCs/>
                 <w:color w:val="000000" w:themeColor="text1"/>
@@ -3019,24 +4027,37 @@
                 <w:szCs w:val="20"/>
                 <w:lang w:val="de-CH"/>
               </w:rPr>
-              <w:t>2 y.</w:t>
+            </w:pPr>
+            <w:r>
+              <w:rPr>
+                <w:iCs/>
+                <w:color w:val="000000" w:themeColor="text1"/>
+                <w:sz w:val="20"/>
+                <w:szCs w:val="20"/>
+                <w:lang w:val="de-CH"/>
+              </w:rPr>
+              <w:t>3</w:t>
+            </w:r>
+            <w:r>
+              <w:rPr>
+                <w:iCs/>
+                <w:color w:val="000000" w:themeColor="text1"/>
+                <w:sz w:val="20"/>
+                <w:szCs w:val="20"/>
+                <w:lang w:val="de-CH"/>
+              </w:rPr>
+              <w:t xml:space="preserve"> y.</w:t>
             </w:r>
           </w:p>
         </w:tc>
       </w:tr>
       <w:tr>
         <w:trPr>
-          <w:trHeight w:val="348"/>
+          <w:trHeight w:val="284"/>
         </w:trPr>
         <w:tc>
           <w:tcPr>
-            <w:tcW w:w="3397" w:type="dxa"/>
-            <w:tcBorders>
-              <w:top w:val="nil"/>
-              <w:left w:val="nil"/>
-              <w:bottom w:val="nil"/>
-              <w:right w:val="nil"/>
-            </w:tcBorders>
+            <w:tcW w:w="3398" w:type="dxa"/>
           </w:tcPr>
           <w:p>
             <w:pPr>
@@ -3063,17 +4084,12 @@
         </w:tc>
         <w:tc>
           <w:tcPr>
-            <w:tcW w:w="1134" w:type="dxa"/>
-            <w:tcBorders>
-              <w:top w:val="nil"/>
-              <w:left w:val="nil"/>
-              <w:bottom w:val="nil"/>
-              <w:right w:val="nil"/>
-            </w:tcBorders>
-          </w:tcPr>
-          <w:p>
-            <w:pPr>
-              <w:ind w:firstLine="0"/>
+            <w:tcW w:w="1417" w:type="dxa"/>
+          </w:tcPr>
+          <w:p>
+            <w:pPr>
+              <w:ind w:right="227" w:firstLine="0"/>
+              <w:jc w:val="right"/>
               <w:rPr>
                 <w:iCs/>
                 <w:color w:val="000000" w:themeColor="text1"/>
@@ -3090,9 +4106,17 @@
                 <w:szCs w:val="20"/>
                 <w:lang w:val="de-CH"/>
               </w:rPr>
-              <w:t>*</w:t>
-            </w:r>
-            <w:r>
+              <w:t>2 y.</w:t>
+            </w:r>
+          </w:p>
+        </w:tc>
+        <w:tc>
+          <w:tcPr>
+            <w:tcW w:w="3544" w:type="dxa"/>
+          </w:tcPr>
+          <w:p>
+            <w:pPr>
+              <w:ind w:firstLine="0"/>
               <w:rPr>
                 <w:iCs/>
                 <w:color w:val="000000" w:themeColor="text1"/>
@@ -3100,23 +4124,8 @@
                 <w:szCs w:val="20"/>
                 <w:lang w:val="de-CH"/>
               </w:rPr>
-              <w:t>2 y.</w:t>
-            </w:r>
-          </w:p>
-        </w:tc>
-        <w:tc>
-          <w:tcPr>
-            <w:tcW w:w="3402" w:type="dxa"/>
-            <w:tcBorders>
-              <w:top w:val="nil"/>
-              <w:left w:val="nil"/>
-              <w:bottom w:val="nil"/>
-              <w:right w:val="nil"/>
-            </w:tcBorders>
-          </w:tcPr>
-          <w:p>
-            <w:pPr>
-              <w:ind w:firstLine="0"/>
+            </w:pPr>
+            <w:r>
               <w:rPr>
                 <w:iCs/>
                 <w:color w:val="000000" w:themeColor="text1"/>
@@ -3124,32 +4133,18 @@
                 <w:szCs w:val="20"/>
                 <w:lang w:val="de-CH"/>
               </w:rPr>
-            </w:pPr>
-            <w:r>
-              <w:rPr>
-                <w:iCs/>
-                <w:color w:val="000000" w:themeColor="text1"/>
-                <w:sz w:val="20"/>
-                <w:szCs w:val="20"/>
-                <w:lang w:val="de-CH"/>
-              </w:rPr>
               <w:t>Docker</w:t>
             </w:r>
           </w:p>
         </w:tc>
         <w:tc>
           <w:tcPr>
-            <w:tcW w:w="1190" w:type="dxa"/>
-            <w:tcBorders>
-              <w:top w:val="nil"/>
-              <w:left w:val="nil"/>
-              <w:bottom w:val="nil"/>
-              <w:right w:val="nil"/>
-            </w:tcBorders>
-          </w:tcPr>
-          <w:p>
-            <w:pPr>
-              <w:ind w:firstLine="0"/>
+            <w:tcW w:w="1422" w:type="dxa"/>
+          </w:tcPr>
+          <w:p>
+            <w:pPr>
+              <w:ind w:right="227" w:firstLine="0"/>
+              <w:jc w:val="right"/>
               <w:rPr>
                 <w:iCs/>
                 <w:color w:val="000000" w:themeColor="text1"/>
@@ -3173,17 +4168,11 @@
       </w:tr>
       <w:tr>
         <w:trPr>
-          <w:trHeight w:val="348"/>
+          <w:trHeight w:val="284"/>
         </w:trPr>
         <w:tc>
           <w:tcPr>
-            <w:tcW w:w="3397" w:type="dxa"/>
-            <w:tcBorders>
-              <w:top w:val="nil"/>
-              <w:left w:val="nil"/>
-              <w:bottom w:val="nil"/>
-              <w:right w:val="nil"/>
-            </w:tcBorders>
+            <w:tcW w:w="3398" w:type="dxa"/>
           </w:tcPr>
           <w:p>
             <w:pPr>
@@ -3208,17 +4197,12 @@
         </w:tc>
         <w:tc>
           <w:tcPr>
-            <w:tcW w:w="1134" w:type="dxa"/>
-            <w:tcBorders>
-              <w:top w:val="nil"/>
-              <w:left w:val="nil"/>
-              <w:bottom w:val="nil"/>
-              <w:right w:val="nil"/>
-            </w:tcBorders>
-          </w:tcPr>
-          <w:p>
-            <w:pPr>
-              <w:ind w:firstLine="0"/>
+            <w:tcW w:w="1417" w:type="dxa"/>
+          </w:tcPr>
+          <w:p>
+            <w:pPr>
+              <w:ind w:right="227" w:firstLine="0"/>
+              <w:jc w:val="right"/>
               <w:rPr>
                 <w:iCs/>
                 <w:color w:val="000000" w:themeColor="text1"/>
@@ -3235,57 +4219,31 @@
                 <w:szCs w:val="20"/>
                 <w:lang w:val="de-CH"/>
               </w:rPr>
-              <w:t>*</w:t>
-            </w:r>
-            <w:r>
+              <w:t>3 y.</w:t>
+            </w:r>
+          </w:p>
+        </w:tc>
+        <w:tc>
+          <w:tcPr>
+            <w:tcW w:w="3544" w:type="dxa"/>
+          </w:tcPr>
+          <w:p>
+            <w:pPr>
+              <w:ind w:firstLine="0"/>
               <w:rPr>
                 <w:iCs/>
                 <w:color w:val="000000" w:themeColor="text1"/>
                 <w:sz w:val="20"/>
                 <w:szCs w:val="20"/>
-                <w:lang w:val="de-CH"/>
-              </w:rPr>
-              <w:t>3</w:t>
-            </w:r>
+                <w:lang w:val="en-US"/>
+              </w:rPr>
+            </w:pPr>
             <w:r>
               <w:rPr>
                 <w:iCs/>
                 <w:color w:val="000000" w:themeColor="text1"/>
                 <w:sz w:val="20"/>
                 <w:szCs w:val="20"/>
-                <w:lang w:val="de-CH"/>
-              </w:rPr>
-              <w:t xml:space="preserve"> y.</w:t>
-            </w:r>
-          </w:p>
-        </w:tc>
-        <w:tc>
-          <w:tcPr>
-            <w:tcW w:w="3402" w:type="dxa"/>
-            <w:tcBorders>
-              <w:top w:val="nil"/>
-              <w:left w:val="nil"/>
-              <w:bottom w:val="nil"/>
-              <w:right w:val="nil"/>
-            </w:tcBorders>
-          </w:tcPr>
-          <w:p>
-            <w:pPr>
-              <w:ind w:firstLine="0"/>
-              <w:rPr>
-                <w:iCs/>
-                <w:color w:val="000000" w:themeColor="text1"/>
-                <w:sz w:val="20"/>
-                <w:szCs w:val="20"/>
-                <w:lang w:val="en-US"/>
-              </w:rPr>
-            </w:pPr>
-            <w:r>
-              <w:rPr>
-                <w:iCs/>
-                <w:color w:val="000000" w:themeColor="text1"/>
-                <w:sz w:val="20"/>
-                <w:szCs w:val="20"/>
                 <w:lang w:val="en-US"/>
               </w:rPr>
               <w:t>Jenkins</w:t>
@@ -3294,17 +4252,12 @@
         </w:tc>
         <w:tc>
           <w:tcPr>
-            <w:tcW w:w="1190" w:type="dxa"/>
-            <w:tcBorders>
-              <w:top w:val="nil"/>
-              <w:left w:val="nil"/>
-              <w:bottom w:val="nil"/>
-              <w:right w:val="nil"/>
-            </w:tcBorders>
-          </w:tcPr>
-          <w:p>
-            <w:pPr>
-              <w:ind w:firstLine="0"/>
+            <w:tcW w:w="1422" w:type="dxa"/>
+          </w:tcPr>
+          <w:p>
+            <w:pPr>
+              <w:ind w:right="227" w:firstLine="0"/>
+              <w:jc w:val="right"/>
               <w:rPr>
                 <w:iCs/>
                 <w:color w:val="000000" w:themeColor="text1"/>
@@ -3328,17 +4281,11 @@
       </w:tr>
       <w:tr>
         <w:trPr>
-          <w:trHeight w:val="348"/>
+          <w:trHeight w:val="284"/>
         </w:trPr>
         <w:tc>
           <w:tcPr>
-            <w:tcW w:w="3397" w:type="dxa"/>
-            <w:tcBorders>
-              <w:top w:val="nil"/>
-              <w:left w:val="nil"/>
-              <w:bottom w:val="nil"/>
-              <w:right w:val="nil"/>
-            </w:tcBorders>
+            <w:tcW w:w="3398" w:type="dxa"/>
           </w:tcPr>
           <w:p>
             <w:pPr>
@@ -3357,7 +4304,7 @@
                 <w:szCs w:val="20"/>
                 <w:lang w:val="en-US"/>
               </w:rPr>
-              <w:t>Shell / Bash</w:t>
+              <w:t xml:space="preserve">Shell / Bash / Batch </w:t>
             </w:r>
             <w:r>
               <w:rPr>
@@ -3366,23 +4313,36 @@
                 <w:szCs w:val="20"/>
                 <w:lang w:val="en-US"/>
               </w:rPr>
-              <w:t xml:space="preserve"> / PS1 / Batch</w:t>
-            </w:r>
-          </w:p>
-        </w:tc>
-        <w:tc>
-          <w:tcPr>
-            <w:tcW w:w="1134" w:type="dxa"/>
-            <w:tcBorders>
-              <w:top w:val="nil"/>
-              <w:left w:val="nil"/>
-              <w:bottom w:val="nil"/>
-              <w:right w:val="nil"/>
-            </w:tcBorders>
-          </w:tcPr>
-          <w:p>
-            <w:pPr>
-              <w:ind w:firstLine="0"/>
+              <w:t xml:space="preserve">/ </w:t>
+            </w:r>
+            <w:r>
+              <w:rPr>
+                <w:color w:val="000000" w:themeColor="text1"/>
+                <w:sz w:val="20"/>
+                <w:szCs w:val="20"/>
+                <w:lang w:val="en-US"/>
+              </w:rPr>
+              <w:t>P</w:t>
+            </w:r>
+            <w:r>
+              <w:rPr>
+                <w:color w:val="000000" w:themeColor="text1"/>
+                <w:sz w:val="20"/>
+                <w:szCs w:val="20"/>
+                <w:lang w:val="en-US"/>
+              </w:rPr>
+              <w:t>owerShell</w:t>
+            </w:r>
+          </w:p>
+        </w:tc>
+        <w:tc>
+          <w:tcPr>
+            <w:tcW w:w="1417" w:type="dxa"/>
+          </w:tcPr>
+          <w:p>
+            <w:pPr>
+              <w:ind w:right="227" w:firstLine="0"/>
+              <w:jc w:val="right"/>
               <w:rPr>
                 <w:iCs/>
                 <w:color w:val="000000" w:themeColor="text1"/>
@@ -3405,13 +4365,7 @@
         </w:tc>
         <w:tc>
           <w:tcPr>
-            <w:tcW w:w="3402" w:type="dxa"/>
-            <w:tcBorders>
-              <w:top w:val="nil"/>
-              <w:left w:val="nil"/>
-              <w:bottom w:val="nil"/>
-              <w:right w:val="nil"/>
-            </w:tcBorders>
+            <w:tcW w:w="3544" w:type="dxa"/>
           </w:tcPr>
           <w:p>
             <w:pPr>
@@ -3432,9 +4386,18 @@
                 <w:szCs w:val="20"/>
                 <w:lang w:val="en-US"/>
               </w:rPr>
-              <w:t>Jira</w:t>
-            </w:r>
-            <w:r>
+              <w:t>Node.js</w:t>
+            </w:r>
+          </w:p>
+        </w:tc>
+        <w:tc>
+          <w:tcPr>
+            <w:tcW w:w="1422" w:type="dxa"/>
+          </w:tcPr>
+          <w:p>
+            <w:pPr>
+              <w:ind w:right="227" w:firstLine="0"/>
+              <w:jc w:val="right"/>
               <w:rPr>
                 <w:iCs/>
                 <w:color w:val="000000" w:themeColor="text1"/>
@@ -3442,8 +4405,7 @@
                 <w:szCs w:val="20"/>
                 <w:lang w:val="en-US"/>
               </w:rPr>
-              <w:t xml:space="preserve"> /</w:t>
-            </w:r>
+            </w:pPr>
             <w:r>
               <w:rPr>
                 <w:iCs/>
@@ -3452,7 +4414,7 @@
                 <w:szCs w:val="20"/>
                 <w:lang w:val="en-US"/>
               </w:rPr>
-              <w:t xml:space="preserve"> Bitbucket</w:t>
+              <w:t xml:space="preserve">2 </w:t>
             </w:r>
             <w:r>
               <w:rPr>
@@ -3462,185 +4424,7 @@
                 <w:szCs w:val="20"/>
                 <w:lang w:val="en-US"/>
               </w:rPr>
-              <w:t xml:space="preserve"> /</w:t>
-            </w:r>
-            <w:r>
-              <w:rPr>
-                <w:iCs/>
-                <w:color w:val="000000" w:themeColor="text1"/>
-                <w:sz w:val="20"/>
-                <w:szCs w:val="20"/>
-                <w:lang w:val="en-US"/>
-              </w:rPr>
-              <w:t xml:space="preserve"> Confluence</w:t>
-            </w:r>
-          </w:p>
-        </w:tc>
-        <w:tc>
-          <w:tcPr>
-            <w:tcW w:w="1190" w:type="dxa"/>
-            <w:tcBorders>
-              <w:top w:val="nil"/>
-              <w:left w:val="nil"/>
-              <w:bottom w:val="nil"/>
-              <w:right w:val="nil"/>
-            </w:tcBorders>
-          </w:tcPr>
-          <w:p>
-            <w:pPr>
-              <w:ind w:firstLine="0"/>
-              <w:rPr>
-                <w:iCs/>
-                <w:color w:val="000000" w:themeColor="text1"/>
-                <w:sz w:val="20"/>
-                <w:szCs w:val="20"/>
-                <w:lang w:val="en-US"/>
-              </w:rPr>
-            </w:pPr>
-            <w:r>
-              <w:rPr>
-                <w:iCs/>
-                <w:color w:val="000000" w:themeColor="text1"/>
-                <w:sz w:val="20"/>
-                <w:szCs w:val="20"/>
-                <w:lang w:val="en-US"/>
-              </w:rPr>
-              <w:t>9 y.</w:t>
-            </w:r>
-          </w:p>
-        </w:tc>
-      </w:tr>
-      <w:tr>
-        <w:trPr>
-          <w:trHeight w:val="348"/>
-        </w:trPr>
-        <w:tc>
-          <w:tcPr>
-            <w:tcW w:w="3397" w:type="dxa"/>
-            <w:tcBorders>
-              <w:top w:val="nil"/>
-              <w:left w:val="nil"/>
-              <w:bottom w:val="nil"/>
-              <w:right w:val="nil"/>
-            </w:tcBorders>
-          </w:tcPr>
-          <w:p>
-            <w:pPr>
-              <w:ind w:firstLine="0"/>
-              <w:rPr>
-                <w:color w:val="000000" w:themeColor="text1"/>
-                <w:sz w:val="21"/>
-                <w:szCs w:val="21"/>
-                <w:lang w:val="en-US"/>
-              </w:rPr>
-            </w:pPr>
-          </w:p>
-        </w:tc>
-        <w:tc>
-          <w:tcPr>
-            <w:tcW w:w="1134" w:type="dxa"/>
-            <w:tcBorders>
-              <w:top w:val="nil"/>
-              <w:left w:val="nil"/>
-              <w:bottom w:val="nil"/>
-              <w:right w:val="nil"/>
-            </w:tcBorders>
-          </w:tcPr>
-          <w:p>
-            <w:pPr>
-              <w:ind w:firstLine="0"/>
-              <w:rPr>
-                <w:iCs/>
-                <w:color w:val="000000" w:themeColor="text1"/>
-                <w:sz w:val="21"/>
-                <w:szCs w:val="21"/>
-                <w:lang w:val="de-CH"/>
-              </w:rPr>
-            </w:pPr>
-          </w:p>
-        </w:tc>
-        <w:tc>
-          <w:tcPr>
-            <w:tcW w:w="3402" w:type="dxa"/>
-            <w:tcBorders>
-              <w:top w:val="nil"/>
-              <w:left w:val="nil"/>
-              <w:bottom w:val="nil"/>
-              <w:right w:val="nil"/>
-            </w:tcBorders>
-          </w:tcPr>
-          <w:p>
-            <w:pPr>
-              <w:ind w:firstLine="0"/>
-              <w:rPr>
-                <w:iCs/>
-                <w:color w:val="000000" w:themeColor="text1"/>
-                <w:sz w:val="21"/>
-                <w:szCs w:val="21"/>
-                <w:lang w:val="en-US"/>
-              </w:rPr>
-            </w:pPr>
-          </w:p>
-        </w:tc>
-        <w:tc>
-          <w:tcPr>
-            <w:tcW w:w="1190" w:type="dxa"/>
-            <w:tcBorders>
-              <w:top w:val="nil"/>
-              <w:left w:val="nil"/>
-              <w:bottom w:val="nil"/>
-              <w:right w:val="nil"/>
-            </w:tcBorders>
-          </w:tcPr>
-          <w:p>
-            <w:pPr>
-              <w:ind w:firstLine="0"/>
-              <w:rPr>
-                <w:iCs/>
-                <w:color w:val="000000" w:themeColor="text1"/>
-                <w:sz w:val="21"/>
-                <w:szCs w:val="21"/>
-                <w:lang w:val="en-US"/>
-              </w:rPr>
-            </w:pPr>
-          </w:p>
-        </w:tc>
-      </w:tr>
-      <w:tr>
-        <w:trPr>
-          <w:trHeight w:val="348"/>
-        </w:trPr>
-        <w:tc>
-          <w:tcPr>
-            <w:tcW w:w="9123" w:type="dxa"/>
-            <w:gridSpan w:val="4"/>
-            <w:tcBorders>
-              <w:top w:val="nil"/>
-              <w:left w:val="nil"/>
-              <w:bottom w:val="nil"/>
-              <w:right w:val="nil"/>
-            </w:tcBorders>
-          </w:tcPr>
-          <w:p>
-            <w:pPr>
-              <w:ind w:firstLine="0"/>
-              <w:rPr>
-                <w:i/>
-                <w:color w:val="000000" w:themeColor="text1"/>
-                <w:sz w:val="21"/>
-                <w:szCs w:val="21"/>
-                <w:lang w:val="en-US"/>
-              </w:rPr>
-            </w:pPr>
-            <w:r>
-              <w:rPr>
-                <w:i/>
-                <w:color w:val="000000" w:themeColor="text1"/>
-                <w:sz w:val="18"/>
-                <w:szCs w:val="18"/>
-                <w:lang w:val="en-US"/>
-              </w:rPr>
-              <w:t>*Professional experience in total years</w:t>
+              <w:t>y.</w:t>
             </w:r>
           </w:p>
         </w:tc>
@@ -3649,21 +4433,20 @@
     <w:p>
       <w:pPr>
         <w:pStyle w:val="Heading1"/>
-        <w:rPr>
-          <w:lang w:val="en-US"/>
-        </w:rPr>
       </w:pPr>
       <w:r>
-        <w:rPr>
-          <w:lang w:val="en-US"/>
-        </w:rPr>
-        <w:t>Additional information</w:t>
+        <w:t xml:space="preserve">Additional </w:t>
       </w:r>
+      <w:proofErr w:type="spellStart"/>
+      <w:r>
+        <w:t>information</w:t>
+      </w:r>
+      <w:proofErr w:type="spellEnd"/>
     </w:p>
     <w:tbl>
       <w:tblPr>
         <w:tblStyle w:val="TableGrid"/>
-        <w:tblW w:w="9065" w:type="dxa"/>
+        <w:tblW w:w="9776" w:type="dxa"/>
         <w:tblBorders>
           <w:top w:val="none" w:sz="0" w:space="0" w:color="auto"/>
           <w:left w:val="none" w:sz="0" w:space="0" w:color="auto"/>
@@ -3675,12 +4458,12 @@
         <w:tblLook w:val="04A0" w:firstRow="1" w:lastRow="0" w:firstColumn="1" w:lastColumn="0" w:noHBand="0" w:noVBand="1"/>
       </w:tblPr>
       <w:tblGrid>
-        <w:gridCol w:w="9065"/>
+        <w:gridCol w:w="9776"/>
       </w:tblGrid>
       <w:tr>
         <w:tc>
           <w:tcPr>
-            <w:tcW w:w="9065" w:type="dxa"/>
+            <w:tcW w:w="9776" w:type="dxa"/>
           </w:tcPr>
           <w:p>
             <w:pPr>
@@ -3736,7 +4519,7 @@
       <w:tr>
         <w:tc>
           <w:tcPr>
-            <w:tcW w:w="9065" w:type="dxa"/>
+            <w:tcW w:w="9776" w:type="dxa"/>
           </w:tcPr>
           <w:p>
             <w:pPr>
@@ -3788,13 +4571,22 @@
               </w:rPr>
               <w:t>English</w:t>
             </w:r>
+            <w:r>
+              <w:rPr>
+                <w:color w:val="404040" w:themeColor="text1" w:themeTint="BF"/>
+                <w:sz w:val="21"/>
+                <w:szCs w:val="21"/>
+                <w:lang w:val="en-US"/>
+              </w:rPr>
+              <w:t xml:space="preserve"> </w:t>
+            </w:r>
           </w:p>
         </w:tc>
       </w:tr>
       <w:tr>
         <w:tc>
           <w:tcPr>
-            <w:tcW w:w="9065" w:type="dxa"/>
+            <w:tcW w:w="9776" w:type="dxa"/>
           </w:tcPr>
           <w:p>
             <w:pPr>
@@ -3811,7 +4603,7 @@
       <w:tr>
         <w:tc>
           <w:tcPr>
-            <w:tcW w:w="9065" w:type="dxa"/>
+            <w:tcW w:w="9776" w:type="dxa"/>
           </w:tcPr>
           <w:p>
             <w:pPr>
@@ -3839,7 +4631,7 @@
       <w:tr>
         <w:tc>
           <w:tcPr>
-            <w:tcW w:w="9065" w:type="dxa"/>
+            <w:tcW w:w="9776" w:type="dxa"/>
           </w:tcPr>
           <w:p>
             <w:pPr>
@@ -3926,7 +4718,7 @@
                 <w:szCs w:val="21"/>
                 <w:lang w:val="en-US"/>
               </w:rPr>
-              <w:t>Gaming</w:t>
+              <w:t>Game-Development</w:t>
             </w:r>
           </w:p>
           <w:p>
@@ -3952,7 +4744,7 @@
                 <w:szCs w:val="21"/>
                 <w:lang w:val="en-US"/>
               </w:rPr>
-              <w:t>Game-Development</w:t>
+              <w:t>Gaming</w:t>
             </w:r>
           </w:p>
           <w:p>
@@ -3997,7 +4789,7 @@
       <w:footerReference w:type="even" r:id="rId10"/>
       <w:footerReference w:type="default" r:id="rId11"/>
       <w:pgSz w:w="11906" w:h="16838"/>
-      <w:pgMar w:top="1134" w:right="1440" w:bottom="1440" w:left="1440" w:header="709" w:footer="709" w:gutter="0"/>
+      <w:pgMar w:top="1021" w:right="1247" w:bottom="851" w:left="1247" w:header="709" w:footer="709" w:gutter="0"/>
       <w:cols w:space="708"/>
       <w:docGrid w:linePitch="360"/>
     </w:sectPr>
@@ -5641,9 +6433,9 @@
     <w:link w:val="Heading1Char"/>
     <w:uiPriority w:val="9"/>
     <w:qFormat/>
-    <w:rsid w:val="00674617"/>
+    <w:rsid w:val="006B7DA5"/>
     <w:pPr>
-      <w:spacing w:before="600" w:after="0" w:line="360" w:lineRule="auto"/>
+      <w:spacing w:before="240" w:after="0" w:line="360" w:lineRule="auto"/>
       <w:ind w:firstLine="0"/>
       <w:outlineLvl w:val="0"/>
     </w:pPr>
@@ -5655,6 +6447,7 @@
       <w:color w:val="0070C0"/>
       <w:sz w:val="28"/>
       <w:szCs w:val="32"/>
+      <w:lang w:val="de-CH"/>
     </w:rPr>
   </w:style>
   <w:style w:type="paragraph" w:styleId="Heading2">
@@ -5883,7 +6676,7 @@
     <w:basedOn w:val="DefaultParagraphFont"/>
     <w:link w:val="Heading1"/>
     <w:uiPriority w:val="9"/>
-    <w:rsid w:val="00674617"/>
+    <w:rsid w:val="006B7DA5"/>
     <w:rPr>
       <w:rFonts w:ascii="Helvetica" w:eastAsiaTheme="majorEastAsia" w:hAnsi="Helvetica" w:cs="Times New Roman (Headings CS)"/>
       <w:b/>
@@ -5892,6 +6685,7 @@
       <w:color w:val="0070C0"/>
       <w:sz w:val="28"/>
       <w:szCs w:val="32"/>
+      <w:lang w:val="de-CH"/>
     </w:rPr>
   </w:style>
   <w:style w:type="character" w:customStyle="1" w:styleId="Heading2Char">

</xml_diff>

<commit_message>
Remove years / methods
</commit_message>
<xml_diff>
--- a/cv-yanicksenn-2022-en.docx
+++ b/cv-yanicksenn-2022-en.docx
@@ -482,7 +482,19 @@
               <w:rPr>
                 <w:lang w:val="en-US"/>
               </w:rPr>
-              <w:t>, JavaScript, HTML, CSS</w:t>
+              <w:t>, JavaScript, HTML</w:t>
+            </w:r>
+            <w:r>
+              <w:rPr>
+                <w:lang w:val="en-US"/>
+              </w:rPr>
+              <w:t>/</w:t>
+            </w:r>
+            <w:r>
+              <w:rPr>
+                <w:lang w:val="en-US"/>
+              </w:rPr>
+              <w:t>CSS</w:t>
             </w:r>
           </w:p>
         </w:tc>
@@ -525,7 +537,6 @@
             <w:pPr>
               <w:spacing w:after="10"/>
               <w:ind w:firstLine="0"/>
-              <w:jc w:val="both"/>
               <w:rPr>
                 <w:lang w:val="en-US"/>
               </w:rPr>
@@ -625,6 +636,30 @@
                 <w:lang w:val="en-US"/>
               </w:rPr>
               <w:t xml:space="preserve">. </w:t>
+            </w:r>
+            <w:r>
+              <w:rPr>
+                <w:sz w:val="20"/>
+                <w:szCs w:val="20"/>
+                <w:lang w:val="en-US"/>
+              </w:rPr>
+              <w:t>Experienced in OOP and functional programming as well as TDD</w:t>
+            </w:r>
+            <w:r>
+              <w:rPr>
+                <w:sz w:val="20"/>
+                <w:szCs w:val="20"/>
+                <w:lang w:val="en-US"/>
+              </w:rPr>
+              <w:t>, BDD,</w:t>
+            </w:r>
+            <w:r>
+              <w:rPr>
+                <w:sz w:val="20"/>
+                <w:szCs w:val="20"/>
+                <w:lang w:val="en-US"/>
+              </w:rPr>
+              <w:t xml:space="preserve"> and property-based testing. </w:t>
             </w:r>
             <w:r>
               <w:rPr>
@@ -1120,31 +1155,21 @@
           </w:tcPr>
           <w:p>
             <w:pPr>
-              <w:spacing w:before="100" w:line="276" w:lineRule="auto"/>
+              <w:spacing w:line="276" w:lineRule="auto"/>
               <w:ind w:firstLine="0"/>
               <w:rPr>
                 <w:b/>
                 <w:bCs/>
-                <w:lang w:val="de-CH"/>
-              </w:rPr>
-            </w:pPr>
-            <w:proofErr w:type="spellStart"/>
+                <w:lang w:val="en-US"/>
+              </w:rPr>
+            </w:pPr>
             <w:r>
               <w:rPr>
                 <w:b/>
                 <w:bCs/>
-                <w:lang w:val="de-CH"/>
-              </w:rPr>
-              <w:t>Worldline</w:t>
-            </w:r>
-            <w:proofErr w:type="spellEnd"/>
-            <w:r>
-              <w:rPr>
-                <w:b/>
-                <w:bCs/>
-                <w:lang w:val="de-CH"/>
-              </w:rPr>
-              <w:t xml:space="preserve"> Schweiz AG</w:t>
+                <w:lang w:val="en-US"/>
+              </w:rPr>
+              <w:t>Worldline Schweiz AG</w:t>
             </w:r>
           </w:p>
           <w:p>
@@ -1725,6 +1750,54 @@
                 <w:bdr w:val="single" w:sz="4" w:space="0" w:color="auto"/>
                 <w:lang w:val="en-US"/>
               </w:rPr>
+              <w:t xml:space="preserve">Java </w:t>
+            </w:r>
+            <w:r>
+              <w:rPr>
+                <w:color w:val="404040" w:themeColor="text1" w:themeTint="BF"/>
+                <w:sz w:val="18"/>
+                <w:szCs w:val="18"/>
+                <w:lang w:val="en-US"/>
+              </w:rPr>
+              <w:t xml:space="preserve"> </w:t>
+            </w:r>
+            <w:r>
+              <w:rPr>
+                <w:color w:val="404040" w:themeColor="text1" w:themeTint="BF"/>
+                <w:sz w:val="18"/>
+                <w:szCs w:val="18"/>
+                <w:bdr w:val="single" w:sz="4" w:space="0" w:color="auto"/>
+                <w:lang w:val="en-US"/>
+              </w:rPr>
+              <w:t xml:space="preserve"> Kotlin </w:t>
+            </w:r>
+            <w:r>
+              <w:rPr>
+                <w:color w:val="404040" w:themeColor="text1" w:themeTint="BF"/>
+                <w:sz w:val="18"/>
+                <w:szCs w:val="18"/>
+                <w:lang w:val="en-US"/>
+              </w:rPr>
+              <w:t xml:space="preserve"> </w:t>
+            </w:r>
+            <w:r>
+              <w:rPr>
+                <w:color w:val="404040" w:themeColor="text1" w:themeTint="BF"/>
+                <w:sz w:val="18"/>
+                <w:szCs w:val="18"/>
+                <w:bdr w:val="single" w:sz="4" w:space="0" w:color="auto"/>
+                <w:lang w:val="en-US"/>
+              </w:rPr>
+              <w:t xml:space="preserve"> </w:t>
+            </w:r>
+            <w:r>
+              <w:rPr>
+                <w:color w:val="404040" w:themeColor="text1" w:themeTint="BF"/>
+                <w:sz w:val="18"/>
+                <w:szCs w:val="18"/>
+                <w:bdr w:val="single" w:sz="4" w:space="0" w:color="auto"/>
+                <w:lang w:val="en-US"/>
+              </w:rPr>
               <w:t>PL/SQL</w:t>
             </w:r>
             <w:r>
@@ -1892,64 +1965,6 @@
                 <w:lang w:val="en-US"/>
               </w:rPr>
               <w:t xml:space="preserve">ven </w:t>
-            </w:r>
-            <w:r>
-              <w:rPr>
-                <w:color w:val="404040" w:themeColor="text1" w:themeTint="BF"/>
-                <w:sz w:val="18"/>
-                <w:szCs w:val="18"/>
-                <w:lang w:val="en-US"/>
-              </w:rPr>
-              <w:t xml:space="preserve"> </w:t>
-            </w:r>
-            <w:r>
-              <w:rPr>
-                <w:color w:val="404040" w:themeColor="text1" w:themeTint="BF"/>
-                <w:sz w:val="18"/>
-                <w:szCs w:val="18"/>
-                <w:bdr w:val="single" w:sz="4" w:space="0" w:color="auto"/>
-                <w:lang w:val="en-US"/>
-              </w:rPr>
-              <w:t xml:space="preserve"> J</w:t>
-            </w:r>
-            <w:r>
-              <w:rPr>
-                <w:color w:val="404040" w:themeColor="text1" w:themeTint="BF"/>
-                <w:sz w:val="18"/>
-                <w:szCs w:val="18"/>
-                <w:bdr w:val="single" w:sz="4" w:space="0" w:color="auto"/>
-                <w:lang w:val="en-US"/>
-              </w:rPr>
-              <w:t xml:space="preserve">ava </w:t>
-            </w:r>
-            <w:r>
-              <w:rPr>
-                <w:color w:val="404040" w:themeColor="text1" w:themeTint="BF"/>
-                <w:sz w:val="18"/>
-                <w:szCs w:val="18"/>
-                <w:lang w:val="en-US"/>
-              </w:rPr>
-              <w:t xml:space="preserve"> </w:t>
-            </w:r>
-            <w:r>
-              <w:rPr>
-                <w:color w:val="404040" w:themeColor="text1" w:themeTint="BF"/>
-                <w:sz w:val="18"/>
-                <w:szCs w:val="18"/>
-                <w:bdr w:val="single" w:sz="4" w:space="0" w:color="auto"/>
-                <w:lang w:val="en-US"/>
-              </w:rPr>
-              <w:t xml:space="preserve"> Kotlin</w:t>
-            </w:r>
-            <w:r>
-              <w:rPr>
-                <w:color w:val="404040" w:themeColor="text1" w:themeTint="BF"/>
-                <w:sz w:val="18"/>
-                <w:szCs w:val="18"/>
-                <w:bdr w:val="single" w:sz="4" w:space="0" w:color="auto"/>
-                <w:lang w:val="en-US"/>
-              </w:rPr>
-              <w:t xml:space="preserve"> </w:t>
             </w:r>
             <w:r>
               <w:rPr>
@@ -2222,7 +2237,16 @@
                 <w:szCs w:val="20"/>
                 <w:lang w:val="en-US"/>
               </w:rPr>
-              <w:t xml:space="preserve">Developed and maintained </w:t>
+              <w:t>Designed, developed,</w:t>
+            </w:r>
+            <w:r>
+              <w:rPr>
+                <w:color w:val="404040" w:themeColor="text1" w:themeTint="BF"/>
+                <w:sz w:val="20"/>
+                <w:szCs w:val="20"/>
+                <w:lang w:val="en-US"/>
+              </w:rPr>
+              <w:t xml:space="preserve"> and maintained </w:t>
             </w:r>
             <w:r>
               <w:rPr>
@@ -2358,26 +2382,28 @@
                 <w:szCs w:val="20"/>
                 <w:lang w:val="en-US"/>
               </w:rPr>
-              <w:t xml:space="preserve"> specific </w:t>
-            </w:r>
-            <w:r>
-              <w:rPr>
-                <w:color w:val="404040" w:themeColor="text1" w:themeTint="BF"/>
-                <w:sz w:val="20"/>
-                <w:szCs w:val="20"/>
-                <w:lang w:val="en-US"/>
-              </w:rPr>
-              <w:t>web services for clients</w:t>
-            </w:r>
-            <w:r>
-              <w:rPr>
-                <w:color w:val="404040" w:themeColor="text1" w:themeTint="BF"/>
-                <w:sz w:val="20"/>
-                <w:szCs w:val="20"/>
-                <w:lang w:val="en-US"/>
-              </w:rPr>
-              <w:t xml:space="preserve"> based on JAX-RS</w:t>
-            </w:r>
+              <w:t xml:space="preserve"> specific</w:t>
+            </w:r>
+            <w:r>
+              <w:rPr>
+                <w:color w:val="404040" w:themeColor="text1" w:themeTint="BF"/>
+                <w:sz w:val="20"/>
+                <w:szCs w:val="20"/>
+                <w:lang w:val="en-US"/>
+              </w:rPr>
+              <w:t xml:space="preserve"> rest services for clients using </w:t>
+            </w:r>
+            <w:proofErr w:type="spellStart"/>
+            <w:r>
+              <w:rPr>
+                <w:color w:val="404040" w:themeColor="text1" w:themeTint="BF"/>
+                <w:sz w:val="20"/>
+                <w:szCs w:val="20"/>
+                <w:lang w:val="en-US"/>
+              </w:rPr>
+              <w:t>PKCockpit</w:t>
+            </w:r>
+            <w:proofErr w:type="spellEnd"/>
             <w:r>
               <w:rPr>
                 <w:color w:val="404040" w:themeColor="text1" w:themeTint="BF"/>
@@ -2420,7 +2446,25 @@
                 <w:szCs w:val="20"/>
                 <w:lang w:val="en-US"/>
               </w:rPr>
-              <w:t>Held company internal trainings for unit</w:t>
+              <w:t xml:space="preserve">Held </w:t>
+            </w:r>
+            <w:r>
+              <w:rPr>
+                <w:color w:val="404040" w:themeColor="text1" w:themeTint="BF"/>
+                <w:sz w:val="20"/>
+                <w:szCs w:val="20"/>
+                <w:lang w:val="en-US"/>
+              </w:rPr>
+              <w:t>department wide</w:t>
+            </w:r>
+            <w:r>
+              <w:rPr>
+                <w:color w:val="404040" w:themeColor="text1" w:themeTint="BF"/>
+                <w:sz w:val="20"/>
+                <w:szCs w:val="20"/>
+                <w:lang w:val="en-US"/>
+              </w:rPr>
+              <w:t xml:space="preserve"> trainings for unit</w:t>
             </w:r>
             <w:r>
               <w:rPr>
@@ -2464,7 +2508,25 @@
                 <w:szCs w:val="20"/>
                 <w:lang w:val="en-US"/>
               </w:rPr>
-              <w:t>Organized a company internal hackathon</w:t>
+              <w:t xml:space="preserve">Organized a </w:t>
+            </w:r>
+            <w:r>
+              <w:rPr>
+                <w:color w:val="404040" w:themeColor="text1" w:themeTint="BF"/>
+                <w:sz w:val="20"/>
+                <w:szCs w:val="20"/>
+                <w:lang w:val="en-US"/>
+              </w:rPr>
+              <w:t>company internal</w:t>
+            </w:r>
+            <w:r>
+              <w:rPr>
+                <w:color w:val="404040" w:themeColor="text1" w:themeTint="BF"/>
+                <w:sz w:val="20"/>
+                <w:szCs w:val="20"/>
+                <w:lang w:val="en-US"/>
+              </w:rPr>
+              <w:t xml:space="preserve"> hackathon</w:t>
             </w:r>
             <w:r>
               <w:rPr>
@@ -2566,6 +2628,126 @@
                 <w:sz w:val="18"/>
                 <w:szCs w:val="18"/>
                 <w:bdr w:val="single" w:sz="4" w:space="0" w:color="auto"/>
+              </w:rPr>
+              <w:t xml:space="preserve"> </w:t>
+            </w:r>
+            <w:r>
+              <w:rPr>
+                <w:color w:val="404040" w:themeColor="text1" w:themeTint="BF"/>
+                <w:sz w:val="18"/>
+                <w:szCs w:val="18"/>
+                <w:bdr w:val="single" w:sz="4" w:space="0" w:color="auto"/>
+              </w:rPr>
+              <w:t xml:space="preserve">Java </w:t>
+            </w:r>
+            <w:r>
+              <w:rPr>
+                <w:color w:val="404040" w:themeColor="text1" w:themeTint="BF"/>
+                <w:sz w:val="18"/>
+                <w:szCs w:val="18"/>
+              </w:rPr>
+              <w:t xml:space="preserve"> </w:t>
+            </w:r>
+            <w:r>
+              <w:rPr>
+                <w:color w:val="404040" w:themeColor="text1" w:themeTint="BF"/>
+                <w:sz w:val="18"/>
+                <w:szCs w:val="18"/>
+                <w:bdr w:val="single" w:sz="4" w:space="0" w:color="auto"/>
+                <w:lang w:val="en-US"/>
+              </w:rPr>
+              <w:t xml:space="preserve"> J</w:t>
+            </w:r>
+            <w:r>
+              <w:rPr>
+                <w:color w:val="404040" w:themeColor="text1" w:themeTint="BF"/>
+                <w:sz w:val="18"/>
+                <w:szCs w:val="18"/>
+                <w:bdr w:val="single" w:sz="4" w:space="0" w:color="auto"/>
+                <w:lang w:val="en-US"/>
+              </w:rPr>
+              <w:t>ava</w:t>
+            </w:r>
+            <w:r>
+              <w:rPr>
+                <w:color w:val="404040" w:themeColor="text1" w:themeTint="BF"/>
+                <w:sz w:val="18"/>
+                <w:szCs w:val="18"/>
+                <w:bdr w:val="single" w:sz="4" w:space="0" w:color="auto"/>
+                <w:lang w:val="en-US"/>
+              </w:rPr>
+              <w:t xml:space="preserve"> </w:t>
+            </w:r>
+            <w:r>
+              <w:rPr>
+                <w:color w:val="404040" w:themeColor="text1" w:themeTint="BF"/>
+                <w:sz w:val="18"/>
+                <w:szCs w:val="18"/>
+                <w:bdr w:val="single" w:sz="4" w:space="0" w:color="auto"/>
+                <w:lang w:val="en-US"/>
+              </w:rPr>
+              <w:t>EE</w:t>
+            </w:r>
+            <w:r>
+              <w:rPr>
+                <w:color w:val="404040" w:themeColor="text1" w:themeTint="BF"/>
+                <w:sz w:val="18"/>
+                <w:szCs w:val="18"/>
+                <w:bdr w:val="single" w:sz="4" w:space="0" w:color="auto"/>
+              </w:rPr>
+              <w:t xml:space="preserve"> </w:t>
+            </w:r>
+            <w:r>
+              <w:rPr>
+                <w:color w:val="404040" w:themeColor="text1" w:themeTint="BF"/>
+                <w:sz w:val="18"/>
+                <w:szCs w:val="18"/>
+              </w:rPr>
+              <w:t xml:space="preserve"> </w:t>
+            </w:r>
+            <w:r>
+              <w:rPr>
+                <w:color w:val="404040" w:themeColor="text1" w:themeTint="BF"/>
+                <w:sz w:val="18"/>
+                <w:szCs w:val="18"/>
+                <w:bdr w:val="single" w:sz="4" w:space="0" w:color="auto"/>
+                <w:lang w:val="en-US"/>
+              </w:rPr>
+              <w:t xml:space="preserve"> </w:t>
+            </w:r>
+            <w:r>
+              <w:rPr>
+                <w:color w:val="404040" w:themeColor="text1" w:themeTint="BF"/>
+                <w:sz w:val="18"/>
+                <w:szCs w:val="18"/>
+                <w:bdr w:val="single" w:sz="4" w:space="0" w:color="auto"/>
+                <w:lang w:val="en-US"/>
+              </w:rPr>
+              <w:t>T</w:t>
+            </w:r>
+            <w:r>
+              <w:rPr>
+                <w:color w:val="404040" w:themeColor="text1" w:themeTint="BF"/>
+                <w:sz w:val="18"/>
+                <w:szCs w:val="18"/>
+                <w:bdr w:val="single" w:sz="4" w:space="0" w:color="auto"/>
+              </w:rPr>
+              <w:t xml:space="preserve">ypeScript </w:t>
+            </w:r>
+            <w:r>
+              <w:rPr>
+                <w:color w:val="FFFFFF" w:themeColor="background1"/>
+                <w:sz w:val="18"/>
+                <w:szCs w:val="18"/>
+              </w:rPr>
+              <w:t>-</w:t>
+            </w:r>
+            <w:r>
+              <w:rPr>
+                <w:color w:val="404040" w:themeColor="text1" w:themeTint="BF"/>
+                <w:sz w:val="18"/>
+                <w:szCs w:val="18"/>
+                <w:bdr w:val="single" w:sz="4" w:space="0" w:color="auto"/>
                 <w:lang w:val="en-US"/>
               </w:rPr>
               <w:t xml:space="preserve"> A</w:t>
@@ -2600,12 +2782,31 @@
             </w:r>
             <w:r>
               <w:rPr>
-                <w:color w:val="404040" w:themeColor="text1" w:themeTint="BF"/>
+                <w:color w:val="000000" w:themeColor="text1"/>
                 <w:sz w:val="18"/>
                 <w:szCs w:val="18"/>
                 <w:bdr w:val="single" w:sz="4" w:space="0" w:color="auto"/>
                 <w:lang w:val="en-US"/>
               </w:rPr>
+              <w:t xml:space="preserve"> H</w:t>
+            </w:r>
+            <w:r>
+              <w:rPr>
+                <w:color w:val="000000" w:themeColor="text1"/>
+                <w:sz w:val="18"/>
+                <w:szCs w:val="18"/>
+                <w:bdr w:val="single" w:sz="4" w:space="0" w:color="auto"/>
+              </w:rPr>
+              <w:t>TML/CSS</w:t>
+            </w:r>
+            <w:r>
+              <w:rPr>
+                <w:color w:val="000000" w:themeColor="text1"/>
+                <w:sz w:val="18"/>
+                <w:szCs w:val="18"/>
+                <w:bdr w:val="single" w:sz="4" w:space="0" w:color="auto"/>
+                <w:lang w:val="en-US"/>
+              </w:rPr>
               <w:t xml:space="preserve"> </w:t>
             </w:r>
             <w:r>
@@ -2613,9 +2814,27 @@
                 <w:color w:val="404040" w:themeColor="text1" w:themeTint="BF"/>
                 <w:sz w:val="18"/>
                 <w:szCs w:val="18"/>
+                <w:lang w:val="en-US"/>
+              </w:rPr>
+              <w:t xml:space="preserve"> </w:t>
+            </w:r>
+            <w:r>
+              <w:rPr>
+                <w:color w:val="404040" w:themeColor="text1" w:themeTint="BF"/>
+                <w:sz w:val="18"/>
+                <w:szCs w:val="18"/>
                 <w:bdr w:val="single" w:sz="4" w:space="0" w:color="auto"/>
                 <w:lang w:val="en-US"/>
               </w:rPr>
+              <w:t xml:space="preserve"> </w:t>
+            </w:r>
+            <w:r>
+              <w:rPr>
+                <w:color w:val="404040" w:themeColor="text1" w:themeTint="BF"/>
+                <w:sz w:val="18"/>
+                <w:szCs w:val="18"/>
+                <w:bdr w:val="single" w:sz="4" w:space="0" w:color="auto"/>
+              </w:rPr>
               <w:t>PL/SQL</w:t>
             </w:r>
             <w:r>
@@ -2651,7 +2870,7 @@
                 <w:szCs w:val="18"/>
                 <w:bdr w:val="single" w:sz="4" w:space="0" w:color="auto"/>
               </w:rPr>
-              <w:t>EJB2 / EJB3</w:t>
+              <w:t>AWT/</w:t>
             </w:r>
             <w:r>
               <w:rPr>
@@ -2660,6 +2879,15 @@
                 <w:szCs w:val="18"/>
                 <w:bdr w:val="single" w:sz="4" w:space="0" w:color="auto"/>
               </w:rPr>
+              <w:t>Swing</w:t>
+            </w:r>
+            <w:r>
+              <w:rPr>
+                <w:color w:val="404040" w:themeColor="text1" w:themeTint="BF"/>
+                <w:sz w:val="18"/>
+                <w:szCs w:val="18"/>
+                <w:bdr w:val="single" w:sz="4" w:space="0" w:color="auto"/>
+              </w:rPr>
               <w:t xml:space="preserve"> </w:t>
             </w:r>
             <w:r>
@@ -2685,9 +2913,8 @@
                 <w:sz w:val="18"/>
                 <w:szCs w:val="18"/>
                 <w:bdr w:val="single" w:sz="4" w:space="0" w:color="auto"/>
-                <w:lang w:val="en-US"/>
-              </w:rPr>
-              <w:t>AWT/</w:t>
+              </w:rPr>
+              <w:t>Gradle</w:t>
             </w:r>
             <w:r>
               <w:rPr>
@@ -2695,167 +2922,14 @@
                 <w:sz w:val="18"/>
                 <w:szCs w:val="18"/>
                 <w:bdr w:val="single" w:sz="4" w:space="0" w:color="auto"/>
-                <w:lang w:val="en-US"/>
-              </w:rPr>
-              <w:t>Swing</w:t>
-            </w:r>
-            <w:r>
-              <w:rPr>
-                <w:color w:val="404040" w:themeColor="text1" w:themeTint="BF"/>
-                <w:sz w:val="18"/>
-                <w:szCs w:val="18"/>
-                <w:bdr w:val="single" w:sz="4" w:space="0" w:color="auto"/>
               </w:rPr>
               <w:t xml:space="preserve"> </w:t>
             </w:r>
             <w:r>
               <w:rPr>
-                <w:color w:val="404040" w:themeColor="text1" w:themeTint="BF"/>
-                <w:sz w:val="18"/>
-                <w:szCs w:val="18"/>
-              </w:rPr>
-              <w:t xml:space="preserve"> </w:t>
-            </w:r>
-            <w:r>
-              <w:rPr>
-                <w:color w:val="404040" w:themeColor="text1" w:themeTint="BF"/>
-                <w:sz w:val="18"/>
-                <w:szCs w:val="18"/>
-                <w:bdr w:val="single" w:sz="4" w:space="0" w:color="auto"/>
-              </w:rPr>
-              <w:t xml:space="preserve"> </w:t>
-            </w:r>
-            <w:r>
-              <w:rPr>
-                <w:color w:val="404040" w:themeColor="text1" w:themeTint="BF"/>
-                <w:sz w:val="18"/>
-                <w:szCs w:val="18"/>
-                <w:bdr w:val="single" w:sz="4" w:space="0" w:color="auto"/>
-                <w:lang w:val="en-US"/>
-              </w:rPr>
-              <w:t>Gradle</w:t>
-            </w:r>
-            <w:r>
-              <w:rPr>
-                <w:color w:val="404040" w:themeColor="text1" w:themeTint="BF"/>
-                <w:sz w:val="18"/>
-                <w:szCs w:val="18"/>
-                <w:bdr w:val="single" w:sz="4" w:space="0" w:color="auto"/>
-              </w:rPr>
-              <w:t xml:space="preserve"> </w:t>
-            </w:r>
-            <w:r>
-              <w:rPr>
-                <w:color w:val="404040" w:themeColor="text1" w:themeTint="BF"/>
-                <w:sz w:val="18"/>
-                <w:szCs w:val="18"/>
-              </w:rPr>
-              <w:t xml:space="preserve"> </w:t>
-            </w:r>
-            <w:r>
-              <w:rPr>
-                <w:color w:val="404040" w:themeColor="text1" w:themeTint="BF"/>
-                <w:sz w:val="18"/>
-                <w:szCs w:val="18"/>
-                <w:bdr w:val="single" w:sz="4" w:space="0" w:color="auto"/>
-                <w:lang w:val="en-US"/>
-              </w:rPr>
-              <w:t xml:space="preserve"> Java</w:t>
-            </w:r>
-            <w:r>
-              <w:rPr>
-                <w:color w:val="404040" w:themeColor="text1" w:themeTint="BF"/>
-                <w:sz w:val="18"/>
-                <w:szCs w:val="18"/>
-                <w:bdr w:val="single" w:sz="4" w:space="0" w:color="auto"/>
-                <w:lang w:val="en-US"/>
-              </w:rPr>
-              <w:t xml:space="preserve"> </w:t>
-            </w:r>
-            <w:r>
-              <w:rPr>
-                <w:color w:val="404040" w:themeColor="text1" w:themeTint="BF"/>
-                <w:sz w:val="18"/>
-                <w:szCs w:val="18"/>
-                <w:lang w:val="en-US"/>
-              </w:rPr>
-              <w:t xml:space="preserve"> </w:t>
-            </w:r>
-            <w:r>
-              <w:rPr>
-                <w:color w:val="404040" w:themeColor="text1" w:themeTint="BF"/>
-                <w:sz w:val="18"/>
-                <w:szCs w:val="18"/>
-                <w:bdr w:val="single" w:sz="4" w:space="0" w:color="auto"/>
-                <w:lang w:val="en-US"/>
-              </w:rPr>
-              <w:t xml:space="preserve"> T</w:t>
-            </w:r>
-            <w:r>
-              <w:rPr>
-                <w:color w:val="404040" w:themeColor="text1" w:themeTint="BF"/>
-                <w:sz w:val="18"/>
-                <w:szCs w:val="18"/>
-                <w:bdr w:val="single" w:sz="4" w:space="0" w:color="auto"/>
-                <w:lang w:val="en-US"/>
-              </w:rPr>
-              <w:t>ypeScri</w:t>
-            </w:r>
-            <w:r>
-              <w:rPr>
-                <w:color w:val="404040" w:themeColor="text1" w:themeTint="BF"/>
-                <w:sz w:val="18"/>
-                <w:szCs w:val="18"/>
-                <w:bdr w:val="single" w:sz="4" w:space="0" w:color="auto"/>
-                <w:lang w:val="en-US"/>
-              </w:rPr>
-              <w:t xml:space="preserve">pt </w:t>
-            </w:r>
-            <w:r>
-              <w:rPr>
                 <w:color w:val="FFFFFF" w:themeColor="background1"/>
                 <w:sz w:val="18"/>
                 <w:szCs w:val="18"/>
-                <w:lang w:val="en-US"/>
-              </w:rPr>
-              <w:t>-</w:t>
-            </w:r>
-            <w:r>
-              <w:rPr>
-                <w:color w:val="000000" w:themeColor="text1"/>
-                <w:sz w:val="18"/>
-                <w:szCs w:val="18"/>
-                <w:bdr w:val="single" w:sz="4" w:space="0" w:color="auto"/>
-                <w:lang w:val="en-US"/>
-              </w:rPr>
-              <w:t xml:space="preserve"> H</w:t>
-            </w:r>
-            <w:r>
-              <w:rPr>
-                <w:color w:val="000000" w:themeColor="text1"/>
-                <w:sz w:val="18"/>
-                <w:szCs w:val="18"/>
-                <w:bdr w:val="single" w:sz="4" w:space="0" w:color="auto"/>
-                <w:lang w:val="en-US"/>
-              </w:rPr>
-              <w:t>TML/CSS</w:t>
-            </w:r>
-            <w:r>
-              <w:rPr>
-                <w:color w:val="000000" w:themeColor="text1"/>
-                <w:sz w:val="18"/>
-                <w:szCs w:val="18"/>
-                <w:bdr w:val="single" w:sz="4" w:space="0" w:color="auto"/>
-                <w:lang w:val="en-US"/>
-              </w:rPr>
-              <w:t xml:space="preserve"> </w:t>
-            </w:r>
-            <w:r>
-              <w:rPr>
-                <w:color w:val="FFFFFF" w:themeColor="background1"/>
-                <w:sz w:val="18"/>
-                <w:szCs w:val="18"/>
-                <w:lang w:val="en-US"/>
               </w:rPr>
               <w:t>-</w:t>
             </w:r>
@@ -3581,26 +3655,6 @@
                 <w:lang w:val="en-US" w:eastAsia="ja-JP"/>
               </w:rPr>
             </w:pPr>
-            <w:r>
-              <w:rPr>
-                <w:rFonts w:eastAsia="Segoe UI Symbol" w:cs="Segoe UI Symbol"/>
-                <w:color w:val="000000" w:themeColor="text1"/>
-                <w:sz w:val="20"/>
-                <w:szCs w:val="20"/>
-                <w:lang w:val="en-US" w:eastAsia="ja-JP"/>
-              </w:rPr>
-              <w:t>6</w:t>
-            </w:r>
-            <w:r>
-              <w:rPr>
-                <w:rFonts w:eastAsia="Segoe UI Symbol" w:cs="Segoe UI Symbol"/>
-                <w:color w:val="000000" w:themeColor="text1"/>
-                <w:sz w:val="20"/>
-                <w:szCs w:val="20"/>
-                <w:lang w:val="en-US" w:eastAsia="ja-JP"/>
-              </w:rPr>
-              <w:t xml:space="preserve"> y.</w:t>
-            </w:r>
           </w:p>
         </w:tc>
         <w:tc>
@@ -3630,6 +3684,28 @@
               <w:t>Maven</w:t>
             </w:r>
             <w:proofErr w:type="spellEnd"/>
+            <w:r>
+              <w:rPr>
+                <w:iCs/>
+                <w:color w:val="000000" w:themeColor="text1"/>
+                <w:sz w:val="20"/>
+                <w:szCs w:val="20"/>
+                <w:lang w:val="de-CH"/>
+              </w:rPr>
+              <w:t xml:space="preserve"> / </w:t>
+            </w:r>
+            <w:proofErr w:type="spellStart"/>
+            <w:r>
+              <w:rPr>
+                <w:iCs/>
+                <w:color w:val="000000" w:themeColor="text1"/>
+                <w:sz w:val="20"/>
+                <w:szCs w:val="20"/>
+                <w:lang w:val="de-CH"/>
+              </w:rPr>
+              <w:t>Gradle</w:t>
+            </w:r>
+            <w:proofErr w:type="spellEnd"/>
           </w:p>
         </w:tc>
         <w:tc>
@@ -3648,26 +3724,6 @@
                 <w:lang w:val="de-CH"/>
               </w:rPr>
             </w:pPr>
-            <w:r>
-              <w:rPr>
-                <w:iCs/>
-                <w:color w:val="000000" w:themeColor="text1"/>
-                <w:sz w:val="20"/>
-                <w:szCs w:val="20"/>
-                <w:lang w:val="de-CH"/>
-              </w:rPr>
-              <w:t>6</w:t>
-            </w:r>
-            <w:r>
-              <w:rPr>
-                <w:iCs/>
-                <w:color w:val="000000" w:themeColor="text1"/>
-                <w:sz w:val="20"/>
-                <w:szCs w:val="20"/>
-                <w:lang w:val="de-CH"/>
-              </w:rPr>
-              <w:t xml:space="preserve"> y.</w:t>
-            </w:r>
           </w:p>
         </w:tc>
       </w:tr>
@@ -3718,26 +3774,6 @@
                 <w:lang w:val="en-US" w:eastAsia="ja-JP"/>
               </w:rPr>
             </w:pPr>
-            <w:r>
-              <w:rPr>
-                <w:rFonts w:eastAsia="Segoe UI Symbol" w:cs="Segoe UI Symbol"/>
-                <w:color w:val="000000" w:themeColor="text1"/>
-                <w:sz w:val="20"/>
-                <w:szCs w:val="20"/>
-                <w:lang w:val="en-US" w:eastAsia="ja-JP"/>
-              </w:rPr>
-              <w:t>3</w:t>
-            </w:r>
-            <w:r>
-              <w:rPr>
-                <w:rFonts w:eastAsia="Segoe UI Symbol" w:cs="Segoe UI Symbol"/>
-                <w:color w:val="000000" w:themeColor="text1"/>
-                <w:sz w:val="20"/>
-                <w:szCs w:val="20"/>
-                <w:lang w:val="en-US" w:eastAsia="ja-JP"/>
-              </w:rPr>
-              <w:t xml:space="preserve"> y.</w:t>
-            </w:r>
           </w:p>
         </w:tc>
         <w:tc>
@@ -3783,16 +3819,6 @@
                 <w:lang w:val="de-CH"/>
               </w:rPr>
             </w:pPr>
-            <w:r>
-              <w:rPr>
-                <w:iCs/>
-                <w:color w:val="000000" w:themeColor="text1"/>
-                <w:sz w:val="20"/>
-                <w:szCs w:val="20"/>
-                <w:lang w:val="de-CH"/>
-              </w:rPr>
-              <w:t>4 y.</w:t>
-            </w:r>
           </w:p>
         </w:tc>
       </w:tr>
@@ -3841,16 +3867,6 @@
                 <w:lang w:val="en-US" w:eastAsia="ja-JP"/>
               </w:rPr>
             </w:pPr>
-            <w:r>
-              <w:rPr>
-                <w:rFonts w:eastAsia="Segoe UI Symbol" w:cs="Segoe UI Symbol"/>
-                <w:color w:val="000000" w:themeColor="text1"/>
-                <w:sz w:val="20"/>
-                <w:szCs w:val="20"/>
-                <w:lang w:val="en-US" w:eastAsia="ja-JP"/>
-              </w:rPr>
-              <w:t>2 y.</w:t>
-            </w:r>
           </w:p>
         </w:tc>
         <w:tc>
@@ -3876,8 +3892,30 @@
                 <w:szCs w:val="20"/>
                 <w:lang w:val="de-CH"/>
               </w:rPr>
-              <w:t>Angular</w:t>
-            </w:r>
+              <w:t>Docker</w:t>
+            </w:r>
+            <w:r>
+              <w:rPr>
+                <w:iCs/>
+                <w:color w:val="000000" w:themeColor="text1"/>
+                <w:sz w:val="20"/>
+                <w:szCs w:val="20"/>
+                <w:lang w:val="de-CH"/>
+              </w:rPr>
+              <w:t xml:space="preserve"> / </w:t>
+            </w:r>
+            <w:proofErr w:type="spellStart"/>
+            <w:r>
+              <w:rPr>
+                <w:iCs/>
+                <w:color w:val="000000" w:themeColor="text1"/>
+                <w:sz w:val="20"/>
+                <w:szCs w:val="20"/>
+                <w:lang w:val="de-CH"/>
+              </w:rPr>
+              <w:t>Podman</w:t>
+            </w:r>
+            <w:proofErr w:type="spellEnd"/>
           </w:p>
         </w:tc>
         <w:tc>
@@ -3896,16 +3934,6 @@
                 <w:lang w:val="de-CH"/>
               </w:rPr>
             </w:pPr>
-            <w:r>
-              <w:rPr>
-                <w:iCs/>
-                <w:color w:val="000000" w:themeColor="text1"/>
-                <w:sz w:val="20"/>
-                <w:szCs w:val="20"/>
-                <w:lang w:val="de-CH"/>
-              </w:rPr>
-              <w:t>2 y.</w:t>
-            </w:r>
           </w:p>
         </w:tc>
       </w:tr>
@@ -3963,7 +3991,15 @@
                 <w:lang w:val="de-CH"/>
               </w:rPr>
             </w:pPr>
-            <w:r>
+          </w:p>
+        </w:tc>
+        <w:tc>
+          <w:tcPr>
+            <w:tcW w:w="3544" w:type="dxa"/>
+          </w:tcPr>
+          <w:p>
+            <w:pPr>
+              <w:ind w:firstLine="0"/>
               <w:rPr>
                 <w:iCs/>
                 <w:color w:val="000000" w:themeColor="text1"/>
@@ -3971,8 +4007,7 @@
                 <w:szCs w:val="20"/>
                 <w:lang w:val="de-CH"/>
               </w:rPr>
-              <w:t>6</w:t>
-            </w:r>
+            </w:pPr>
             <w:r>
               <w:rPr>
                 <w:iCs/>
@@ -3981,17 +4016,18 @@
                 <w:szCs w:val="20"/>
                 <w:lang w:val="de-CH"/>
               </w:rPr>
-              <w:t xml:space="preserve"> y.</w:t>
-            </w:r>
-          </w:p>
-        </w:tc>
-        <w:tc>
-          <w:tcPr>
-            <w:tcW w:w="3544" w:type="dxa"/>
-          </w:tcPr>
-          <w:p>
-            <w:pPr>
-              <w:ind w:firstLine="0"/>
+              <w:t>Unity3d</w:t>
+            </w:r>
+          </w:p>
+        </w:tc>
+        <w:tc>
+          <w:tcPr>
+            <w:tcW w:w="1422" w:type="dxa"/>
+          </w:tcPr>
+          <w:p>
+            <w:pPr>
+              <w:ind w:right="227" w:firstLine="0"/>
+              <w:jc w:val="right"/>
               <w:rPr>
                 <w:iCs/>
                 <w:color w:val="000000" w:themeColor="text1"/>
@@ -4000,54 +4036,6 @@
                 <w:lang w:val="de-CH"/>
               </w:rPr>
             </w:pPr>
-            <w:r>
-              <w:rPr>
-                <w:iCs/>
-                <w:color w:val="000000" w:themeColor="text1"/>
-                <w:sz w:val="20"/>
-                <w:szCs w:val="20"/>
-                <w:lang w:val="de-CH"/>
-              </w:rPr>
-              <w:t>Unity3d</w:t>
-            </w:r>
-          </w:p>
-        </w:tc>
-        <w:tc>
-          <w:tcPr>
-            <w:tcW w:w="1422" w:type="dxa"/>
-          </w:tcPr>
-          <w:p>
-            <w:pPr>
-              <w:ind w:right="227" w:firstLine="0"/>
-              <w:jc w:val="right"/>
-              <w:rPr>
-                <w:iCs/>
-                <w:color w:val="000000" w:themeColor="text1"/>
-                <w:sz w:val="20"/>
-                <w:szCs w:val="20"/>
-                <w:lang w:val="de-CH"/>
-              </w:rPr>
-            </w:pPr>
-            <w:r>
-              <w:rPr>
-                <w:iCs/>
-                <w:color w:val="000000" w:themeColor="text1"/>
-                <w:sz w:val="20"/>
-                <w:szCs w:val="20"/>
-                <w:lang w:val="de-CH"/>
-              </w:rPr>
-              <w:t>3</w:t>
-            </w:r>
-            <w:r>
-              <w:rPr>
-                <w:iCs/>
-                <w:color w:val="000000" w:themeColor="text1"/>
-                <w:sz w:val="20"/>
-                <w:szCs w:val="20"/>
-                <w:lang w:val="de-CH"/>
-              </w:rPr>
-              <w:t xml:space="preserve"> y.</w:t>
-            </w:r>
           </w:p>
         </w:tc>
       </w:tr>
@@ -4066,20 +4054,45 @@
                 <w:color w:val="000000" w:themeColor="text1"/>
                 <w:sz w:val="20"/>
                 <w:szCs w:val="20"/>
-                <w:lang w:val="de-CH"/>
-              </w:rPr>
-            </w:pPr>
-            <w:proofErr w:type="spellStart"/>
+                <w:lang w:val="en-US"/>
+              </w:rPr>
+            </w:pPr>
             <w:r>
               <w:rPr>
                 <w:color w:val="000000" w:themeColor="text1"/>
                 <w:sz w:val="20"/>
                 <w:szCs w:val="20"/>
-                <w:lang w:val="de-CH"/>
-              </w:rPr>
-              <w:t>TypeScript</w:t>
-            </w:r>
-            <w:proofErr w:type="spellEnd"/>
+                <w:lang w:val="en-US"/>
+              </w:rPr>
+              <w:t xml:space="preserve">Shell / Bash / Batch </w:t>
+            </w:r>
+            <w:r>
+              <w:rPr>
+                <w:color w:val="000000" w:themeColor="text1"/>
+                <w:sz w:val="20"/>
+                <w:szCs w:val="20"/>
+                <w:lang w:val="en-US"/>
+              </w:rPr>
+              <w:t xml:space="preserve">/ </w:t>
+            </w:r>
+            <w:r>
+              <w:rPr>
+                <w:color w:val="000000" w:themeColor="text1"/>
+                <w:sz w:val="20"/>
+                <w:szCs w:val="20"/>
+                <w:lang w:val="en-US"/>
+              </w:rPr>
+              <w:t>P</w:t>
+            </w:r>
+            <w:r>
+              <w:rPr>
+                <w:color w:val="000000" w:themeColor="text1"/>
+                <w:sz w:val="20"/>
+                <w:szCs w:val="20"/>
+                <w:lang w:val="en-US"/>
+              </w:rPr>
+              <w:t>owerShell</w:t>
+            </w:r>
           </w:p>
         </w:tc>
         <w:tc>
@@ -4095,10 +4108,18 @@
                 <w:color w:val="000000" w:themeColor="text1"/>
                 <w:sz w:val="20"/>
                 <w:szCs w:val="20"/>
-                <w:lang w:val="de-CH"/>
-              </w:rPr>
-            </w:pPr>
-            <w:r>
+                <w:lang w:val="en-US"/>
+              </w:rPr>
+            </w:pPr>
+          </w:p>
+        </w:tc>
+        <w:tc>
+          <w:tcPr>
+            <w:tcW w:w="3544" w:type="dxa"/>
+          </w:tcPr>
+          <w:p>
+            <w:pPr>
+              <w:ind w:firstLine="0"/>
               <w:rPr>
                 <w:iCs/>
                 <w:color w:val="000000" w:themeColor="text1"/>
@@ -4106,34 +4127,26 @@
                 <w:szCs w:val="20"/>
                 <w:lang w:val="de-CH"/>
               </w:rPr>
-              <w:t>2 y.</w:t>
-            </w:r>
-          </w:p>
-        </w:tc>
-        <w:tc>
-          <w:tcPr>
-            <w:tcW w:w="3544" w:type="dxa"/>
-          </w:tcPr>
-          <w:p>
-            <w:pPr>
-              <w:ind w:firstLine="0"/>
+            </w:pPr>
+            <w:r>
               <w:rPr>
                 <w:iCs/>
                 <w:color w:val="000000" w:themeColor="text1"/>
                 <w:sz w:val="20"/>
                 <w:szCs w:val="20"/>
-                <w:lang w:val="de-CH"/>
-              </w:rPr>
-            </w:pPr>
+                <w:lang w:val="en-US"/>
+              </w:rPr>
+              <w:t>Node.js</w:t>
+            </w:r>
             <w:r>
               <w:rPr>
                 <w:iCs/>
                 <w:color w:val="000000" w:themeColor="text1"/>
                 <w:sz w:val="20"/>
                 <w:szCs w:val="20"/>
-                <w:lang w:val="de-CH"/>
-              </w:rPr>
-              <w:t>Docker</w:t>
+                <w:lang w:val="en-US"/>
+              </w:rPr>
+              <w:t xml:space="preserve"> / Angular</w:t>
             </w:r>
           </w:p>
         </w:tc>
@@ -4153,16 +4166,6 @@
                 <w:lang w:val="de-CH"/>
               </w:rPr>
             </w:pPr>
-            <w:r>
-              <w:rPr>
-                <w:iCs/>
-                <w:color w:val="000000" w:themeColor="text1"/>
-                <w:sz w:val="20"/>
-                <w:szCs w:val="20"/>
-                <w:lang w:val="de-CH"/>
-              </w:rPr>
-              <w:t>4 y.</w:t>
-            </w:r>
           </w:p>
         </w:tc>
       </w:tr>
@@ -4189,9 +4192,27 @@
                 <w:color w:val="000000" w:themeColor="text1"/>
                 <w:sz w:val="20"/>
                 <w:szCs w:val="20"/>
-                <w:lang w:val="de-CH"/>
-              </w:rPr>
-              <w:t>JavaScript / HTML / CSS</w:t>
+                <w:lang w:val="en-US"/>
+              </w:rPr>
+              <w:t>TypeScript</w:t>
+            </w:r>
+            <w:r>
+              <w:rPr>
+                <w:color w:val="000000" w:themeColor="text1"/>
+                <w:sz w:val="20"/>
+                <w:szCs w:val="20"/>
+                <w:lang w:val="en-US"/>
+              </w:rPr>
+              <w:t xml:space="preserve"> / </w:t>
+            </w:r>
+            <w:r>
+              <w:rPr>
+                <w:color w:val="000000" w:themeColor="text1"/>
+                <w:sz w:val="20"/>
+                <w:szCs w:val="20"/>
+                <w:lang w:val="de-CH"/>
+              </w:rPr>
+              <w:t>JavaScript</w:t>
             </w:r>
           </w:p>
         </w:tc>
@@ -4211,25 +4232,24 @@
                 <w:lang w:val="de-CH"/>
               </w:rPr>
             </w:pPr>
-            <w:r>
+          </w:p>
+        </w:tc>
+        <w:tc>
+          <w:tcPr>
+            <w:tcW w:w="3544" w:type="dxa"/>
+          </w:tcPr>
+          <w:p>
+            <w:pPr>
+              <w:ind w:firstLine="0"/>
               <w:rPr>
                 <w:iCs/>
                 <w:color w:val="000000" w:themeColor="text1"/>
                 <w:sz w:val="20"/>
                 <w:szCs w:val="20"/>
-                <w:lang w:val="de-CH"/>
-              </w:rPr>
-              <w:t>3 y.</w:t>
-            </w:r>
-          </w:p>
-        </w:tc>
-        <w:tc>
-          <w:tcPr>
-            <w:tcW w:w="3544" w:type="dxa"/>
-          </w:tcPr>
-          <w:p>
-            <w:pPr>
-              <w:ind w:firstLine="0"/>
+                <w:lang w:val="en-US"/>
+              </w:rPr>
+            </w:pPr>
+            <w:r>
               <w:rPr>
                 <w:iCs/>
                 <w:color w:val="000000" w:themeColor="text1"/>
@@ -4237,8 +4257,18 @@
                 <w:szCs w:val="20"/>
                 <w:lang w:val="en-US"/>
               </w:rPr>
-            </w:pPr>
-            <w:r>
+              <w:t>Jenkins</w:t>
+            </w:r>
+          </w:p>
+        </w:tc>
+        <w:tc>
+          <w:tcPr>
+            <w:tcW w:w="1422" w:type="dxa"/>
+          </w:tcPr>
+          <w:p>
+            <w:pPr>
+              <w:ind w:right="227" w:firstLine="0"/>
+              <w:jc w:val="right"/>
               <w:rPr>
                 <w:iCs/>
                 <w:color w:val="000000" w:themeColor="text1"/>
@@ -4246,36 +4276,7 @@
                 <w:szCs w:val="20"/>
                 <w:lang w:val="en-US"/>
               </w:rPr>
-              <w:t>Jenkins</w:t>
-            </w:r>
-          </w:p>
-        </w:tc>
-        <w:tc>
-          <w:tcPr>
-            <w:tcW w:w="1422" w:type="dxa"/>
-          </w:tcPr>
-          <w:p>
-            <w:pPr>
-              <w:ind w:right="227" w:firstLine="0"/>
-              <w:jc w:val="right"/>
-              <w:rPr>
-                <w:iCs/>
-                <w:color w:val="000000" w:themeColor="text1"/>
-                <w:sz w:val="20"/>
-                <w:szCs w:val="20"/>
-                <w:lang w:val="en-US"/>
-              </w:rPr>
-            </w:pPr>
-            <w:r>
-              <w:rPr>
-                <w:iCs/>
-                <w:color w:val="000000" w:themeColor="text1"/>
-                <w:sz w:val="20"/>
-                <w:szCs w:val="20"/>
-                <w:lang w:val="en-US"/>
-              </w:rPr>
-              <w:t>4 y.</w:t>
-            </w:r>
+            </w:pPr>
           </w:p>
         </w:tc>
       </w:tr>
@@ -4302,36 +4303,9 @@
                 <w:color w:val="000000" w:themeColor="text1"/>
                 <w:sz w:val="20"/>
                 <w:szCs w:val="20"/>
-                <w:lang w:val="en-US"/>
-              </w:rPr>
-              <w:t xml:space="preserve">Shell / Bash / Batch </w:t>
-            </w:r>
-            <w:r>
-              <w:rPr>
-                <w:color w:val="000000" w:themeColor="text1"/>
-                <w:sz w:val="20"/>
-                <w:szCs w:val="20"/>
-                <w:lang w:val="en-US"/>
-              </w:rPr>
-              <w:t xml:space="preserve">/ </w:t>
-            </w:r>
-            <w:r>
-              <w:rPr>
-                <w:color w:val="000000" w:themeColor="text1"/>
-                <w:sz w:val="20"/>
-                <w:szCs w:val="20"/>
-                <w:lang w:val="en-US"/>
-              </w:rPr>
-              <w:t>P</w:t>
-            </w:r>
-            <w:r>
-              <w:rPr>
-                <w:color w:val="000000" w:themeColor="text1"/>
-                <w:sz w:val="20"/>
-                <w:szCs w:val="20"/>
-                <w:lang w:val="en-US"/>
-              </w:rPr>
-              <w:t>owerShell</w:t>
+                <w:lang w:val="de-CH"/>
+              </w:rPr>
+              <w:t>HTML / CSS</w:t>
             </w:r>
           </w:p>
         </w:tc>
@@ -4351,25 +4325,24 @@
                 <w:lang w:val="de-CH"/>
               </w:rPr>
             </w:pPr>
-            <w:r>
+          </w:p>
+        </w:tc>
+        <w:tc>
+          <w:tcPr>
+            <w:tcW w:w="3544" w:type="dxa"/>
+          </w:tcPr>
+          <w:p>
+            <w:pPr>
+              <w:ind w:firstLine="0"/>
               <w:rPr>
                 <w:iCs/>
                 <w:color w:val="000000" w:themeColor="text1"/>
                 <w:sz w:val="20"/>
                 <w:szCs w:val="20"/>
-                <w:lang w:val="de-CH"/>
-              </w:rPr>
-              <w:t>3 y.</w:t>
-            </w:r>
-          </w:p>
-        </w:tc>
-        <w:tc>
-          <w:tcPr>
-            <w:tcW w:w="3544" w:type="dxa"/>
-          </w:tcPr>
-          <w:p>
-            <w:pPr>
-              <w:ind w:firstLine="0"/>
+                <w:lang w:val="en-US"/>
+              </w:rPr>
+            </w:pPr>
+            <w:r>
               <w:rPr>
                 <w:iCs/>
                 <w:color w:val="000000" w:themeColor="text1"/>
@@ -4377,8 +4350,18 @@
                 <w:szCs w:val="20"/>
                 <w:lang w:val="en-US"/>
               </w:rPr>
-            </w:pPr>
-            <w:r>
+              <w:t>Git / Perforce</w:t>
+            </w:r>
+          </w:p>
+        </w:tc>
+        <w:tc>
+          <w:tcPr>
+            <w:tcW w:w="1422" w:type="dxa"/>
+          </w:tcPr>
+          <w:p>
+            <w:pPr>
+              <w:ind w:right="227" w:firstLine="0"/>
+              <w:jc w:val="right"/>
               <w:rPr>
                 <w:iCs/>
                 <w:color w:val="000000" w:themeColor="text1"/>
@@ -4386,46 +4369,7 @@
                 <w:szCs w:val="20"/>
                 <w:lang w:val="en-US"/>
               </w:rPr>
-              <w:t>Node.js</w:t>
-            </w:r>
-          </w:p>
-        </w:tc>
-        <w:tc>
-          <w:tcPr>
-            <w:tcW w:w="1422" w:type="dxa"/>
-          </w:tcPr>
-          <w:p>
-            <w:pPr>
-              <w:ind w:right="227" w:firstLine="0"/>
-              <w:jc w:val="right"/>
-              <w:rPr>
-                <w:iCs/>
-                <w:color w:val="000000" w:themeColor="text1"/>
-                <w:sz w:val="20"/>
-                <w:szCs w:val="20"/>
-                <w:lang w:val="en-US"/>
-              </w:rPr>
-            </w:pPr>
-            <w:r>
-              <w:rPr>
-                <w:iCs/>
-                <w:color w:val="000000" w:themeColor="text1"/>
-                <w:sz w:val="20"/>
-                <w:szCs w:val="20"/>
-                <w:lang w:val="en-US"/>
-              </w:rPr>
-              <w:t xml:space="preserve">2 </w:t>
-            </w:r>
-            <w:r>
-              <w:rPr>
-                <w:iCs/>
-                <w:color w:val="000000" w:themeColor="text1"/>
-                <w:sz w:val="20"/>
-                <w:szCs w:val="20"/>
-                <w:lang w:val="en-US"/>
-              </w:rPr>
-              <w:t>y.</w:t>
-            </w:r>
+            </w:pPr>
           </w:p>
         </w:tc>
       </w:tr>
@@ -4435,11 +4379,359 @@
         <w:pStyle w:val="Heading1"/>
       </w:pPr>
       <w:r>
-        <w:t xml:space="preserve">Additional </w:t>
+        <w:t>Other</w:t>
+      </w:r>
+    </w:p>
+    <w:tbl>
+      <w:tblPr>
+        <w:tblStyle w:val="TableGrid"/>
+        <w:tblW w:w="9781" w:type="dxa"/>
+        <w:tblInd w:w="5" w:type="dxa"/>
+        <w:tblBorders>
+          <w:top w:val="none" w:sz="0" w:space="0" w:color="auto"/>
+          <w:left w:val="none" w:sz="0" w:space="0" w:color="auto"/>
+          <w:bottom w:val="none" w:sz="0" w:space="0" w:color="auto"/>
+          <w:right w:val="none" w:sz="0" w:space="0" w:color="auto"/>
+          <w:insideH w:val="none" w:sz="0" w:space="0" w:color="auto"/>
+          <w:insideV w:val="none" w:sz="0" w:space="0" w:color="auto"/>
+        </w:tblBorders>
+        <w:tblLayout w:type="fixed"/>
+        <w:tblLook w:val="04A0" w:firstRow="1" w:lastRow="0" w:firstColumn="1" w:lastColumn="0" w:noHBand="0" w:noVBand="1"/>
+      </w:tblPr>
+      <w:tblGrid>
+        <w:gridCol w:w="4815"/>
+        <w:gridCol w:w="4966"/>
+      </w:tblGrid>
+      <w:tr>
+        <w:trPr>
+          <w:trHeight w:val="284"/>
+        </w:trPr>
+        <w:tc>
+          <w:tcPr>
+            <w:tcW w:w="4815" w:type="dxa"/>
+          </w:tcPr>
+          <w:p>
+            <w:pPr>
+              <w:ind w:firstLine="0"/>
+              <w:rPr>
+                <w:rFonts w:eastAsia="Segoe UI Symbol" w:cs="Segoe UI Symbol"/>
+                <w:color w:val="000000" w:themeColor="text1"/>
+                <w:sz w:val="20"/>
+                <w:szCs w:val="20"/>
+                <w:lang w:val="de-CH" w:eastAsia="ja-JP"/>
+              </w:rPr>
+            </w:pPr>
+            <w:r>
+              <w:rPr>
+                <w:color w:val="000000" w:themeColor="text1"/>
+                <w:sz w:val="20"/>
+                <w:szCs w:val="20"/>
+                <w:lang w:val="de-CH"/>
+              </w:rPr>
+              <w:t>Agile / SCRUM</w:t>
+            </w:r>
+          </w:p>
+        </w:tc>
+        <w:tc>
+          <w:tcPr>
+            <w:tcW w:w="4966" w:type="dxa"/>
+          </w:tcPr>
+          <w:p>
+            <w:pPr>
+              <w:ind w:right="227" w:firstLine="0"/>
+              <w:jc w:val="right"/>
+              <w:rPr>
+                <w:iCs/>
+                <w:color w:val="000000" w:themeColor="text1"/>
+                <w:sz w:val="20"/>
+                <w:szCs w:val="20"/>
+                <w:lang w:val="de-CH"/>
+              </w:rPr>
+            </w:pPr>
+          </w:p>
+        </w:tc>
+      </w:tr>
+      <w:tr>
+        <w:trPr>
+          <w:trHeight w:val="284"/>
+        </w:trPr>
+        <w:tc>
+          <w:tcPr>
+            <w:tcW w:w="4815" w:type="dxa"/>
+          </w:tcPr>
+          <w:p>
+            <w:pPr>
+              <w:ind w:firstLine="0"/>
+              <w:rPr>
+                <w:color w:val="000000" w:themeColor="text1"/>
+                <w:sz w:val="20"/>
+                <w:szCs w:val="20"/>
+                <w:lang w:val="de-CH"/>
+              </w:rPr>
+            </w:pPr>
+            <w:r>
+              <w:rPr>
+                <w:color w:val="000000" w:themeColor="text1"/>
+                <w:sz w:val="20"/>
+                <w:szCs w:val="20"/>
+                <w:lang w:val="de-CH"/>
+              </w:rPr>
+              <w:t>TDD / BDD</w:t>
+            </w:r>
+          </w:p>
+        </w:tc>
+        <w:tc>
+          <w:tcPr>
+            <w:tcW w:w="4966" w:type="dxa"/>
+          </w:tcPr>
+          <w:p>
+            <w:pPr>
+              <w:ind w:right="227" w:firstLine="0"/>
+              <w:jc w:val="right"/>
+              <w:rPr>
+                <w:iCs/>
+                <w:color w:val="000000" w:themeColor="text1"/>
+                <w:sz w:val="20"/>
+                <w:szCs w:val="20"/>
+                <w:lang w:val="de-CH"/>
+              </w:rPr>
+            </w:pPr>
+          </w:p>
+        </w:tc>
+      </w:tr>
+      <w:tr>
+        <w:trPr>
+          <w:trHeight w:val="284"/>
+        </w:trPr>
+        <w:tc>
+          <w:tcPr>
+            <w:tcW w:w="4815" w:type="dxa"/>
+          </w:tcPr>
+          <w:p>
+            <w:pPr>
+              <w:ind w:firstLine="0"/>
+              <w:rPr>
+                <w:color w:val="000000" w:themeColor="text1"/>
+                <w:sz w:val="20"/>
+                <w:szCs w:val="20"/>
+                <w:lang w:val="de-CH"/>
+              </w:rPr>
+            </w:pPr>
+            <w:r>
+              <w:rPr>
+                <w:color w:val="000000" w:themeColor="text1"/>
+                <w:sz w:val="20"/>
+                <w:szCs w:val="20"/>
+                <w:lang w:val="de-CH"/>
+              </w:rPr>
+              <w:t xml:space="preserve">OOP / </w:t>
+            </w:r>
+            <w:proofErr w:type="spellStart"/>
+            <w:r>
+              <w:rPr>
+                <w:color w:val="000000" w:themeColor="text1"/>
+                <w:sz w:val="20"/>
+                <w:szCs w:val="20"/>
+                <w:lang w:val="de-CH"/>
+              </w:rPr>
+              <w:t>Functional</w:t>
+            </w:r>
+            <w:proofErr w:type="spellEnd"/>
+            <w:r>
+              <w:rPr>
+                <w:color w:val="000000" w:themeColor="text1"/>
+                <w:sz w:val="20"/>
+                <w:szCs w:val="20"/>
+                <w:lang w:val="de-CH"/>
+              </w:rPr>
+              <w:t xml:space="preserve"> </w:t>
+            </w:r>
+            <w:proofErr w:type="spellStart"/>
+            <w:r>
+              <w:rPr>
+                <w:color w:val="000000" w:themeColor="text1"/>
+                <w:sz w:val="20"/>
+                <w:szCs w:val="20"/>
+                <w:lang w:val="de-CH"/>
+              </w:rPr>
+              <w:t>Programming</w:t>
+            </w:r>
+            <w:proofErr w:type="spellEnd"/>
+          </w:p>
+        </w:tc>
+        <w:tc>
+          <w:tcPr>
+            <w:tcW w:w="4966" w:type="dxa"/>
+          </w:tcPr>
+          <w:p>
+            <w:pPr>
+              <w:ind w:right="227" w:firstLine="0"/>
+              <w:jc w:val="right"/>
+              <w:rPr>
+                <w:iCs/>
+                <w:color w:val="000000" w:themeColor="text1"/>
+                <w:sz w:val="20"/>
+                <w:szCs w:val="20"/>
+                <w:lang w:val="de-CH"/>
+              </w:rPr>
+            </w:pPr>
+          </w:p>
+        </w:tc>
+      </w:tr>
+      <w:tr>
+        <w:trPr>
+          <w:trHeight w:val="284"/>
+        </w:trPr>
+        <w:tc>
+          <w:tcPr>
+            <w:tcW w:w="4815" w:type="dxa"/>
+          </w:tcPr>
+          <w:p>
+            <w:pPr>
+              <w:ind w:firstLine="0"/>
+              <w:rPr>
+                <w:color w:val="000000" w:themeColor="text1"/>
+                <w:sz w:val="20"/>
+                <w:szCs w:val="20"/>
+                <w:lang w:val="de-CH"/>
+              </w:rPr>
+            </w:pPr>
+            <w:proofErr w:type="spellStart"/>
+            <w:r>
+              <w:rPr>
+                <w:color w:val="000000" w:themeColor="text1"/>
+                <w:sz w:val="20"/>
+                <w:szCs w:val="20"/>
+                <w:lang w:val="de-CH"/>
+              </w:rPr>
+              <w:t>Blockchain</w:t>
+            </w:r>
+            <w:proofErr w:type="spellEnd"/>
+            <w:r>
+              <w:rPr>
+                <w:color w:val="000000" w:themeColor="text1"/>
+                <w:sz w:val="20"/>
+                <w:szCs w:val="20"/>
+                <w:lang w:val="de-CH"/>
+              </w:rPr>
+              <w:t xml:space="preserve"> Development </w:t>
+            </w:r>
+            <w:proofErr w:type="spellStart"/>
+            <w:r>
+              <w:rPr>
+                <w:color w:val="000000" w:themeColor="text1"/>
+                <w:sz w:val="20"/>
+                <w:szCs w:val="20"/>
+                <w:lang w:val="de-CH"/>
+              </w:rPr>
+              <w:t>with</w:t>
+            </w:r>
+            <w:proofErr w:type="spellEnd"/>
+            <w:r>
+              <w:rPr>
+                <w:color w:val="000000" w:themeColor="text1"/>
+                <w:sz w:val="20"/>
+                <w:szCs w:val="20"/>
+                <w:lang w:val="de-CH"/>
+              </w:rPr>
+              <w:t xml:space="preserve"> </w:t>
+            </w:r>
+            <w:proofErr w:type="spellStart"/>
+            <w:r>
+              <w:rPr>
+                <w:color w:val="000000" w:themeColor="text1"/>
+                <w:sz w:val="20"/>
+                <w:szCs w:val="20"/>
+                <w:lang w:val="de-CH"/>
+              </w:rPr>
+              <w:t>Solidity</w:t>
+            </w:r>
+            <w:proofErr w:type="spellEnd"/>
+          </w:p>
+        </w:tc>
+        <w:tc>
+          <w:tcPr>
+            <w:tcW w:w="4966" w:type="dxa"/>
+          </w:tcPr>
+          <w:p>
+            <w:pPr>
+              <w:ind w:right="227" w:firstLine="0"/>
+              <w:jc w:val="right"/>
+              <w:rPr>
+                <w:iCs/>
+                <w:color w:val="000000" w:themeColor="text1"/>
+                <w:sz w:val="20"/>
+                <w:szCs w:val="20"/>
+                <w:lang w:val="de-CH"/>
+              </w:rPr>
+            </w:pPr>
+          </w:p>
+        </w:tc>
+      </w:tr>
+      <w:tr>
+        <w:trPr>
+          <w:trHeight w:val="284"/>
+        </w:trPr>
+        <w:tc>
+          <w:tcPr>
+            <w:tcW w:w="4815" w:type="dxa"/>
+          </w:tcPr>
+          <w:p>
+            <w:pPr>
+              <w:ind w:firstLine="0"/>
+              <w:rPr>
+                <w:color w:val="000000" w:themeColor="text1"/>
+                <w:sz w:val="20"/>
+                <w:szCs w:val="20"/>
+                <w:lang w:val="de-CH"/>
+              </w:rPr>
+            </w:pPr>
+            <w:r>
+              <w:rPr>
+                <w:color w:val="000000" w:themeColor="text1"/>
+                <w:sz w:val="20"/>
+                <w:szCs w:val="20"/>
+                <w:lang w:val="de-CH"/>
+              </w:rPr>
+              <w:t>Microsoft Office</w:t>
+            </w:r>
+          </w:p>
+        </w:tc>
+        <w:tc>
+          <w:tcPr>
+            <w:tcW w:w="4966" w:type="dxa"/>
+          </w:tcPr>
+          <w:p>
+            <w:pPr>
+              <w:ind w:right="227" w:firstLine="0"/>
+              <w:jc w:val="right"/>
+              <w:rPr>
+                <w:iCs/>
+                <w:color w:val="000000" w:themeColor="text1"/>
+                <w:sz w:val="20"/>
+                <w:szCs w:val="20"/>
+                <w:lang w:val="de-CH"/>
+              </w:rPr>
+            </w:pPr>
+          </w:p>
+        </w:tc>
+      </w:tr>
+    </w:tbl>
+    <w:p>
+      <w:pPr>
+        <w:pStyle w:val="Heading1"/>
+      </w:pPr>
+      <w:proofErr w:type="spellStart"/>
+      <w:r>
+        <w:t>About</w:t>
+      </w:r>
+      <w:proofErr w:type="spellEnd"/>
+      <w:r>
+        <w:t xml:space="preserve"> </w:t>
       </w:r>
       <w:proofErr w:type="spellStart"/>
       <w:r>
-        <w:t>information</w:t>
+        <w:t>myself</w:t>
       </w:r>
       <w:proofErr w:type="spellEnd"/>
     </w:p>
@@ -4629,6 +4921,9 @@
         </w:tc>
       </w:tr>
       <w:tr>
+        <w:trPr>
+          <w:trHeight w:val="71"/>
+        </w:trPr>
         <w:tc>
           <w:tcPr>
             <w:tcW w:w="9776" w:type="dxa"/>

</xml_diff>